<commit_message>
kleinere Änderungen an Text und Design
Free Wifi hinzugefügt
Texte hinzugefügt
</commit_message>
<xml_diff>
--- a/Flyer/Freifunk Fulda Flyer 2fache Falz doppelseitig.docx
+++ b/Flyer/Freifunk Fulda Flyer 2fache Falz doppelseitig.docx
@@ -403,22 +403,22 @@
         <mc:AlternateContent>
           <mc:Choice Requires="wps">
             <w:drawing>
-              <wp:anchor distT="152400" distB="152400" distL="152400" distR="152400" simplePos="0" relativeHeight="251667456" behindDoc="0" locked="0" layoutInCell="1" allowOverlap="1">
+              <wp:anchor distT="152400" distB="152400" distL="152400" distR="152400" simplePos="0" relativeHeight="251666432" behindDoc="0" locked="0" layoutInCell="1" allowOverlap="1">
                 <wp:simplePos x="0" y="0"/>
                 <wp:positionH relativeFrom="page">
-                  <wp:posOffset>3604364</wp:posOffset>
+                  <wp:posOffset>3778500</wp:posOffset>
                 </wp:positionH>
                 <wp:positionV relativeFrom="page">
-                  <wp:posOffset>289993</wp:posOffset>
+                  <wp:posOffset>211804</wp:posOffset>
                 </wp:positionV>
-                <wp:extent cx="3375499" cy="4856427"/>
+                <wp:extent cx="3008428" cy="2910998"/>
                 <wp:effectExtent l="0" t="0" r="0" b="0"/>
                 <wp:wrapThrough wrapText="bothSides" distL="152400" distR="152400">
                   <wp:wrapPolygon edited="1">
                     <wp:start x="0" y="0"/>
                     <wp:lineTo x="0" y="21601"/>
-                    <wp:lineTo x="21600" y="21601"/>
-                    <wp:lineTo x="21600" y="0"/>
+                    <wp:lineTo x="21599" y="21601"/>
+                    <wp:lineTo x="21599" y="0"/>
                     <wp:lineTo x="0" y="0"/>
                   </wp:wrapPolygon>
                 </wp:wrapThrough>
@@ -431,7 +431,7 @@
                       <wps:spPr>
                         <a:xfrm>
                           <a:off x="0" y="0"/>
-                          <a:ext cx="3375499" cy="4856427"/>
+                          <a:ext cx="3008428" cy="2910998"/>
                         </a:xfrm>
                         <a:prstGeom prst="rect">
                           <a:avLst/>
@@ -448,93 +448,28 @@
                           <w:p>
                             <w:pPr>
                               <w:pStyle w:val="FF-Überschrift1"/>
+                              <w:spacing w:after="240"/>
                             </w:pPr>
                             <w:r>
                               <w:rPr>
-                                <w:rFonts w:ascii="Swiss 911 Extra Compressed BT" w:cs="Arial Unicode MS" w:hAnsi="Arial Unicode MS" w:eastAsia="Arial Unicode MS"/>
-                                <w:rtl w:val="0"/>
-                              </w:rPr>
-                              <w:t>Was ist Freifunk?</w:t>
-                            </w:r>
-                          </w:p>
-                          <w:p>
-                            <w:pPr>
-                              <w:pStyle w:val="FF-Textkörper1"/>
-                              <w:rPr>
-                                <w:color w:val="000000"/>
-                                <w:sz w:val="32"/>
-                                <w:szCs w:val="32"/>
-                              </w:rPr>
-                            </w:pPr>
-                            <w:r>
-                              <w:rPr>
-                                <w:color w:val="000000"/>
-                                <w:sz w:val="32"/>
-                                <w:szCs w:val="32"/>
                                 <w:rtl w:val="0"/>
                                 <w:lang w:val="de-DE"/>
                               </w:rPr>
-                              <w:t>Freifunk ist ein Projekt zur Realisierung nicht-kommerzieller Funknetze. Die Netze werden von den Nutzern, z.B. durch das zur Verf</w:t>
+                              <w:t xml:space="preserve">Freie Netzwerke </w:t>
                             </w:r>
                             <w:r>
                               <w:rPr>
                                 <w:rFonts w:hAnsi="Swiss 911 Extra Compressed BT" w:hint="default"/>
-                                <w:color w:val="000000"/>
-                                <w:sz w:val="32"/>
-                                <w:szCs w:val="32"/>
-                                <w:rtl w:val="0"/>
-                              </w:rPr>
-                              <w:t>ü</w:t>
-                            </w:r>
-                            <w:r>
-                              <w:rPr>
-                                <w:color w:val="000000"/>
-                                <w:sz w:val="32"/>
-                                <w:szCs w:val="32"/>
+                                <w:rtl w:val="0"/>
+                              </w:rPr>
+                              <w:t xml:space="preserve">– </w:t>
+                            </w:r>
+                            <w:r>
+                              <w:rPr>
                                 <w:rtl w:val="0"/>
                                 <w:lang w:val="de-DE"/>
                               </w:rPr>
-                              <w:t>gung stellen der eigenen WLAN-Hardware, aufgebaut und betrieben. Das Freifunk Projekt stellt daf</w:t>
-                            </w:r>
-                            <w:r>
-                              <w:rPr>
-                                <w:rFonts w:hAnsi="Swiss 911 Extra Compressed BT" w:hint="default"/>
-                                <w:color w:val="000000"/>
-                                <w:sz w:val="32"/>
-                                <w:szCs w:val="32"/>
-                                <w:rtl w:val="0"/>
-                              </w:rPr>
-                              <w:t>ü</w:t>
-                            </w:r>
-                            <w:r>
-                              <w:rPr>
-                                <w:color w:val="000000"/>
-                                <w:sz w:val="32"/>
-                                <w:szCs w:val="32"/>
-                                <w:rtl w:val="0"/>
-                                <w:lang w:val="de-DE"/>
-                              </w:rPr>
-                              <w:t>r eine spezielle Firmware zur Verf</w:t>
-                            </w:r>
-                            <w:r>
-                              <w:rPr>
-                                <w:rFonts w:hAnsi="Swiss 911 Extra Compressed BT" w:hint="default"/>
-                                <w:color w:val="000000"/>
-                                <w:sz w:val="32"/>
-                                <w:szCs w:val="32"/>
-                                <w:rtl w:val="0"/>
-                              </w:rPr>
-                              <w:t>ü</w:t>
-                            </w:r>
-                            <w:r>
-                              <w:rPr>
-                                <w:color w:val="000000"/>
-                                <w:sz w:val="32"/>
-                                <w:szCs w:val="32"/>
-                                <w:rtl w:val="0"/>
-                                <w:lang w:val="de-DE"/>
-                              </w:rPr>
-                              <w:t xml:space="preserve">gung, die auf dem WLAN-Router installiert werden kann. </w:t>
+                              <w:t>Wozu?</w:t>
                             </w:r>
                           </w:p>
                           <w:p>
@@ -543,152 +478,188 @@
                             </w:pPr>
                             <w:r>
                               <w:rPr>
-                                <w:color w:val="000000"/>
-                                <w:sz w:val="32"/>
-                                <w:szCs w:val="32"/>
-                                <w:rtl w:val="0"/>
-                                <w:lang w:val="de-DE"/>
-                              </w:rPr>
-                              <w:t xml:space="preserve">Die WLAN-Hardware der Freifunk-Teilnehmer wird </w:t>
-                            </w:r>
-                            <w:r>
-                              <w:rPr>
-                                <w:rFonts w:hAnsi="Swiss 911 Extra Compressed BT" w:hint="default"/>
-                                <w:color w:val="000000"/>
-                                <w:sz w:val="32"/>
-                                <w:szCs w:val="32"/>
+                                <w:rFonts w:ascii="Swiss 911 Extra Compressed BT" w:cs="Arial Unicode MS" w:hAnsi="Arial Unicode MS" w:eastAsia="Arial Unicode MS"/>
+                                <w:rtl w:val="0"/>
+                              </w:rPr>
+                              <w:t>Die Informations- und Kommunikationsfreiheit im Internet wird zunehmend eingeschr</w:t>
+                            </w:r>
+                            <w:r>
+                              <w:rPr>
+                                <w:rFonts w:ascii="Arial Unicode MS" w:cs="Arial Unicode MS" w:hAnsi="Swiss 911 Extra Compressed BT" w:eastAsia="Arial Unicode MS" w:hint="default"/>
+                                <w:rtl w:val="0"/>
+                              </w:rPr>
+                              <w:t>ä</w:t>
+                            </w:r>
+                            <w:r>
+                              <w:rPr>
+                                <w:rFonts w:ascii="Swiss 911 Extra Compressed BT" w:cs="Arial Unicode MS" w:hAnsi="Arial Unicode MS" w:eastAsia="Arial Unicode MS"/>
+                                <w:rtl w:val="0"/>
+                              </w:rPr>
+                              <w:t xml:space="preserve">nkt. Trotz des Slogans </w:t>
+                            </w:r>
+                            <w:r>
+                              <w:rPr>
+                                <w:rFonts w:ascii="Arial Unicode MS" w:cs="Arial Unicode MS" w:hAnsi="Swiss 911 Extra Compressed BT" w:eastAsia="Arial Unicode MS" w:hint="default"/>
+                                <w:rtl w:val="0"/>
+                              </w:rPr>
+                              <w:t>“</w:t>
+                            </w:r>
+                            <w:r>
+                              <w:rPr>
+                                <w:rFonts w:ascii="Swiss 911 Extra Compressed BT" w:cs="Arial Unicode MS" w:hAnsi="Arial Unicode MS" w:eastAsia="Arial Unicode MS"/>
+                                <w:rtl w:val="0"/>
+                                <w:lang w:val="da-DK"/>
+                              </w:rPr>
+                              <w:t>Internet f</w:t>
+                            </w:r>
+                            <w:r>
+                              <w:rPr>
+                                <w:rFonts w:ascii="Arial Unicode MS" w:cs="Arial Unicode MS" w:hAnsi="Swiss 911 Extra Compressed BT" w:eastAsia="Arial Unicode MS" w:hint="default"/>
                                 <w:rtl w:val="0"/>
                               </w:rPr>
                               <w:t>ü</w:t>
                             </w:r>
                             <w:r>
                               <w:rPr>
-                                <w:color w:val="000000"/>
-                                <w:sz w:val="32"/>
-                                <w:szCs w:val="32"/>
-                                <w:rtl w:val="0"/>
-                                <w:lang w:val="de-DE"/>
-                              </w:rPr>
-                              <w:t>ber spezielle Protokolle so verbunden, dass Pakete ihren Weg durch das Freifunknetz finden und die einzelnen Stationen miteinander kommunizieren k</w:t>
-                            </w:r>
-                            <w:r>
-                              <w:rPr>
-                                <w:rFonts w:hAnsi="Swiss 911 Extra Compressed BT" w:hint="default"/>
-                                <w:color w:val="000000"/>
-                                <w:sz w:val="32"/>
-                                <w:szCs w:val="32"/>
-                                <w:rtl w:val="0"/>
-                              </w:rPr>
-                              <w:t>ö</w:t>
-                            </w:r>
-                            <w:r>
-                              <w:rPr>
-                                <w:color w:val="000000"/>
-                                <w:sz w:val="32"/>
-                                <w:szCs w:val="32"/>
-                                <w:rtl w:val="0"/>
-                              </w:rPr>
-                              <w:t>nnen. Dar</w:t>
-                            </w:r>
-                            <w:r>
-                              <w:rPr>
-                                <w:rFonts w:hAnsi="Swiss 911 Extra Compressed BT" w:hint="default"/>
-                                <w:color w:val="000000"/>
-                                <w:sz w:val="32"/>
-                                <w:szCs w:val="32"/>
+                                <w:rFonts w:ascii="Swiss 911 Extra Compressed BT" w:cs="Arial Unicode MS" w:hAnsi="Arial Unicode MS" w:eastAsia="Arial Unicode MS"/>
+                                <w:rtl w:val="0"/>
+                              </w:rPr>
+                              <w:t>r alle</w:t>
+                            </w:r>
+                            <w:r>
+                              <w:rPr>
+                                <w:rFonts w:ascii="Arial Unicode MS" w:cs="Arial Unicode MS" w:hAnsi="Swiss 911 Extra Compressed BT" w:eastAsia="Arial Unicode MS" w:hint="default"/>
+                                <w:rtl w:val="0"/>
+                              </w:rPr>
+                              <w:t xml:space="preserve">” </w:t>
+                            </w:r>
+                            <w:r>
+                              <w:rPr>
+                                <w:rFonts w:ascii="Swiss 911 Extra Compressed BT" w:cs="Arial Unicode MS" w:hAnsi="Arial Unicode MS" w:eastAsia="Arial Unicode MS"/>
+                                <w:rtl w:val="0"/>
+                              </w:rPr>
+                              <w:t xml:space="preserve">gibt es Anzeichen einer sich verfestigenden digitalen Kluft </w:t>
+                            </w:r>
+                            <w:r>
+                              <w:rPr>
+                                <w:rFonts w:ascii="Arial Unicode MS" w:cs="Arial Unicode MS" w:hAnsi="Swiss 911 Extra Compressed BT" w:eastAsia="Arial Unicode MS" w:hint="default"/>
+                                <w:rtl w:val="0"/>
+                                <w:lang w:val="sv-SE"/>
+                              </w:rPr>
+                              <w:t>– ä</w:t>
+                            </w:r>
+                            <w:r>
+                              <w:rPr>
+                                <w:rFonts w:ascii="Swiss 911 Extra Compressed BT" w:cs="Arial Unicode MS" w:hAnsi="Arial Unicode MS" w:eastAsia="Arial Unicode MS"/>
+                                <w:rtl w:val="0"/>
+                              </w:rPr>
+                              <w:t xml:space="preserve">rmere, weniger technisch versierte und </w:t>
+                            </w:r>
+                            <w:r>
+                              <w:rPr>
+                                <w:rFonts w:ascii="Arial Unicode MS" w:cs="Arial Unicode MS" w:hAnsi="Swiss 911 Extra Compressed BT" w:eastAsia="Arial Unicode MS" w:hint="default"/>
+                                <w:rtl w:val="0"/>
+                              </w:rPr>
+                              <w:t>ä</w:t>
+                            </w:r>
+                            <w:r>
+                              <w:rPr>
+                                <w:rFonts w:ascii="Swiss 911 Extra Compressed BT" w:cs="Arial Unicode MS" w:hAnsi="Arial Unicode MS" w:eastAsia="Arial Unicode MS"/>
+                                <w:rtl w:val="0"/>
+                              </w:rPr>
+                              <w:t>ltere Menschen nehmen wenig oder gar nicht am sogenannten Informationszeitalter teil. In d</w:t>
+                            </w:r>
+                            <w:r>
+                              <w:rPr>
+                                <w:rFonts w:ascii="Arial Unicode MS" w:cs="Arial Unicode MS" w:hAnsi="Swiss 911 Extra Compressed BT" w:eastAsia="Arial Unicode MS" w:hint="default"/>
                                 <w:rtl w:val="0"/>
                               </w:rPr>
                               <w:t>ü</w:t>
                             </w:r>
                             <w:r>
                               <w:rPr>
-                                <w:color w:val="000000"/>
-                                <w:sz w:val="32"/>
-                                <w:szCs w:val="32"/>
-                                <w:rtl w:val="0"/>
-                                <w:lang w:val="de-DE"/>
-                              </w:rPr>
-                              <w:t>ber hinaus erm</w:t>
-                            </w:r>
-                            <w:r>
-                              <w:rPr>
-                                <w:rFonts w:hAnsi="Swiss 911 Extra Compressed BT" w:hint="default"/>
-                                <w:color w:val="000000"/>
-                                <w:sz w:val="32"/>
-                                <w:szCs w:val="32"/>
-                                <w:rtl w:val="0"/>
-                              </w:rPr>
-                              <w:t>ö</w:t>
-                            </w:r>
-                            <w:r>
-                              <w:rPr>
-                                <w:color w:val="000000"/>
-                                <w:sz w:val="32"/>
-                                <w:szCs w:val="32"/>
-                                <w:rtl w:val="0"/>
-                                <w:lang w:val="de-DE"/>
-                              </w:rPr>
-                              <w:t xml:space="preserve">glicht die Freigabe eines Teiles des z.B. DSL-Anschlusses einiger Teilnehmer, den Zugang zum Internet </w:t>
-                            </w:r>
-                            <w:r>
-                              <w:rPr>
-                                <w:rFonts w:hAnsi="Swiss 911 Extra Compressed BT" w:hint="default"/>
-                                <w:color w:val="000000"/>
-                                <w:sz w:val="32"/>
-                                <w:szCs w:val="32"/>
+                                <w:rFonts w:ascii="Swiss 911 Extra Compressed BT" w:cs="Arial Unicode MS" w:hAnsi="Arial Unicode MS" w:eastAsia="Arial Unicode MS"/>
+                                <w:rtl w:val="0"/>
+                              </w:rPr>
+                              <w:t>nn besiedelten und strukturschwachen Gebieten werden keine (bezahlbaren) Breitbandanschl</w:t>
+                            </w:r>
+                            <w:r>
+                              <w:rPr>
+                                <w:rFonts w:ascii="Arial Unicode MS" w:cs="Arial Unicode MS" w:hAnsi="Swiss 911 Extra Compressed BT" w:eastAsia="Arial Unicode MS" w:hint="default"/>
                                 <w:rtl w:val="0"/>
                               </w:rPr>
                               <w:t>ü</w:t>
                             </w:r>
                             <w:r>
                               <w:rPr>
-                                <w:color w:val="000000"/>
-                                <w:sz w:val="32"/>
-                                <w:szCs w:val="32"/>
-                                <w:rtl w:val="0"/>
-                                <w:lang w:val="de-DE"/>
-                              </w:rPr>
-                              <w:t>ber das Freifunk-Netzwerk. Ein Vorteil f</w:t>
-                            </w:r>
-                            <w:r>
-                              <w:rPr>
-                                <w:rFonts w:hAnsi="Swiss 911 Extra Compressed BT" w:hint="default"/>
-                                <w:color w:val="000000"/>
-                                <w:sz w:val="32"/>
-                                <w:szCs w:val="32"/>
-                                <w:rtl w:val="0"/>
-                              </w:rPr>
-                              <w:t>ü</w:t>
-                            </w:r>
-                            <w:r>
-                              <w:rPr>
-                                <w:color w:val="000000"/>
-                                <w:sz w:val="32"/>
-                                <w:szCs w:val="32"/>
-                                <w:rtl w:val="0"/>
-                                <w:lang w:val="de-DE"/>
-                              </w:rPr>
-                              <w:t>r Teilnehmer des Freifunk-Netzes ist das gegenseitige zur Verf</w:t>
-                            </w:r>
-                            <w:r>
-                              <w:rPr>
-                                <w:rFonts w:hAnsi="Swiss 911 Extra Compressed BT" w:hint="default"/>
-                                <w:color w:val="000000"/>
-                                <w:sz w:val="32"/>
-                                <w:szCs w:val="32"/>
-                                <w:rtl w:val="0"/>
-                              </w:rPr>
-                              <w:t>ü</w:t>
-                            </w:r>
-                            <w:r>
-                              <w:rPr>
-                                <w:color w:val="000000"/>
-                                <w:sz w:val="32"/>
-                                <w:szCs w:val="32"/>
-                                <w:rtl w:val="0"/>
-                                <w:lang w:val="de-DE"/>
-                              </w:rPr>
-                              <w:t>gung stellen von Ausfallsicherheit der Internetanbindung</w:t>
+                                <w:rFonts w:ascii="Swiss 911 Extra Compressed BT" w:cs="Arial Unicode MS" w:hAnsi="Arial Unicode MS" w:eastAsia="Arial Unicode MS"/>
+                                <w:rtl w:val="0"/>
+                              </w:rPr>
+                              <w:t xml:space="preserve">sse angeboten. Echte </w:t>
+                            </w:r>
+                            <w:r>
+                              <w:rPr>
+                                <w:rFonts w:ascii="Arial Unicode MS" w:cs="Arial Unicode MS" w:hAnsi="Swiss 911 Extra Compressed BT" w:eastAsia="Arial Unicode MS" w:hint="default"/>
+                                <w:rtl w:val="0"/>
+                              </w:rPr>
+                              <w:t>„</w:t>
+                            </w:r>
+                            <w:r>
+                              <w:rPr>
+                                <w:rFonts w:ascii="Swiss 911 Extra Compressed BT" w:cs="Arial Unicode MS" w:hAnsi="Arial Unicode MS" w:eastAsia="Arial Unicode MS"/>
+                                <w:rtl w:val="0"/>
+                              </w:rPr>
+                              <w:t>e-democracy</w:t>
+                            </w:r>
+                            <w:r>
+                              <w:rPr>
+                                <w:rFonts w:ascii="Arial Unicode MS" w:cs="Arial Unicode MS" w:hAnsi="Swiss 911 Extra Compressed BT" w:eastAsia="Arial Unicode MS" w:hint="default"/>
+                                <w:rtl w:val="0"/>
+                              </w:rPr>
+                              <w:t xml:space="preserve">“ </w:t>
+                            </w:r>
+                            <w:r>
+                              <w:rPr>
+                                <w:rFonts w:ascii="Swiss 911 Extra Compressed BT" w:cs="Arial Unicode MS" w:hAnsi="Arial Unicode MS" w:eastAsia="Arial Unicode MS"/>
+                                <w:rtl w:val="0"/>
+                              </w:rPr>
+                              <w:t xml:space="preserve">soll von </w:t>
+                            </w:r>
+                            <w:r>
+                              <w:rPr>
+                                <w:rFonts w:ascii="Arial Unicode MS" w:cs="Arial Unicode MS" w:hAnsi="Swiss 911 Extra Compressed BT" w:eastAsia="Arial Unicode MS" w:hint="default"/>
+                                <w:rtl w:val="0"/>
+                              </w:rPr>
+                              <w:t>“</w:t>
+                            </w:r>
+                            <w:r>
+                              <w:rPr>
+                                <w:rFonts w:ascii="Swiss 911 Extra Compressed BT" w:cs="Arial Unicode MS" w:hAnsi="Arial Unicode MS" w:eastAsia="Arial Unicode MS"/>
+                                <w:rtl w:val="0"/>
+                              </w:rPr>
+                              <w:t>unten</w:t>
+                            </w:r>
+                            <w:r>
+                              <w:rPr>
+                                <w:rFonts w:ascii="Arial Unicode MS" w:cs="Arial Unicode MS" w:hAnsi="Swiss 911 Extra Compressed BT" w:eastAsia="Arial Unicode MS" w:hint="default"/>
+                                <w:rtl w:val="0"/>
+                              </w:rPr>
+                              <w:t xml:space="preserve">” </w:t>
+                            </w:r>
+                            <w:r>
+                              <w:rPr>
+                                <w:rFonts w:ascii="Swiss 911 Extra Compressed BT" w:cs="Arial Unicode MS" w:hAnsi="Arial Unicode MS" w:eastAsia="Arial Unicode MS"/>
+                                <w:rtl w:val="0"/>
+                                <w:lang w:val="da-DK"/>
+                              </w:rPr>
+                              <w:t>kommen</w:t>
+                            </w:r>
+                            <w:r>
+                              <w:rPr>
+                                <w:rFonts w:ascii="Swiss 911 Extra Compressed BT" w:cs="Arial Unicode MS" w:hAnsi="Arial Unicode MS" w:eastAsia="Arial Unicode MS"/>
+                                <w:rtl w:val="0"/>
+                              </w:rPr>
+                              <w:t>.</w:t>
                             </w:r>
                           </w:p>
                         </w:txbxContent>
@@ -704,7 +675,7 @@
           </mc:Choice>
           <mc:Fallback>
             <w:pict>
-              <v:rect id="_x0000_s1031" style="visibility:visible;position:absolute;margin-left:283.8pt;margin-top:22.8pt;width:265.8pt;height:382.4pt;z-index:251667456;mso-position-horizontal:absolute;mso-position-horizontal-relative:page;mso-position-vertical:absolute;mso-position-vertical-relative:page;mso-wrap-distance-left:12.0pt;mso-wrap-distance-top:12.0pt;mso-wrap-distance-right:12.0pt;mso-wrap-distance-bottom:12.0pt;">
+              <v:rect id="_x0000_s1031" style="visibility:visible;position:absolute;margin-left:297.5pt;margin-top:16.7pt;width:236.9pt;height:229.2pt;z-index:251666432;mso-position-horizontal:absolute;mso-position-horizontal-relative:page;mso-position-vertical:absolute;mso-position-vertical-relative:page;mso-wrap-distance-left:12.0pt;mso-wrap-distance-top:12.0pt;mso-wrap-distance-right:12.0pt;mso-wrap-distance-bottom:12.0pt;">
                 <v:fill on="f"/>
                 <v:stroke on="f" weight="1.0pt" dashstyle="solid" endcap="flat" miterlimit="400.0%" joinstyle="miter" linestyle="single" startarrow="none" startarrowwidth="medium" startarrowlength="medium" endarrow="none" endarrowwidth="medium" endarrowlength="medium"/>
                 <v:textbox>
@@ -712,93 +683,28 @@
                     <w:p>
                       <w:pPr>
                         <w:pStyle w:val="FF-Überschrift1"/>
+                        <w:spacing w:after="240"/>
                       </w:pPr>
                       <w:r>
                         <w:rPr>
-                          <w:rFonts w:ascii="Swiss 911 Extra Compressed BT" w:cs="Arial Unicode MS" w:hAnsi="Arial Unicode MS" w:eastAsia="Arial Unicode MS"/>
-                          <w:rtl w:val="0"/>
-                        </w:rPr>
-                        <w:t>Was ist Freifunk?</w:t>
-                      </w:r>
-                    </w:p>
-                    <w:p>
-                      <w:pPr>
-                        <w:pStyle w:val="FF-Textkörper1"/>
-                        <w:rPr>
-                          <w:color w:val="000000"/>
-                          <w:sz w:val="32"/>
-                          <w:szCs w:val="32"/>
-                        </w:rPr>
-                      </w:pPr>
-                      <w:r>
-                        <w:rPr>
-                          <w:color w:val="000000"/>
-                          <w:sz w:val="32"/>
-                          <w:szCs w:val="32"/>
                           <w:rtl w:val="0"/>
                           <w:lang w:val="de-DE"/>
                         </w:rPr>
-                        <w:t>Freifunk ist ein Projekt zur Realisierung nicht-kommerzieller Funknetze. Die Netze werden von den Nutzern, z.B. durch das zur Verf</w:t>
+                        <w:t xml:space="preserve">Freie Netzwerke </w:t>
                       </w:r>
                       <w:r>
                         <w:rPr>
                           <w:rFonts w:hAnsi="Swiss 911 Extra Compressed BT" w:hint="default"/>
-                          <w:color w:val="000000"/>
-                          <w:sz w:val="32"/>
-                          <w:szCs w:val="32"/>
-                          <w:rtl w:val="0"/>
-                        </w:rPr>
-                        <w:t>ü</w:t>
-                      </w:r>
-                      <w:r>
-                        <w:rPr>
-                          <w:color w:val="000000"/>
-                          <w:sz w:val="32"/>
-                          <w:szCs w:val="32"/>
+                          <w:rtl w:val="0"/>
+                        </w:rPr>
+                        <w:t xml:space="preserve">– </w:t>
+                      </w:r>
+                      <w:r>
+                        <w:rPr>
                           <w:rtl w:val="0"/>
                           <w:lang w:val="de-DE"/>
                         </w:rPr>
-                        <w:t>gung stellen der eigenen WLAN-Hardware, aufgebaut und betrieben. Das Freifunk Projekt stellt daf</w:t>
-                      </w:r>
-                      <w:r>
-                        <w:rPr>
-                          <w:rFonts w:hAnsi="Swiss 911 Extra Compressed BT" w:hint="default"/>
-                          <w:color w:val="000000"/>
-                          <w:sz w:val="32"/>
-                          <w:szCs w:val="32"/>
-                          <w:rtl w:val="0"/>
-                        </w:rPr>
-                        <w:t>ü</w:t>
-                      </w:r>
-                      <w:r>
-                        <w:rPr>
-                          <w:color w:val="000000"/>
-                          <w:sz w:val="32"/>
-                          <w:szCs w:val="32"/>
-                          <w:rtl w:val="0"/>
-                          <w:lang w:val="de-DE"/>
-                        </w:rPr>
-                        <w:t>r eine spezielle Firmware zur Verf</w:t>
-                      </w:r>
-                      <w:r>
-                        <w:rPr>
-                          <w:rFonts w:hAnsi="Swiss 911 Extra Compressed BT" w:hint="default"/>
-                          <w:color w:val="000000"/>
-                          <w:sz w:val="32"/>
-                          <w:szCs w:val="32"/>
-                          <w:rtl w:val="0"/>
-                        </w:rPr>
-                        <w:t>ü</w:t>
-                      </w:r>
-                      <w:r>
-                        <w:rPr>
-                          <w:color w:val="000000"/>
-                          <w:sz w:val="32"/>
-                          <w:szCs w:val="32"/>
-                          <w:rtl w:val="0"/>
-                          <w:lang w:val="de-DE"/>
-                        </w:rPr>
-                        <w:t xml:space="preserve">gung, die auf dem WLAN-Router installiert werden kann. </w:t>
+                        <w:t>Wozu?</w:t>
                       </w:r>
                     </w:p>
                     <w:p>
@@ -807,152 +713,188 @@
                       </w:pPr>
                       <w:r>
                         <w:rPr>
-                          <w:color w:val="000000"/>
-                          <w:sz w:val="32"/>
-                          <w:szCs w:val="32"/>
-                          <w:rtl w:val="0"/>
-                          <w:lang w:val="de-DE"/>
-                        </w:rPr>
-                        <w:t xml:space="preserve">Die WLAN-Hardware der Freifunk-Teilnehmer wird </w:t>
-                      </w:r>
-                      <w:r>
-                        <w:rPr>
-                          <w:rFonts w:hAnsi="Swiss 911 Extra Compressed BT" w:hint="default"/>
-                          <w:color w:val="000000"/>
-                          <w:sz w:val="32"/>
-                          <w:szCs w:val="32"/>
+                          <w:rFonts w:ascii="Swiss 911 Extra Compressed BT" w:cs="Arial Unicode MS" w:hAnsi="Arial Unicode MS" w:eastAsia="Arial Unicode MS"/>
+                          <w:rtl w:val="0"/>
+                        </w:rPr>
+                        <w:t>Die Informations- und Kommunikationsfreiheit im Internet wird zunehmend eingeschr</w:t>
+                      </w:r>
+                      <w:r>
+                        <w:rPr>
+                          <w:rFonts w:ascii="Arial Unicode MS" w:cs="Arial Unicode MS" w:hAnsi="Swiss 911 Extra Compressed BT" w:eastAsia="Arial Unicode MS" w:hint="default"/>
+                          <w:rtl w:val="0"/>
+                        </w:rPr>
+                        <w:t>ä</w:t>
+                      </w:r>
+                      <w:r>
+                        <w:rPr>
+                          <w:rFonts w:ascii="Swiss 911 Extra Compressed BT" w:cs="Arial Unicode MS" w:hAnsi="Arial Unicode MS" w:eastAsia="Arial Unicode MS"/>
+                          <w:rtl w:val="0"/>
+                        </w:rPr>
+                        <w:t xml:space="preserve">nkt. Trotz des Slogans </w:t>
+                      </w:r>
+                      <w:r>
+                        <w:rPr>
+                          <w:rFonts w:ascii="Arial Unicode MS" w:cs="Arial Unicode MS" w:hAnsi="Swiss 911 Extra Compressed BT" w:eastAsia="Arial Unicode MS" w:hint="default"/>
+                          <w:rtl w:val="0"/>
+                        </w:rPr>
+                        <w:t>“</w:t>
+                      </w:r>
+                      <w:r>
+                        <w:rPr>
+                          <w:rFonts w:ascii="Swiss 911 Extra Compressed BT" w:cs="Arial Unicode MS" w:hAnsi="Arial Unicode MS" w:eastAsia="Arial Unicode MS"/>
+                          <w:rtl w:val="0"/>
+                          <w:lang w:val="da-DK"/>
+                        </w:rPr>
+                        <w:t>Internet f</w:t>
+                      </w:r>
+                      <w:r>
+                        <w:rPr>
+                          <w:rFonts w:ascii="Arial Unicode MS" w:cs="Arial Unicode MS" w:hAnsi="Swiss 911 Extra Compressed BT" w:eastAsia="Arial Unicode MS" w:hint="default"/>
                           <w:rtl w:val="0"/>
                         </w:rPr>
                         <w:t>ü</w:t>
                       </w:r>
                       <w:r>
                         <w:rPr>
-                          <w:color w:val="000000"/>
-                          <w:sz w:val="32"/>
-                          <w:szCs w:val="32"/>
-                          <w:rtl w:val="0"/>
-                          <w:lang w:val="de-DE"/>
-                        </w:rPr>
-                        <w:t>ber spezielle Protokolle so verbunden, dass Pakete ihren Weg durch das Freifunknetz finden und die einzelnen Stationen miteinander kommunizieren k</w:t>
-                      </w:r>
-                      <w:r>
-                        <w:rPr>
-                          <w:rFonts w:hAnsi="Swiss 911 Extra Compressed BT" w:hint="default"/>
-                          <w:color w:val="000000"/>
-                          <w:sz w:val="32"/>
-                          <w:szCs w:val="32"/>
-                          <w:rtl w:val="0"/>
-                        </w:rPr>
-                        <w:t>ö</w:t>
-                      </w:r>
-                      <w:r>
-                        <w:rPr>
-                          <w:color w:val="000000"/>
-                          <w:sz w:val="32"/>
-                          <w:szCs w:val="32"/>
-                          <w:rtl w:val="0"/>
-                        </w:rPr>
-                        <w:t>nnen. Dar</w:t>
-                      </w:r>
-                      <w:r>
-                        <w:rPr>
-                          <w:rFonts w:hAnsi="Swiss 911 Extra Compressed BT" w:hint="default"/>
-                          <w:color w:val="000000"/>
-                          <w:sz w:val="32"/>
-                          <w:szCs w:val="32"/>
+                          <w:rFonts w:ascii="Swiss 911 Extra Compressed BT" w:cs="Arial Unicode MS" w:hAnsi="Arial Unicode MS" w:eastAsia="Arial Unicode MS"/>
+                          <w:rtl w:val="0"/>
+                        </w:rPr>
+                        <w:t>r alle</w:t>
+                      </w:r>
+                      <w:r>
+                        <w:rPr>
+                          <w:rFonts w:ascii="Arial Unicode MS" w:cs="Arial Unicode MS" w:hAnsi="Swiss 911 Extra Compressed BT" w:eastAsia="Arial Unicode MS" w:hint="default"/>
+                          <w:rtl w:val="0"/>
+                        </w:rPr>
+                        <w:t xml:space="preserve">” </w:t>
+                      </w:r>
+                      <w:r>
+                        <w:rPr>
+                          <w:rFonts w:ascii="Swiss 911 Extra Compressed BT" w:cs="Arial Unicode MS" w:hAnsi="Arial Unicode MS" w:eastAsia="Arial Unicode MS"/>
+                          <w:rtl w:val="0"/>
+                        </w:rPr>
+                        <w:t xml:space="preserve">gibt es Anzeichen einer sich verfestigenden digitalen Kluft </w:t>
+                      </w:r>
+                      <w:r>
+                        <w:rPr>
+                          <w:rFonts w:ascii="Arial Unicode MS" w:cs="Arial Unicode MS" w:hAnsi="Swiss 911 Extra Compressed BT" w:eastAsia="Arial Unicode MS" w:hint="default"/>
+                          <w:rtl w:val="0"/>
+                          <w:lang w:val="sv-SE"/>
+                        </w:rPr>
+                        <w:t>– ä</w:t>
+                      </w:r>
+                      <w:r>
+                        <w:rPr>
+                          <w:rFonts w:ascii="Swiss 911 Extra Compressed BT" w:cs="Arial Unicode MS" w:hAnsi="Arial Unicode MS" w:eastAsia="Arial Unicode MS"/>
+                          <w:rtl w:val="0"/>
+                        </w:rPr>
+                        <w:t xml:space="preserve">rmere, weniger technisch versierte und </w:t>
+                      </w:r>
+                      <w:r>
+                        <w:rPr>
+                          <w:rFonts w:ascii="Arial Unicode MS" w:cs="Arial Unicode MS" w:hAnsi="Swiss 911 Extra Compressed BT" w:eastAsia="Arial Unicode MS" w:hint="default"/>
+                          <w:rtl w:val="0"/>
+                        </w:rPr>
+                        <w:t>ä</w:t>
+                      </w:r>
+                      <w:r>
+                        <w:rPr>
+                          <w:rFonts w:ascii="Swiss 911 Extra Compressed BT" w:cs="Arial Unicode MS" w:hAnsi="Arial Unicode MS" w:eastAsia="Arial Unicode MS"/>
+                          <w:rtl w:val="0"/>
+                        </w:rPr>
+                        <w:t>ltere Menschen nehmen wenig oder gar nicht am sogenannten Informationszeitalter teil. In d</w:t>
+                      </w:r>
+                      <w:r>
+                        <w:rPr>
+                          <w:rFonts w:ascii="Arial Unicode MS" w:cs="Arial Unicode MS" w:hAnsi="Swiss 911 Extra Compressed BT" w:eastAsia="Arial Unicode MS" w:hint="default"/>
                           <w:rtl w:val="0"/>
                         </w:rPr>
                         <w:t>ü</w:t>
                       </w:r>
                       <w:r>
                         <w:rPr>
-                          <w:color w:val="000000"/>
-                          <w:sz w:val="32"/>
-                          <w:szCs w:val="32"/>
-                          <w:rtl w:val="0"/>
-                          <w:lang w:val="de-DE"/>
-                        </w:rPr>
-                        <w:t>ber hinaus erm</w:t>
-                      </w:r>
-                      <w:r>
-                        <w:rPr>
-                          <w:rFonts w:hAnsi="Swiss 911 Extra Compressed BT" w:hint="default"/>
-                          <w:color w:val="000000"/>
-                          <w:sz w:val="32"/>
-                          <w:szCs w:val="32"/>
-                          <w:rtl w:val="0"/>
-                        </w:rPr>
-                        <w:t>ö</w:t>
-                      </w:r>
-                      <w:r>
-                        <w:rPr>
-                          <w:color w:val="000000"/>
-                          <w:sz w:val="32"/>
-                          <w:szCs w:val="32"/>
-                          <w:rtl w:val="0"/>
-                          <w:lang w:val="de-DE"/>
-                        </w:rPr>
-                        <w:t xml:space="preserve">glicht die Freigabe eines Teiles des z.B. DSL-Anschlusses einiger Teilnehmer, den Zugang zum Internet </w:t>
-                      </w:r>
-                      <w:r>
-                        <w:rPr>
-                          <w:rFonts w:hAnsi="Swiss 911 Extra Compressed BT" w:hint="default"/>
-                          <w:color w:val="000000"/>
-                          <w:sz w:val="32"/>
-                          <w:szCs w:val="32"/>
+                          <w:rFonts w:ascii="Swiss 911 Extra Compressed BT" w:cs="Arial Unicode MS" w:hAnsi="Arial Unicode MS" w:eastAsia="Arial Unicode MS"/>
+                          <w:rtl w:val="0"/>
+                        </w:rPr>
+                        <w:t>nn besiedelten und strukturschwachen Gebieten werden keine (bezahlbaren) Breitbandanschl</w:t>
+                      </w:r>
+                      <w:r>
+                        <w:rPr>
+                          <w:rFonts w:ascii="Arial Unicode MS" w:cs="Arial Unicode MS" w:hAnsi="Swiss 911 Extra Compressed BT" w:eastAsia="Arial Unicode MS" w:hint="default"/>
                           <w:rtl w:val="0"/>
                         </w:rPr>
                         <w:t>ü</w:t>
                       </w:r>
                       <w:r>
                         <w:rPr>
-                          <w:color w:val="000000"/>
-                          <w:sz w:val="32"/>
-                          <w:szCs w:val="32"/>
-                          <w:rtl w:val="0"/>
-                          <w:lang w:val="de-DE"/>
-                        </w:rPr>
-                        <w:t>ber das Freifunk-Netzwerk. Ein Vorteil f</w:t>
-                      </w:r>
-                      <w:r>
-                        <w:rPr>
-                          <w:rFonts w:hAnsi="Swiss 911 Extra Compressed BT" w:hint="default"/>
-                          <w:color w:val="000000"/>
-                          <w:sz w:val="32"/>
-                          <w:szCs w:val="32"/>
-                          <w:rtl w:val="0"/>
-                        </w:rPr>
-                        <w:t>ü</w:t>
-                      </w:r>
-                      <w:r>
-                        <w:rPr>
-                          <w:color w:val="000000"/>
-                          <w:sz w:val="32"/>
-                          <w:szCs w:val="32"/>
-                          <w:rtl w:val="0"/>
-                          <w:lang w:val="de-DE"/>
-                        </w:rPr>
-                        <w:t>r Teilnehmer des Freifunk-Netzes ist das gegenseitige zur Verf</w:t>
-                      </w:r>
-                      <w:r>
-                        <w:rPr>
-                          <w:rFonts w:hAnsi="Swiss 911 Extra Compressed BT" w:hint="default"/>
-                          <w:color w:val="000000"/>
-                          <w:sz w:val="32"/>
-                          <w:szCs w:val="32"/>
-                          <w:rtl w:val="0"/>
-                        </w:rPr>
-                        <w:t>ü</w:t>
-                      </w:r>
-                      <w:r>
-                        <w:rPr>
-                          <w:color w:val="000000"/>
-                          <w:sz w:val="32"/>
-                          <w:szCs w:val="32"/>
-                          <w:rtl w:val="0"/>
-                          <w:lang w:val="de-DE"/>
-                        </w:rPr>
-                        <w:t>gung stellen von Ausfallsicherheit der Internetanbindung</w:t>
+                          <w:rFonts w:ascii="Swiss 911 Extra Compressed BT" w:cs="Arial Unicode MS" w:hAnsi="Arial Unicode MS" w:eastAsia="Arial Unicode MS"/>
+                          <w:rtl w:val="0"/>
+                        </w:rPr>
+                        <w:t xml:space="preserve">sse angeboten. Echte </w:t>
+                      </w:r>
+                      <w:r>
+                        <w:rPr>
+                          <w:rFonts w:ascii="Arial Unicode MS" w:cs="Arial Unicode MS" w:hAnsi="Swiss 911 Extra Compressed BT" w:eastAsia="Arial Unicode MS" w:hint="default"/>
+                          <w:rtl w:val="0"/>
+                        </w:rPr>
+                        <w:t>„</w:t>
+                      </w:r>
+                      <w:r>
+                        <w:rPr>
+                          <w:rFonts w:ascii="Swiss 911 Extra Compressed BT" w:cs="Arial Unicode MS" w:hAnsi="Arial Unicode MS" w:eastAsia="Arial Unicode MS"/>
+                          <w:rtl w:val="0"/>
+                        </w:rPr>
+                        <w:t>e-democracy</w:t>
+                      </w:r>
+                      <w:r>
+                        <w:rPr>
+                          <w:rFonts w:ascii="Arial Unicode MS" w:cs="Arial Unicode MS" w:hAnsi="Swiss 911 Extra Compressed BT" w:eastAsia="Arial Unicode MS" w:hint="default"/>
+                          <w:rtl w:val="0"/>
+                        </w:rPr>
+                        <w:t xml:space="preserve">“ </w:t>
+                      </w:r>
+                      <w:r>
+                        <w:rPr>
+                          <w:rFonts w:ascii="Swiss 911 Extra Compressed BT" w:cs="Arial Unicode MS" w:hAnsi="Arial Unicode MS" w:eastAsia="Arial Unicode MS"/>
+                          <w:rtl w:val="0"/>
+                        </w:rPr>
+                        <w:t xml:space="preserve">soll von </w:t>
+                      </w:r>
+                      <w:r>
+                        <w:rPr>
+                          <w:rFonts w:ascii="Arial Unicode MS" w:cs="Arial Unicode MS" w:hAnsi="Swiss 911 Extra Compressed BT" w:eastAsia="Arial Unicode MS" w:hint="default"/>
+                          <w:rtl w:val="0"/>
+                        </w:rPr>
+                        <w:t>“</w:t>
+                      </w:r>
+                      <w:r>
+                        <w:rPr>
+                          <w:rFonts w:ascii="Swiss 911 Extra Compressed BT" w:cs="Arial Unicode MS" w:hAnsi="Arial Unicode MS" w:eastAsia="Arial Unicode MS"/>
+                          <w:rtl w:val="0"/>
+                        </w:rPr>
+                        <w:t>unten</w:t>
+                      </w:r>
+                      <w:r>
+                        <w:rPr>
+                          <w:rFonts w:ascii="Arial Unicode MS" w:cs="Arial Unicode MS" w:hAnsi="Swiss 911 Extra Compressed BT" w:eastAsia="Arial Unicode MS" w:hint="default"/>
+                          <w:rtl w:val="0"/>
+                        </w:rPr>
+                        <w:t xml:space="preserve">” </w:t>
+                      </w:r>
+                      <w:r>
+                        <w:rPr>
+                          <w:rFonts w:ascii="Swiss 911 Extra Compressed BT" w:cs="Arial Unicode MS" w:hAnsi="Arial Unicode MS" w:eastAsia="Arial Unicode MS"/>
+                          <w:rtl w:val="0"/>
+                          <w:lang w:val="da-DK"/>
+                        </w:rPr>
+                        <w:t>kommen</w:t>
+                      </w:r>
+                      <w:r>
+                        <w:rPr>
+                          <w:rFonts w:ascii="Swiss 911 Extra Compressed BT" w:cs="Arial Unicode MS" w:hAnsi="Arial Unicode MS" w:eastAsia="Arial Unicode MS"/>
+                          <w:rtl w:val="0"/>
+                        </w:rPr>
+                        <w:t>.</w:t>
                       </w:r>
                     </w:p>
                   </w:txbxContent>
@@ -1101,56 +1043,6 @@
         </mc:AlternateContent>
       </w:r>
       <w:r>
-        <w:drawing>
-          <wp:anchor distT="152400" distB="152400" distL="152400" distR="152400" simplePos="0" relativeHeight="251674624" behindDoc="0" locked="0" layoutInCell="1" allowOverlap="1">
-            <wp:simplePos x="0" y="0"/>
-            <wp:positionH relativeFrom="page">
-              <wp:posOffset>3572883</wp:posOffset>
-            </wp:positionH>
-            <wp:positionV relativeFrom="page">
-              <wp:posOffset>5146420</wp:posOffset>
-            </wp:positionV>
-            <wp:extent cx="3438460" cy="2410080"/>
-            <wp:effectExtent l="0" t="0" r="0" b="0"/>
-            <wp:wrapTopAndBottom distT="152400" distB="152400"/>
-            <wp:docPr id="1073741832" name="officeArt object"/>
-            <wp:cNvGraphicFramePr/>
-            <a:graphic xmlns:a="http://schemas.openxmlformats.org/drawingml/2006/main">
-              <a:graphicData uri="http://schemas.openxmlformats.org/drawingml/2006/picture">
-                <pic:pic xmlns:pic="http://schemas.openxmlformats.org/drawingml/2006/picture">
-                  <pic:nvPicPr>
-                    <pic:cNvPr id="1073741832" name="freifunk-mesh-filtered.jpeg"/>
-                    <pic:cNvPicPr/>
-                  </pic:nvPicPr>
-                  <pic:blipFill>
-                    <a:blip r:embed="rId4">
-                      <a:extLst/>
-                    </a:blip>
-                    <a:stretch>
-                      <a:fillRect/>
-                    </a:stretch>
-                  </pic:blipFill>
-                  <pic:spPr>
-                    <a:xfrm>
-                      <a:off x="0" y="0"/>
-                      <a:ext cx="3438460" cy="2410080"/>
-                    </a:xfrm>
-                    <a:prstGeom prst="rect">
-                      <a:avLst/>
-                    </a:prstGeom>
-                    <a:ln w="12700" cap="flat">
-                      <a:noFill/>
-                      <a:miter lim="400000"/>
-                    </a:ln>
-                    <a:effectLst/>
-                  </pic:spPr>
-                </pic:pic>
-              </a:graphicData>
-            </a:graphic>
-          </wp:anchor>
-        </w:drawing>
-      </w:r>
-      <w:r>
         <mc:AlternateContent>
           <mc:Choice Requires="wps">
             <w:drawing>
@@ -1201,7 +1093,7 @@
                     <wp:lineTo x="10800" y="0"/>
                   </wp:wrapPolygon>
                 </wp:wrapThrough>
-                <wp:docPr id="1073741833" name="officeArt object"/>
+                <wp:docPr id="1073741832" name="officeArt object"/>
                 <wp:cNvGraphicFramePr/>
                 <a:graphic xmlns:a="http://schemas.openxmlformats.org/drawingml/2006/main">
                   <a:graphicData uri="http://schemas.microsoft.com/office/word/2010/wordprocessingShape">
@@ -1302,7 +1194,7 @@
                 <wp:extent cx="277069" cy="277627"/>
                 <wp:effectExtent l="0" t="0" r="0" b="0"/>
                 <wp:wrapNone/>
-                <wp:docPr id="1073741834" name="officeArt object"/>
+                <wp:docPr id="1073741833" name="officeArt object"/>
                 <wp:cNvGraphicFramePr/>
                 <a:graphic xmlns:a="http://schemas.openxmlformats.org/drawingml/2006/main">
                   <a:graphicData uri="http://schemas.microsoft.com/office/word/2010/wordprocessingShape">
@@ -1345,6 +1237,155 @@
       </w:r>
       <w:r>
         <mc:AlternateContent>
+          <mc:Choice Requires="wpg">
+            <w:drawing>
+              <wp:anchor distT="152400" distB="152400" distL="152400" distR="152400" simplePos="0" relativeHeight="251677696" behindDoc="0" locked="0" layoutInCell="1" allowOverlap="1">
+                <wp:simplePos x="0" y="0"/>
+                <wp:positionH relativeFrom="page">
+                  <wp:posOffset>266699</wp:posOffset>
+                </wp:positionH>
+                <wp:positionV relativeFrom="page">
+                  <wp:posOffset>2563688</wp:posOffset>
+                </wp:positionV>
+                <wp:extent cx="3008428" cy="2429123"/>
+                <wp:effectExtent l="0" t="0" r="0" b="0"/>
+                <wp:wrapThrough wrapText="bothSides" distL="152400" distR="152400">
+                  <wp:wrapPolygon edited="1">
+                    <wp:start x="0" y="0"/>
+                    <wp:lineTo x="21600" y="0"/>
+                    <wp:lineTo x="21600" y="21600"/>
+                    <wp:lineTo x="0" y="21600"/>
+                    <wp:lineTo x="0" y="0"/>
+                  </wp:wrapPolygon>
+                </wp:wrapThrough>
+                <wp:docPr id="1073741836" name="officeArt object"/>
+                <wp:cNvGraphicFramePr/>
+                <a:graphic xmlns:a="http://schemas.openxmlformats.org/drawingml/2006/main">
+                  <a:graphicData uri="http://schemas.microsoft.com/office/word/2010/wordprocessingGroup">
+                    <wpg:wgp>
+                      <wpg:cNvGrpSpPr/>
+                      <wpg:grpSpPr>
+                        <a:xfrm>
+                          <a:off x="0" y="0"/>
+                          <a:ext cx="3008428" cy="2429123"/>
+                          <a:chOff x="0" y="0"/>
+                          <a:chExt cx="3008427" cy="2429122"/>
+                        </a:xfrm>
+                      </wpg:grpSpPr>
+                      <pic:pic xmlns:pic="http://schemas.openxmlformats.org/drawingml/2006/picture">
+                        <pic:nvPicPr>
+                          <pic:cNvPr id="1073741834" name="pasted-image.pdf"/>
+                          <pic:cNvPicPr/>
+                        </pic:nvPicPr>
+                        <pic:blipFill>
+                          <a:blip r:embed="rId4">
+                            <a:extLst/>
+                          </a:blip>
+                          <a:stretch>
+                            <a:fillRect/>
+                          </a:stretch>
+                        </pic:blipFill>
+                        <pic:spPr>
+                          <a:xfrm>
+                            <a:off x="70630" y="868571"/>
+                            <a:ext cx="2937798" cy="1560552"/>
+                          </a:xfrm>
+                          <a:prstGeom prst="rect">
+                            <a:avLst/>
+                          </a:prstGeom>
+                          <a:ln w="12700" cap="flat">
+                            <a:noFill/>
+                            <a:miter lim="400000"/>
+                          </a:ln>
+                          <a:effectLst/>
+                        </pic:spPr>
+                      </pic:pic>
+                      <wps:wsp>
+                        <wps:cNvPr id="1073741835" name="Shape 1073741835"/>
+                        <wps:cNvSpPr/>
+                        <wps:spPr>
+                          <a:xfrm rot="21076853">
+                            <a:off x="9691" y="222845"/>
+                            <a:ext cx="2967088" cy="354069"/>
+                          </a:xfrm>
+                          <a:prstGeom prst="rect">
+                            <a:avLst/>
+                          </a:prstGeom>
+                          <a:noFill/>
+                          <a:ln w="12700" cap="flat">
+                            <a:noFill/>
+                            <a:miter lim="400000"/>
+                          </a:ln>
+                          <a:effectLst/>
+                        </wps:spPr>
+                        <wps:txbx>
+                          <w:txbxContent>
+                            <w:p>
+                              <w:pPr>
+                                <w:pStyle w:val="Text 2"/>
+                              </w:pPr>
+                              <w:r>
+                                <w:rPr>
+                                  <w:rFonts w:ascii="Chalkduster"/>
+                                  <w:color w:val="339ddf"/>
+                                  <w:sz w:val="26"/>
+                                  <w:szCs w:val="26"/>
+                                  <w:rtl w:val="0"/>
+                                  <w:lang w:val="de-DE"/>
+                                </w:rPr>
+                                <w:t>finden -&gt; verbinden -&gt; online</w:t>
+                              </w:r>
+                            </w:p>
+                          </w:txbxContent>
+                        </wps:txbx>
+                        <wps:bodyPr wrap="square" lIns="50800" tIns="50800" rIns="50800" bIns="50800" numCol="1" anchor="t">
+                          <a:noAutofit/>
+                        </wps:bodyPr>
+                      </wps:wsp>
+                    </wpg:wgp>
+                  </a:graphicData>
+                </a:graphic>
+              </wp:anchor>
+            </w:drawing>
+          </mc:Choice>
+          <mc:Fallback>
+            <w:pict>
+              <v:group id="_x0000_s1035" style="visibility:visible;position:absolute;margin-left:21.0pt;margin-top:201.9pt;width:236.9pt;height:191.3pt;z-index:251677696;mso-position-horizontal:absolute;mso-position-horizontal-relative:page;mso-position-vertical:absolute;mso-position-vertical-relative:page;mso-wrap-distance-left:12.0pt;mso-wrap-distance-top:12.0pt;mso-wrap-distance-right:12.0pt;mso-wrap-distance-bottom:12.0pt;" coordorigin="0,0" coordsize="3008427,2429123">
+                <w10:wrap type="through" side="bothSides" anchorx="page" anchory="page"/>
+                <v:shape id="_x0000_s1036" type="#_x0000_t75" style="position:absolute;left:70630;top:868571;width:2937797;height:1560552;">
+                  <v:imagedata r:id="rId4" o:title="pasted-image.pdf"/>
+                </v:shape>
+                <v:rect id="_x0000_s1037" style="position:absolute;left:9692;top:222845;width:2967087;height:354068;rotation:23021544fd;">
+                  <v:fill on="f"/>
+                  <v:stroke on="f" weight="1.0pt" dashstyle="solid" endcap="flat" miterlimit="400.0%" joinstyle="miter" linestyle="single" startarrow="none" startarrowwidth="medium" startarrowlength="medium" endarrow="none" endarrowwidth="medium" endarrowlength="medium"/>
+                  <v:textbox>
+                    <w:txbxContent>
+                      <w:p>
+                        <w:pPr>
+                          <w:pStyle w:val="Text 2"/>
+                        </w:pPr>
+                        <w:r>
+                          <w:rPr>
+                            <w:rFonts w:ascii="Chalkduster"/>
+                            <w:color w:val="339ddf"/>
+                            <w:sz w:val="26"/>
+                            <w:szCs w:val="26"/>
+                            <w:rtl w:val="0"/>
+                            <w:lang w:val="de-DE"/>
+                          </w:rPr>
+                          <w:t>finden -&gt; verbinden -&gt; online</w:t>
+                        </w:r>
+                      </w:p>
+                    </w:txbxContent>
+                  </v:textbox>
+                </v:rect>
+              </v:group>
+            </w:pict>
+          </mc:Fallback>
+        </mc:AlternateContent>
+      </w:r>
+      <w:r>
+        <mc:AlternateContent>
           <mc:Choice Requires="wps">
             <w:drawing>
               <wp:anchor distT="152400" distB="152400" distL="152400" distR="152400" simplePos="0" relativeHeight="251679744" behindDoc="0" locked="0" layoutInCell="1" allowOverlap="1">
@@ -1358,7 +1399,7 @@
                 <wp:extent cx="277069" cy="189171"/>
                 <wp:effectExtent l="0" t="0" r="0" b="0"/>
                 <wp:wrapNone/>
-                <wp:docPr id="1073741835" name="officeArt object"/>
+                <wp:docPr id="1073741837" name="officeArt object"/>
                 <wp:cNvGraphicFramePr/>
                 <a:graphic xmlns:a="http://schemas.openxmlformats.org/drawingml/2006/main">
                   <a:graphicData uri="http://schemas.microsoft.com/office/word/2010/wordprocessingShape">
@@ -1390,7 +1431,7 @@
           </mc:Choice>
           <mc:Fallback>
             <w:pict>
-              <v:rect id="_x0000_s1035" style="visibility:visible;position:absolute;margin-left:576.0pt;margin-top:455.7pt;width:21.8pt;height:14.9pt;z-index:251679744;mso-position-horizontal:absolute;mso-position-horizontal-relative:page;mso-position-vertical:absolute;mso-position-vertical-relative:page;mso-wrap-distance-left:12.0pt;mso-wrap-distance-top:12.0pt;mso-wrap-distance-right:12.0pt;mso-wrap-distance-bottom:12.0pt;">
+              <v:rect id="_x0000_s1038" style="visibility:visible;position:absolute;margin-left:576.0pt;margin-top:455.7pt;width:21.8pt;height:14.9pt;z-index:251679744;mso-position-horizontal:absolute;mso-position-horizontal-relative:page;mso-position-vertical:absolute;mso-position-vertical-relative:page;mso-wrap-distance-left:12.0pt;mso-wrap-distance-top:12.0pt;mso-wrap-distance-right:12.0pt;mso-wrap-distance-bottom:12.0pt;">
                 <v:fill color="#F9B418" opacity="100.0%" type="solid"/>
                 <v:stroke on="f" weight="1.0pt" dashstyle="solid" endcap="flat" miterlimit="400.0%" joinstyle="miter" linestyle="single" startarrow="none" startarrowwidth="medium" startarrowlength="medium" endarrow="none" endarrowwidth="medium" endarrowlength="medium"/>
                 <w10:wrap type="none" side="bothSides" anchorx="page" anchory="page"/>
@@ -2267,13 +2308,13 @@
                 <wp:lineTo x="2932" y="0"/>
               </wp:wrapPolygon>
             </wp:wrapThrough>
-            <wp:docPr id="1073741836" name="officeArt object"/>
+            <wp:docPr id="1073741838" name="officeArt object"/>
             <wp:cNvGraphicFramePr/>
             <a:graphic xmlns:a="http://schemas.openxmlformats.org/drawingml/2006/main">
               <a:graphicData uri="http://schemas.openxmlformats.org/drawingml/2006/picture">
                 <pic:pic xmlns:pic="http://schemas.openxmlformats.org/drawingml/2006/picture">
                   <pic:nvPicPr>
-                    <pic:cNvPr id="1073741836" name="fff_logo.png"/>
+                    <pic:cNvPr id="1073741838" name="fff_logo.png"/>
                     <pic:cNvPicPr/>
                   </pic:nvPicPr>
                   <pic:blipFill>
@@ -2327,7 +2368,7 @@
                     <wp:lineTo x="0" y="0"/>
                   </wp:wrapPolygon>
                 </wp:wrapThrough>
-                <wp:docPr id="1073741837" name="officeArt object"/>
+                <wp:docPr id="1073741839" name="officeArt object"/>
                 <wp:cNvGraphicFramePr/>
                 <a:graphic xmlns:a="http://schemas.openxmlformats.org/drawingml/2006/main">
                   <a:graphicData uri="http://schemas.microsoft.com/office/word/2010/wordprocessingShape">
@@ -2379,7 +2420,7 @@
           </mc:Choice>
           <mc:Fallback>
             <w:pict>
-              <v:rect id="_x0000_s1036" style="visibility:visible;position:absolute;margin-left:573.7pt;margin-top:529.3pt;width:250.0pt;height:55.3pt;z-index:251681792;mso-position-horizontal:absolute;mso-position-horizontal-relative:page;mso-position-vertical:absolute;mso-position-vertical-relative:page;mso-wrap-distance-left:12.0pt;mso-wrap-distance-top:12.0pt;mso-wrap-distance-right:12.0pt;mso-wrap-distance-bottom:12.0pt;">
+              <v:rect id="_x0000_s1039" style="visibility:visible;position:absolute;margin-left:573.7pt;margin-top:529.3pt;width:250.0pt;height:55.3pt;z-index:251681792;mso-position-horizontal:absolute;mso-position-horizontal-relative:page;mso-position-vertical:absolute;mso-position-vertical-relative:page;mso-wrap-distance-left:12.0pt;mso-wrap-distance-top:12.0pt;mso-wrap-distance-right:12.0pt;mso-wrap-distance-bottom:12.0pt;">
                 <v:fill on="f"/>
                 <v:stroke on="f" weight="1.0pt" dashstyle="solid" endcap="flat" miterlimit="400.0%" joinstyle="miter" linestyle="single" startarrow="none" startarrowwidth="medium" startarrowlength="medium" endarrow="none" endarrowwidth="medium" endarrowlength="medium"/>
                 <v:textbox>
@@ -2398,6 +2439,260 @@
                           <w:lang w:val="en-US"/>
                         </w:rPr>
                         <w:t>Freifunk-Fulda.de</w:t>
+                      </w:r>
+                    </w:p>
+                  </w:txbxContent>
+                </v:textbox>
+                <w10:wrap type="through" side="bothSides" anchorx="page" anchory="page"/>
+              </v:rect>
+            </w:pict>
+          </mc:Fallback>
+        </mc:AlternateContent>
+      </w:r>
+      <w:r>
+        <w:drawing>
+          <wp:anchor distT="152400" distB="152400" distL="152400" distR="152400" simplePos="0" relativeHeight="251682816" behindDoc="0" locked="0" layoutInCell="1" allowOverlap="1">
+            <wp:simplePos x="0" y="0"/>
+            <wp:positionH relativeFrom="page">
+              <wp:posOffset>4342140</wp:posOffset>
+            </wp:positionH>
+            <wp:positionV relativeFrom="page">
+              <wp:posOffset>3261321</wp:posOffset>
+            </wp:positionV>
+            <wp:extent cx="1881147" cy="1303097"/>
+            <wp:effectExtent l="0" t="0" r="0" b="0"/>
+            <wp:wrapNone/>
+            <wp:docPr id="1073741840" name="officeArt object"/>
+            <wp:cNvGraphicFramePr/>
+            <a:graphic xmlns:a="http://schemas.openxmlformats.org/drawingml/2006/main">
+              <a:graphicData uri="http://schemas.openxmlformats.org/drawingml/2006/picture">
+                <pic:pic xmlns:pic="http://schemas.openxmlformats.org/drawingml/2006/picture">
+                  <pic:nvPicPr>
+                    <pic:cNvPr id="1073741840" name="free-wifi.png"/>
+                    <pic:cNvPicPr/>
+                  </pic:nvPicPr>
+                  <pic:blipFill>
+                    <a:blip r:embed="rId6">
+                      <a:extLst/>
+                    </a:blip>
+                    <a:stretch>
+                      <a:fillRect/>
+                    </a:stretch>
+                  </pic:blipFill>
+                  <pic:spPr>
+                    <a:xfrm>
+                      <a:off x="0" y="0"/>
+                      <a:ext cx="1881147" cy="1303097"/>
+                    </a:xfrm>
+                    <a:prstGeom prst="rect">
+                      <a:avLst/>
+                    </a:prstGeom>
+                    <a:ln w="12700" cap="flat">
+                      <a:noFill/>
+                      <a:miter lim="400000"/>
+                    </a:ln>
+                    <a:effectLst/>
+                  </pic:spPr>
+                </pic:pic>
+              </a:graphicData>
+            </a:graphic>
+          </wp:anchor>
+        </w:drawing>
+      </w:r>
+      <w:r>
+        <mc:AlternateContent>
+          <mc:Choice Requires="wps">
+            <w:drawing>
+              <wp:anchor distT="152400" distB="152400" distL="152400" distR="152400" simplePos="0" relativeHeight="251683840" behindDoc="0" locked="0" layoutInCell="1" allowOverlap="1">
+                <wp:simplePos x="0" y="0"/>
+                <wp:positionH relativeFrom="page">
+                  <wp:posOffset>3790463</wp:posOffset>
+                </wp:positionH>
+                <wp:positionV relativeFrom="page">
+                  <wp:posOffset>4786758</wp:posOffset>
+                </wp:positionV>
+                <wp:extent cx="2984501" cy="2769742"/>
+                <wp:effectExtent l="0" t="0" r="0" b="0"/>
+                <wp:wrapThrough wrapText="bothSides" distL="152400" distR="152400">
+                  <wp:wrapPolygon edited="1">
+                    <wp:start x="0" y="0"/>
+                    <wp:lineTo x="0" y="21600"/>
+                    <wp:lineTo x="21600" y="21600"/>
+                    <wp:lineTo x="21600" y="0"/>
+                    <wp:lineTo x="0" y="0"/>
+                  </wp:wrapPolygon>
+                </wp:wrapThrough>
+                <wp:docPr id="1073741841" name="officeArt object"/>
+                <wp:cNvGraphicFramePr/>
+                <a:graphic xmlns:a="http://schemas.openxmlformats.org/drawingml/2006/main">
+                  <a:graphicData uri="http://schemas.microsoft.com/office/word/2010/wordprocessingShape">
+                    <wps:wsp>
+                      <wps:cNvSpPr/>
+                      <wps:spPr>
+                        <a:xfrm>
+                          <a:off x="0" y="0"/>
+                          <a:ext cx="2984501" cy="2769742"/>
+                        </a:xfrm>
+                        <a:prstGeom prst="rect">
+                          <a:avLst/>
+                        </a:prstGeom>
+                        <a:noFill/>
+                        <a:ln w="12700" cap="flat">
+                          <a:noFill/>
+                          <a:miter lim="400000"/>
+                        </a:ln>
+                        <a:effectLst/>
+                      </wps:spPr>
+                      <wps:txbx>
+                        <w:txbxContent>
+                          <w:p>
+                            <w:pPr>
+                              <w:pStyle w:val="FF-Überschrift1"/>
+                            </w:pPr>
+                            <w:r>
+                              <w:rPr>
+                                <w:rFonts w:ascii="Swiss 911 Extra Compressed BT" w:cs="Arial Unicode MS" w:hAnsi="Arial Unicode MS" w:eastAsia="Arial Unicode MS"/>
+                                <w:rtl w:val="0"/>
+                              </w:rPr>
+                              <w:t xml:space="preserve">Freie Netzwerke mit WLAN </w:t>
+                            </w:r>
+                            <w:r>
+                              <w:rPr>
+                                <w:rFonts w:ascii="Arial Unicode MS" w:cs="Arial Unicode MS" w:hAnsi="Swiss 911 Extra Compressed BT" w:eastAsia="Arial Unicode MS" w:hint="default"/>
+                                <w:rtl w:val="0"/>
+                              </w:rPr>
+                              <w:t xml:space="preserve">– </w:t>
+                            </w:r>
+                            <w:r>
+                              <w:rPr>
+                                <w:rFonts w:ascii="Swiss 911 Extra Compressed BT" w:cs="Arial Unicode MS" w:hAnsi="Arial Unicode MS" w:eastAsia="Arial Unicode MS"/>
+                                <w:rtl w:val="0"/>
+                              </w:rPr>
+                              <w:t>Wieso?</w:t>
+                            </w:r>
+                          </w:p>
+                          <w:p>
+                            <w:pPr>
+                              <w:pStyle w:val="FF-Textkörper1"/>
+                            </w:pPr>
+                            <w:r>
+                              <w:rPr>
+                                <w:rFonts w:ascii="Swiss 911 Extra Compressed BT" w:cs="Arial Unicode MS" w:hAnsi="Arial Unicode MS" w:eastAsia="Arial Unicode MS"/>
+                                <w:rtl w:val="0"/>
+                              </w:rPr>
+                              <w:t>Mit WLAN k</w:t>
+                            </w:r>
+                            <w:r>
+                              <w:rPr>
+                                <w:rFonts w:ascii="Arial Unicode MS" w:cs="Arial Unicode MS" w:hAnsi="Swiss 911 Extra Compressed BT" w:eastAsia="Arial Unicode MS" w:hint="default"/>
+                                <w:rtl w:val="0"/>
+                              </w:rPr>
+                              <w:t>ö</w:t>
+                            </w:r>
+                            <w:r>
+                              <w:rPr>
+                                <w:rFonts w:ascii="Swiss 911 Extra Compressed BT" w:cs="Arial Unicode MS" w:hAnsi="Arial Unicode MS" w:eastAsia="Arial Unicode MS"/>
+                                <w:rtl w:val="0"/>
+                              </w:rPr>
+                              <w:t>nnen Daten mobil mit hoher Bandbreite gesendet und empfangen werden (aktuell bis zu 450 Mbit brutto). Die Kosten f</w:t>
+                            </w:r>
+                            <w:r>
+                              <w:rPr>
+                                <w:rFonts w:ascii="Arial Unicode MS" w:cs="Arial Unicode MS" w:hAnsi="Swiss 911 Extra Compressed BT" w:eastAsia="Arial Unicode MS" w:hint="default"/>
+                                <w:rtl w:val="0"/>
+                              </w:rPr>
+                              <w:t>ü</w:t>
+                            </w:r>
+                            <w:r>
+                              <w:rPr>
+                                <w:rFonts w:ascii="Swiss 911 Extra Compressed BT" w:cs="Arial Unicode MS" w:hAnsi="Arial Unicode MS" w:eastAsia="Arial Unicode MS"/>
+                                <w:rtl w:val="0"/>
+                              </w:rPr>
+                              <w:t>r WLAN-Hardware sind gering und es entstehen kaum Betriebskosten. WLAN kann auch dort eingesetzt werden, wo es keine Kabel gibt oder eine Kabelverbindung zu teuer ist. WLAN kann von jeder/jedem lizenzfrei eingesetzt werden.</w:t>
+                            </w:r>
+                          </w:p>
+                        </w:txbxContent>
+                      </wps:txbx>
+                      <wps:bodyPr wrap="square" lIns="50800" tIns="50800" rIns="50800" bIns="50800" numCol="1" anchor="t">
+                        <a:noAutofit/>
+                      </wps:bodyPr>
+                    </wps:wsp>
+                  </a:graphicData>
+                </a:graphic>
+              </wp:anchor>
+            </w:drawing>
+          </mc:Choice>
+          <mc:Fallback>
+            <w:pict>
+              <v:rect id="_x0000_s1040" style="visibility:visible;position:absolute;margin-left:298.5pt;margin-top:376.9pt;width:235.0pt;height:218.1pt;z-index:251683840;mso-position-horizontal:absolute;mso-position-horizontal-relative:page;mso-position-vertical:absolute;mso-position-vertical-relative:page;mso-wrap-distance-left:12.0pt;mso-wrap-distance-top:12.0pt;mso-wrap-distance-right:12.0pt;mso-wrap-distance-bottom:12.0pt;">
+                <v:fill on="f"/>
+                <v:stroke on="f" weight="1.0pt" dashstyle="solid" endcap="flat" miterlimit="400.0%" joinstyle="miter" linestyle="single" startarrow="none" startarrowwidth="medium" startarrowlength="medium" endarrow="none" endarrowwidth="medium" endarrowlength="medium"/>
+                <v:textbox>
+                  <w:txbxContent>
+                    <w:p>
+                      <w:pPr>
+                        <w:pStyle w:val="FF-Überschrift1"/>
+                      </w:pPr>
+                      <w:r>
+                        <w:rPr>
+                          <w:rFonts w:ascii="Swiss 911 Extra Compressed BT" w:cs="Arial Unicode MS" w:hAnsi="Arial Unicode MS" w:eastAsia="Arial Unicode MS"/>
+                          <w:rtl w:val="0"/>
+                        </w:rPr>
+                        <w:t xml:space="preserve">Freie Netzwerke mit WLAN </w:t>
+                      </w:r>
+                      <w:r>
+                        <w:rPr>
+                          <w:rFonts w:ascii="Arial Unicode MS" w:cs="Arial Unicode MS" w:hAnsi="Swiss 911 Extra Compressed BT" w:eastAsia="Arial Unicode MS" w:hint="default"/>
+                          <w:rtl w:val="0"/>
+                        </w:rPr>
+                        <w:t xml:space="preserve">– </w:t>
+                      </w:r>
+                      <w:r>
+                        <w:rPr>
+                          <w:rFonts w:ascii="Swiss 911 Extra Compressed BT" w:cs="Arial Unicode MS" w:hAnsi="Arial Unicode MS" w:eastAsia="Arial Unicode MS"/>
+                          <w:rtl w:val="0"/>
+                        </w:rPr>
+                        <w:t>Wieso?</w:t>
+                      </w:r>
+                    </w:p>
+                    <w:p>
+                      <w:pPr>
+                        <w:pStyle w:val="FF-Textkörper1"/>
+                      </w:pPr>
+                      <w:r>
+                        <w:rPr>
+                          <w:rFonts w:ascii="Swiss 911 Extra Compressed BT" w:cs="Arial Unicode MS" w:hAnsi="Arial Unicode MS" w:eastAsia="Arial Unicode MS"/>
+                          <w:rtl w:val="0"/>
+                        </w:rPr>
+                        <w:t>Mit WLAN k</w:t>
+                      </w:r>
+                      <w:r>
+                        <w:rPr>
+                          <w:rFonts w:ascii="Arial Unicode MS" w:cs="Arial Unicode MS" w:hAnsi="Swiss 911 Extra Compressed BT" w:eastAsia="Arial Unicode MS" w:hint="default"/>
+                          <w:rtl w:val="0"/>
+                        </w:rPr>
+                        <w:t>ö</w:t>
+                      </w:r>
+                      <w:r>
+                        <w:rPr>
+                          <w:rFonts w:ascii="Swiss 911 Extra Compressed BT" w:cs="Arial Unicode MS" w:hAnsi="Arial Unicode MS" w:eastAsia="Arial Unicode MS"/>
+                          <w:rtl w:val="0"/>
+                        </w:rPr>
+                        <w:t>nnen Daten mobil mit hoher Bandbreite gesendet und empfangen werden (aktuell bis zu 450 Mbit brutto). Die Kosten f</w:t>
+                      </w:r>
+                      <w:r>
+                        <w:rPr>
+                          <w:rFonts w:ascii="Arial Unicode MS" w:cs="Arial Unicode MS" w:hAnsi="Swiss 911 Extra Compressed BT" w:eastAsia="Arial Unicode MS" w:hint="default"/>
+                          <w:rtl w:val="0"/>
+                        </w:rPr>
+                        <w:t>ü</w:t>
+                      </w:r>
+                      <w:r>
+                        <w:rPr>
+                          <w:rFonts w:ascii="Swiss 911 Extra Compressed BT" w:cs="Arial Unicode MS" w:hAnsi="Arial Unicode MS" w:eastAsia="Arial Unicode MS"/>
+                          <w:rtl w:val="0"/>
+                        </w:rPr>
+                        <w:t>r WLAN-Hardware sind gering und es entstehen kaum Betriebskosten. WLAN kann auch dort eingesetzt werden, wo es keine Kabel gibt oder eine Kabelverbindung zu teuer ist. WLAN kann von jeder/jedem lizenzfrei eingesetzt werden.</w:t>
                       </w:r>
                     </w:p>
                   </w:txbxContent>
@@ -2428,7 +2723,7 @@
                 <wp:extent cx="3129682" cy="23"/>
                 <wp:effectExtent l="0" t="0" r="0" b="0"/>
                 <wp:wrapNone/>
-                <wp:docPr id="1073741838" name="officeArt object"/>
+                <wp:docPr id="1073741842" name="officeArt object"/>
                 <wp:cNvGraphicFramePr/>
                 <a:graphic xmlns:a="http://schemas.openxmlformats.org/drawingml/2006/main">
                   <a:graphicData uri="http://schemas.microsoft.com/office/word/2010/wordprocessingShape">
@@ -2461,7 +2756,7 @@
           </mc:Choice>
           <mc:Fallback>
             <w:pict>
-              <v:line id="_x0000_s1037" style="visibility:visible;position:absolute;margin-left:21.0pt;margin-top:20.0pt;width:246.4pt;height:0.0pt;z-index:251664384;mso-position-horizontal:absolute;mso-position-horizontal-relative:page;mso-position-vertical:absolute;mso-position-vertical-relative:page;mso-wrap-distance-left:12.0pt;mso-wrap-distance-top:12.0pt;mso-wrap-distance-right:12.0pt;mso-wrap-distance-bottom:12.0pt;">
+              <v:line id="_x0000_s1041" style="visibility:visible;position:absolute;margin-left:21.0pt;margin-top:20.0pt;width:246.4pt;height:0.0pt;z-index:251664384;mso-position-horizontal:absolute;mso-position-horizontal-relative:page;mso-position-vertical:absolute;mso-position-vertical-relative:page;mso-wrap-distance-left:12.0pt;mso-wrap-distance-top:12.0pt;mso-wrap-distance-right:12.0pt;mso-wrap-distance-bottom:12.0pt;">
                 <v:fill on="f"/>
                 <v:stroke filltype="solid" color="#000000" opacity="100.0%" weight="2.0pt" dashstyle="solid" endcap="flat" miterlimit="400.0%" joinstyle="miter" linestyle="single" startarrow="none" startarrowwidth="medium" startarrowlength="medium" endarrow="none" endarrowwidth="medium" endarrowlength="medium"/>
                 <w10:wrap type="none" side="bothSides" anchorx="page" anchory="page"/>
@@ -2485,7 +2780,7 @@
                 <wp:extent cx="6769288" cy="655"/>
                 <wp:effectExtent l="0" t="0" r="0" b="0"/>
                 <wp:wrapNone/>
-                <wp:docPr id="1073741839" name="officeArt object"/>
+                <wp:docPr id="1073741843" name="officeArt object"/>
                 <wp:cNvGraphicFramePr/>
                 <a:graphic xmlns:a="http://schemas.openxmlformats.org/drawingml/2006/main">
                   <a:graphicData uri="http://schemas.microsoft.com/office/word/2010/wordprocessingShape">
@@ -2518,7 +2813,7 @@
           </mc:Choice>
           <mc:Fallback>
             <w:pict>
-              <v:line id="_x0000_s1038" style="visibility:visible;position:absolute;margin-left:288.1pt;margin-top:20.0pt;width:533.0pt;height:0.1pt;z-index:251665408;mso-position-horizontal:absolute;mso-position-horizontal-relative:page;mso-position-vertical:absolute;mso-position-vertical-relative:page;mso-wrap-distance-left:12.0pt;mso-wrap-distance-top:12.0pt;mso-wrap-distance-right:12.0pt;mso-wrap-distance-bottom:12.0pt;flip:y;">
+              <v:line id="_x0000_s1042" style="visibility:visible;position:absolute;margin-left:288.1pt;margin-top:20.0pt;width:533.0pt;height:0.1pt;z-index:251665408;mso-position-horizontal:absolute;mso-position-horizontal-relative:page;mso-position-vertical:absolute;mso-position-vertical-relative:page;mso-wrap-distance-left:12.0pt;mso-wrap-distance-top:12.0pt;mso-wrap-distance-right:12.0pt;mso-wrap-distance-bottom:12.0pt;flip:y;">
                 <v:fill on="f"/>
                 <v:stroke filltype="solid" color="#000000" opacity="100.0%" weight="2.0pt" dashstyle="solid" endcap="flat" miterlimit="400.0%" joinstyle="miter" linestyle="single" startarrow="none" startarrowwidth="medium" startarrowlength="medium" endarrow="none" endarrowwidth="medium" endarrowlength="medium"/>
                 <w10:wrap type="none" side="bothSides" anchorx="page" anchory="page"/>
@@ -2531,26 +2826,26 @@
         <mc:AlternateContent>
           <mc:Choice Requires="wps">
             <w:drawing>
-              <wp:anchor distT="152400" distB="152400" distL="152400" distR="152400" simplePos="0" relativeHeight="251666432" behindDoc="0" locked="0" layoutInCell="1" allowOverlap="1">
+              <wp:anchor distT="152400" distB="152400" distL="152400" distR="152400" simplePos="0" relativeHeight="251667456" behindDoc="0" locked="0" layoutInCell="1" allowOverlap="1">
                 <wp:simplePos x="0" y="0"/>
                 <wp:positionH relativeFrom="page">
-                  <wp:posOffset>7310562</wp:posOffset>
+                  <wp:posOffset>7286421</wp:posOffset>
                 </wp:positionH>
                 <wp:positionV relativeFrom="page">
-                  <wp:posOffset>609600</wp:posOffset>
+                  <wp:posOffset>289994</wp:posOffset>
                 </wp:positionV>
-                <wp:extent cx="3117601" cy="4702597"/>
+                <wp:extent cx="3375499" cy="4856427"/>
                 <wp:effectExtent l="0" t="0" r="0" b="0"/>
                 <wp:wrapThrough wrapText="bothSides" distL="152400" distR="152400">
                   <wp:wrapPolygon edited="1">
                     <wp:start x="0" y="0"/>
-                    <wp:lineTo x="0" y="21600"/>
-                    <wp:lineTo x="21599" y="21600"/>
-                    <wp:lineTo x="21599" y="0"/>
+                    <wp:lineTo x="0" y="21601"/>
+                    <wp:lineTo x="21600" y="21601"/>
+                    <wp:lineTo x="21600" y="0"/>
                     <wp:lineTo x="0" y="0"/>
                   </wp:wrapPolygon>
                 </wp:wrapThrough>
-                <wp:docPr id="1073741840" name="officeArt object"/>
+                <wp:docPr id="1073741844" name="officeArt object"/>
                 <wp:cNvGraphicFramePr/>
                 <a:graphic xmlns:a="http://schemas.openxmlformats.org/drawingml/2006/main">
                   <a:graphicData uri="http://schemas.microsoft.com/office/word/2010/wordprocessingShape">
@@ -2559,7 +2854,7 @@
                       <wps:spPr>
                         <a:xfrm>
                           <a:off x="0" y="0"/>
-                          <a:ext cx="3117601" cy="4702597"/>
+                          <a:ext cx="3375499" cy="4856427"/>
                         </a:xfrm>
                         <a:prstGeom prst="rect">
                           <a:avLst/>
@@ -2570,95 +2865,188 @@
                           <a:miter lim="400000"/>
                         </a:ln>
                         <a:effectLst/>
+                        <a:extLst>
+                          <a:ext uri="{C572A759-6A51-4108-AA02-DFA0A04FC94B}">
+                            <ma14:wrappingTextBoxFlag xmlns:ma14="http://schemas.microsoft.com/office/mac/drawingml/2011/main" val="1"/>
+                          </a:ext>
+                        </a:extLst>
                       </wps:spPr>
                       <wps:txbx>
                         <w:txbxContent>
                           <w:p>
                             <w:pPr>
                               <w:pStyle w:val="FF-Überschrift1"/>
-                              <w:jc w:val="both"/>
                             </w:pPr>
                             <w:r>
                               <w:rPr>
-                                <w:rtl w:val="0"/>
-                              </w:rPr>
-                              <w:t>Freifunk Fulda m</w:t>
-                            </w:r>
-                            <w:r>
-                              <w:rPr>
-                                <w:rFonts w:hAnsi="Swiss 911 Extra Compressed BT" w:hint="default"/>
-                                <w:rtl w:val="0"/>
-                              </w:rPr>
-                              <w:t>ö</w:t>
-                            </w:r>
-                            <w:r>
-                              <w:rPr>
-                                <w:rtl w:val="0"/>
-                                <w:lang w:val="de-DE"/>
-                              </w:rPr>
-                              <w:t>chte alle Freifunkinteressierten aus Fulda und der angrenzenden Umgebung</w:t>
-                            </w:r>
-                            <w:r>
-                              <w:rPr>
-                                <w:rtl w:val="0"/>
-                                <w:lang w:val="de-DE"/>
-                              </w:rPr>
-                              <w:t xml:space="preserve"> </w:t>
-                            </w:r>
-                            <w:r>
-                              <w:rPr>
-                                <w:rtl w:val="0"/>
-                                <w:lang w:val="de-DE"/>
-                              </w:rPr>
-                              <w:t>zusammenbringen.</w:t>
-                            </w:r>
-                            <w:r/>
+                                <w:rFonts w:ascii="Swiss 911 Extra Compressed BT" w:cs="Arial Unicode MS" w:hAnsi="Arial Unicode MS" w:eastAsia="Arial Unicode MS"/>
+                                <w:rtl w:val="0"/>
+                              </w:rPr>
+                              <w:t>Was ist Freifunk?</w:t>
+                            </w:r>
                           </w:p>
                           <w:p>
                             <w:pPr>
-                              <w:pStyle w:val="FF-Überschrift1"/>
-                              <w:jc w:val="both"/>
+                              <w:pStyle w:val="FF-Textkörper1"/>
                             </w:pPr>
+                            <w:r>
+                              <w:rPr>
+                                <w:rFonts w:ascii="Swiss 911 Extra Compressed BT" w:cs="Arial Unicode MS" w:hAnsi="Arial Unicode MS" w:eastAsia="Arial Unicode MS"/>
+                                <w:rtl w:val="0"/>
+                              </w:rPr>
+                              <w:t>Freifunk ist ein Projekt zur Realisierung nicht-kommerzieller Funknetze. Die Netze werden von den Nutzern, z.B. durch das zur Verf</w:t>
+                            </w:r>
+                            <w:r>
+                              <w:rPr>
+                                <w:rFonts w:ascii="Arial Unicode MS" w:cs="Arial Unicode MS" w:hAnsi="Swiss 911 Extra Compressed BT" w:eastAsia="Arial Unicode MS" w:hint="default"/>
+                                <w:rtl w:val="0"/>
+                              </w:rPr>
+                              <w:t>ü</w:t>
+                            </w:r>
+                            <w:r>
+                              <w:rPr>
+                                <w:rFonts w:ascii="Swiss 911 Extra Compressed BT" w:cs="Arial Unicode MS" w:hAnsi="Arial Unicode MS" w:eastAsia="Arial Unicode MS"/>
+                                <w:rtl w:val="0"/>
+                              </w:rPr>
+                              <w:t>gung stellen der eigenen WLAN-Hardware, aufgebaut und betrieben. Das Freifunk Projekt stellt daf</w:t>
+                            </w:r>
+                            <w:r>
+                              <w:rPr>
+                                <w:rFonts w:ascii="Arial Unicode MS" w:cs="Arial Unicode MS" w:hAnsi="Swiss 911 Extra Compressed BT" w:eastAsia="Arial Unicode MS" w:hint="default"/>
+                                <w:rtl w:val="0"/>
+                              </w:rPr>
+                              <w:t>ü</w:t>
+                            </w:r>
+                            <w:r>
+                              <w:rPr>
+                                <w:rFonts w:ascii="Swiss 911 Extra Compressed BT" w:cs="Arial Unicode MS" w:hAnsi="Arial Unicode MS" w:eastAsia="Arial Unicode MS"/>
+                                <w:rtl w:val="0"/>
+                              </w:rPr>
+                              <w:t>r eine spezielle Firmware zur Verf</w:t>
+                            </w:r>
+                            <w:r>
+                              <w:rPr>
+                                <w:rFonts w:ascii="Arial Unicode MS" w:cs="Arial Unicode MS" w:hAnsi="Swiss 911 Extra Compressed BT" w:eastAsia="Arial Unicode MS" w:hint="default"/>
+                                <w:rtl w:val="0"/>
+                              </w:rPr>
+                              <w:t>ü</w:t>
+                            </w:r>
+                            <w:r>
+                              <w:rPr>
+                                <w:rFonts w:ascii="Swiss 911 Extra Compressed BT" w:cs="Arial Unicode MS" w:hAnsi="Arial Unicode MS" w:eastAsia="Arial Unicode MS"/>
+                                <w:rtl w:val="0"/>
+                              </w:rPr>
+                              <w:t>gung, die auf dem WLAN-Router installiert werden kann.</w:t>
+                            </w:r>
                           </w:p>
                           <w:p>
                             <w:pPr>
-                              <w:pStyle w:val="FF-Überschrift1"/>
-                              <w:jc w:val="both"/>
+                              <w:pStyle w:val="FF-Textkörper1"/>
                             </w:pPr>
                             <w:r>
                               <w:rPr>
-                                <w:rtl w:val="0"/>
-                                <w:lang w:val="de-DE"/>
-                              </w:rPr>
-                              <w:t>Freifunk ist mehr als ein billiges Netz f</w:t>
-                            </w:r>
-                            <w:r>
-                              <w:rPr>
-                                <w:rFonts w:hAnsi="Swiss 911 Extra Compressed BT" w:hint="default"/>
+                                <w:rFonts w:ascii="Swiss 911 Extra Compressed BT" w:cs="Arial Unicode MS" w:hAnsi="Arial Unicode MS" w:eastAsia="Arial Unicode MS"/>
+                                <w:rtl w:val="0"/>
+                              </w:rPr>
+                              <w:t xml:space="preserve">Die WLAN-Hardware der Freifunk-Teilnehmer wird </w:t>
+                            </w:r>
+                            <w:r>
+                              <w:rPr>
+                                <w:rFonts w:ascii="Arial Unicode MS" w:cs="Arial Unicode MS" w:hAnsi="Swiss 911 Extra Compressed BT" w:eastAsia="Arial Unicode MS" w:hint="default"/>
                                 <w:rtl w:val="0"/>
                               </w:rPr>
                               <w:t>ü</w:t>
                             </w:r>
                             <w:r>
                               <w:rPr>
-                                <w:rtl w:val="0"/>
-                                <w:lang w:val="de-DE"/>
-                              </w:rPr>
-                              <w:t>r Alle. Auch gesellschaftliche und politische Aspekte spielen eine Rolle. Die Freifunk-Community ist Teil einer globalen Bewegung f</w:t>
-                            </w:r>
-                            <w:r>
-                              <w:rPr>
-                                <w:rFonts w:hAnsi="Swiss 911 Extra Compressed BT" w:hint="default"/>
+                                <w:rFonts w:ascii="Swiss 911 Extra Compressed BT" w:cs="Arial Unicode MS" w:hAnsi="Arial Unicode MS" w:eastAsia="Arial Unicode MS"/>
+                                <w:rtl w:val="0"/>
+                              </w:rPr>
+                              <w:t>ber spezielle Routing-Protokolle so verbunden, dass Pakete ihren Weg durch das Freifunknetz finden und die einzelnen Stationen miteinander kommunizieren k</w:t>
+                            </w:r>
+                            <w:r>
+                              <w:rPr>
+                                <w:rFonts w:ascii="Arial Unicode MS" w:cs="Arial Unicode MS" w:hAnsi="Swiss 911 Extra Compressed BT" w:eastAsia="Arial Unicode MS" w:hint="default"/>
+                                <w:rtl w:val="0"/>
+                              </w:rPr>
+                              <w:t>ö</w:t>
+                            </w:r>
+                            <w:r>
+                              <w:rPr>
+                                <w:rFonts w:ascii="Swiss 911 Extra Compressed BT" w:cs="Arial Unicode MS" w:hAnsi="Arial Unicode MS" w:eastAsia="Arial Unicode MS"/>
+                                <w:rtl w:val="0"/>
+                              </w:rPr>
+                              <w:t>nnen. Dar</w:t>
+                            </w:r>
+                            <w:r>
+                              <w:rPr>
+                                <w:rFonts w:ascii="Arial Unicode MS" w:cs="Arial Unicode MS" w:hAnsi="Swiss 911 Extra Compressed BT" w:eastAsia="Arial Unicode MS" w:hint="default"/>
                                 <w:rtl w:val="0"/>
                               </w:rPr>
                               <w:t>ü</w:t>
                             </w:r>
                             <w:r>
                               <w:rPr>
-                                <w:rtl w:val="0"/>
-                                <w:lang w:val="de-DE"/>
-                              </w:rPr>
-                              <w:t>r freie Infrastrukturen.</w:t>
+                                <w:rFonts w:ascii="Swiss 911 Extra Compressed BT" w:cs="Arial Unicode MS" w:hAnsi="Arial Unicode MS" w:eastAsia="Arial Unicode MS"/>
+                                <w:rtl w:val="0"/>
+                              </w:rPr>
+                              <w:t>ber hinaus erm</w:t>
+                            </w:r>
+                            <w:r>
+                              <w:rPr>
+                                <w:rFonts w:ascii="Arial Unicode MS" w:cs="Arial Unicode MS" w:hAnsi="Swiss 911 Extra Compressed BT" w:eastAsia="Arial Unicode MS" w:hint="default"/>
+                                <w:rtl w:val="0"/>
+                              </w:rPr>
+                              <w:t>ö</w:t>
+                            </w:r>
+                            <w:r>
+                              <w:rPr>
+                                <w:rFonts w:ascii="Swiss 911 Extra Compressed BT" w:cs="Arial Unicode MS" w:hAnsi="Arial Unicode MS" w:eastAsia="Arial Unicode MS"/>
+                                <w:rtl w:val="0"/>
+                              </w:rPr>
+                              <w:t xml:space="preserve">glicht die Freigabe eines Teiles des z.B. DSL-Anschlusses einiger Teilnehmer, den Zugang zum Internet </w:t>
+                            </w:r>
+                            <w:r>
+                              <w:rPr>
+                                <w:rFonts w:ascii="Arial Unicode MS" w:cs="Arial Unicode MS" w:hAnsi="Swiss 911 Extra Compressed BT" w:eastAsia="Arial Unicode MS" w:hint="default"/>
+                                <w:rtl w:val="0"/>
+                              </w:rPr>
+                              <w:t>ü</w:t>
+                            </w:r>
+                            <w:r>
+                              <w:rPr>
+                                <w:rFonts w:ascii="Swiss 911 Extra Compressed BT" w:cs="Arial Unicode MS" w:hAnsi="Arial Unicode MS" w:eastAsia="Arial Unicode MS"/>
+                                <w:rtl w:val="0"/>
+                              </w:rPr>
+                              <w:t>ber das Freifunk-Netzwerk. Ein Vorteil f</w:t>
+                            </w:r>
+                            <w:r>
+                              <w:rPr>
+                                <w:rFonts w:ascii="Arial Unicode MS" w:cs="Arial Unicode MS" w:hAnsi="Swiss 911 Extra Compressed BT" w:eastAsia="Arial Unicode MS" w:hint="default"/>
+                                <w:rtl w:val="0"/>
+                              </w:rPr>
+                              <w:t>ü</w:t>
+                            </w:r>
+                            <w:r>
+                              <w:rPr>
+                                <w:rFonts w:ascii="Swiss 911 Extra Compressed BT" w:cs="Arial Unicode MS" w:hAnsi="Arial Unicode MS" w:eastAsia="Arial Unicode MS"/>
+                                <w:rtl w:val="0"/>
+                              </w:rPr>
+                              <w:t>r Teilnehmer des Freifunk-Netzes ist das gegenseitige zur Verf</w:t>
+                            </w:r>
+                            <w:r>
+                              <w:rPr>
+                                <w:rFonts w:ascii="Arial Unicode MS" w:cs="Arial Unicode MS" w:hAnsi="Swiss 911 Extra Compressed BT" w:eastAsia="Arial Unicode MS" w:hint="default"/>
+                                <w:rtl w:val="0"/>
+                              </w:rPr>
+                              <w:t>ü</w:t>
+                            </w:r>
+                            <w:r>
+                              <w:rPr>
+                                <w:rFonts w:ascii="Swiss 911 Extra Compressed BT" w:cs="Arial Unicode MS" w:hAnsi="Arial Unicode MS" w:eastAsia="Arial Unicode MS"/>
+                                <w:rtl w:val="0"/>
+                              </w:rPr>
+                              <w:t>gung stellen von Ausfallsicherheit der Internetanbindung.</w:t>
                             </w:r>
                           </w:p>
                         </w:txbxContent>
@@ -2674,7 +3062,7 @@
           </mc:Choice>
           <mc:Fallback>
             <w:pict>
-              <v:rect id="_x0000_s1039" style="visibility:visible;position:absolute;margin-left:575.6pt;margin-top:48.0pt;width:245.5pt;height:370.3pt;z-index:251666432;mso-position-horizontal:absolute;mso-position-horizontal-relative:page;mso-position-vertical:absolute;mso-position-vertical-relative:page;mso-wrap-distance-left:12.0pt;mso-wrap-distance-top:12.0pt;mso-wrap-distance-right:12.0pt;mso-wrap-distance-bottom:12.0pt;">
+              <v:rect id="_x0000_s1043" style="visibility:visible;position:absolute;margin-left:573.7pt;margin-top:22.8pt;width:265.8pt;height:382.4pt;z-index:251667456;mso-position-horizontal:absolute;mso-position-horizontal-relative:page;mso-position-vertical:absolute;mso-position-vertical-relative:page;mso-wrap-distance-left:12.0pt;mso-wrap-distance-top:12.0pt;mso-wrap-distance-right:12.0pt;mso-wrap-distance-bottom:12.0pt;">
                 <v:fill on="f"/>
                 <v:stroke on="f" weight="1.0pt" dashstyle="solid" endcap="flat" miterlimit="400.0%" joinstyle="miter" linestyle="single" startarrow="none" startarrowwidth="medium" startarrowlength="medium" endarrow="none" endarrowwidth="medium" endarrowlength="medium"/>
                 <v:textbox>
@@ -2682,88 +3070,177 @@
                     <w:p>
                       <w:pPr>
                         <w:pStyle w:val="FF-Überschrift1"/>
-                        <w:jc w:val="both"/>
                       </w:pPr>
                       <w:r>
                         <w:rPr>
-                          <w:rtl w:val="0"/>
-                        </w:rPr>
-                        <w:t>Freifunk Fulda m</w:t>
-                      </w:r>
-                      <w:r>
-                        <w:rPr>
-                          <w:rFonts w:hAnsi="Swiss 911 Extra Compressed BT" w:hint="default"/>
-                          <w:rtl w:val="0"/>
-                        </w:rPr>
-                        <w:t>ö</w:t>
-                      </w:r>
-                      <w:r>
-                        <w:rPr>
-                          <w:rtl w:val="0"/>
-                          <w:lang w:val="de-DE"/>
-                        </w:rPr>
-                        <w:t>chte alle Freifunkinteressierten aus Fulda und der angrenzenden Umgebung</w:t>
-                      </w:r>
-                      <w:r>
-                        <w:rPr>
-                          <w:rtl w:val="0"/>
-                          <w:lang w:val="de-DE"/>
-                        </w:rPr>
-                        <w:t xml:space="preserve"> </w:t>
-                      </w:r>
-                      <w:r>
-                        <w:rPr>
-                          <w:rtl w:val="0"/>
-                          <w:lang w:val="de-DE"/>
-                        </w:rPr>
-                        <w:t>zusammenbringen.</w:t>
+                          <w:rFonts w:ascii="Swiss 911 Extra Compressed BT" w:cs="Arial Unicode MS" w:hAnsi="Arial Unicode MS" w:eastAsia="Arial Unicode MS"/>
+                          <w:rtl w:val="0"/>
+                        </w:rPr>
+                        <w:t>Was ist Freifunk?</w:t>
                       </w:r>
                     </w:p>
                     <w:p>
                       <w:pPr>
-                        <w:pStyle w:val="FF-Überschrift1"/>
-                        <w:jc w:val="both"/>
+                        <w:pStyle w:val="FF-Textkörper1"/>
                       </w:pPr>
+                      <w:r>
+                        <w:rPr>
+                          <w:rFonts w:ascii="Swiss 911 Extra Compressed BT" w:cs="Arial Unicode MS" w:hAnsi="Arial Unicode MS" w:eastAsia="Arial Unicode MS"/>
+                          <w:rtl w:val="0"/>
+                        </w:rPr>
+                        <w:t>Freifunk ist ein Projekt zur Realisierung nicht-kommerzieller Funknetze. Die Netze werden von den Nutzern, z.B. durch das zur Verf</w:t>
+                      </w:r>
+                      <w:r>
+                        <w:rPr>
+                          <w:rFonts w:ascii="Arial Unicode MS" w:cs="Arial Unicode MS" w:hAnsi="Swiss 911 Extra Compressed BT" w:eastAsia="Arial Unicode MS" w:hint="default"/>
+                          <w:rtl w:val="0"/>
+                        </w:rPr>
+                        <w:t>ü</w:t>
+                      </w:r>
+                      <w:r>
+                        <w:rPr>
+                          <w:rFonts w:ascii="Swiss 911 Extra Compressed BT" w:cs="Arial Unicode MS" w:hAnsi="Arial Unicode MS" w:eastAsia="Arial Unicode MS"/>
+                          <w:rtl w:val="0"/>
+                        </w:rPr>
+                        <w:t>gung stellen der eigenen WLAN-Hardware, aufgebaut und betrieben. Das Freifunk Projekt stellt daf</w:t>
+                      </w:r>
+                      <w:r>
+                        <w:rPr>
+                          <w:rFonts w:ascii="Arial Unicode MS" w:cs="Arial Unicode MS" w:hAnsi="Swiss 911 Extra Compressed BT" w:eastAsia="Arial Unicode MS" w:hint="default"/>
+                          <w:rtl w:val="0"/>
+                        </w:rPr>
+                        <w:t>ü</w:t>
+                      </w:r>
+                      <w:r>
+                        <w:rPr>
+                          <w:rFonts w:ascii="Swiss 911 Extra Compressed BT" w:cs="Arial Unicode MS" w:hAnsi="Arial Unicode MS" w:eastAsia="Arial Unicode MS"/>
+                          <w:rtl w:val="0"/>
+                        </w:rPr>
+                        <w:t>r eine spezielle Firmware zur Verf</w:t>
+                      </w:r>
+                      <w:r>
+                        <w:rPr>
+                          <w:rFonts w:ascii="Arial Unicode MS" w:cs="Arial Unicode MS" w:hAnsi="Swiss 911 Extra Compressed BT" w:eastAsia="Arial Unicode MS" w:hint="default"/>
+                          <w:rtl w:val="0"/>
+                        </w:rPr>
+                        <w:t>ü</w:t>
+                      </w:r>
+                      <w:r>
+                        <w:rPr>
+                          <w:rFonts w:ascii="Swiss 911 Extra Compressed BT" w:cs="Arial Unicode MS" w:hAnsi="Arial Unicode MS" w:eastAsia="Arial Unicode MS"/>
+                          <w:rtl w:val="0"/>
+                        </w:rPr>
+                        <w:t>gung, die auf dem WLAN-Router installiert werden kann.</w:t>
+                      </w:r>
                     </w:p>
                     <w:p>
                       <w:pPr>
-                        <w:pStyle w:val="FF-Überschrift1"/>
-                        <w:jc w:val="both"/>
+                        <w:pStyle w:val="FF-Textkörper1"/>
                       </w:pPr>
                       <w:r>
                         <w:rPr>
-                          <w:rtl w:val="0"/>
-                          <w:lang w:val="de-DE"/>
-                        </w:rPr>
-                        <w:t>Freifunk ist mehr als ein billiges Netz f</w:t>
-                      </w:r>
-                      <w:r>
-                        <w:rPr>
-                          <w:rFonts w:hAnsi="Swiss 911 Extra Compressed BT" w:hint="default"/>
+                          <w:rFonts w:ascii="Swiss 911 Extra Compressed BT" w:cs="Arial Unicode MS" w:hAnsi="Arial Unicode MS" w:eastAsia="Arial Unicode MS"/>
+                          <w:rtl w:val="0"/>
+                        </w:rPr>
+                        <w:t xml:space="preserve">Die WLAN-Hardware der Freifunk-Teilnehmer wird </w:t>
+                      </w:r>
+                      <w:r>
+                        <w:rPr>
+                          <w:rFonts w:ascii="Arial Unicode MS" w:cs="Arial Unicode MS" w:hAnsi="Swiss 911 Extra Compressed BT" w:eastAsia="Arial Unicode MS" w:hint="default"/>
                           <w:rtl w:val="0"/>
                         </w:rPr>
                         <w:t>ü</w:t>
                       </w:r>
                       <w:r>
                         <w:rPr>
-                          <w:rtl w:val="0"/>
-                          <w:lang w:val="de-DE"/>
-                        </w:rPr>
-                        <w:t>r Alle. Auch gesellschaftliche und politische Aspekte spielen eine Rolle. Die Freifunk-Community ist Teil einer globalen Bewegung f</w:t>
-                      </w:r>
-                      <w:r>
-                        <w:rPr>
-                          <w:rFonts w:hAnsi="Swiss 911 Extra Compressed BT" w:hint="default"/>
+                          <w:rFonts w:ascii="Swiss 911 Extra Compressed BT" w:cs="Arial Unicode MS" w:hAnsi="Arial Unicode MS" w:eastAsia="Arial Unicode MS"/>
+                          <w:rtl w:val="0"/>
+                        </w:rPr>
+                        <w:t>ber spezielle Routing-Protokolle so verbunden, dass Pakete ihren Weg durch das Freifunknetz finden und die einzelnen Stationen miteinander kommunizieren k</w:t>
+                      </w:r>
+                      <w:r>
+                        <w:rPr>
+                          <w:rFonts w:ascii="Arial Unicode MS" w:cs="Arial Unicode MS" w:hAnsi="Swiss 911 Extra Compressed BT" w:eastAsia="Arial Unicode MS" w:hint="default"/>
+                          <w:rtl w:val="0"/>
+                        </w:rPr>
+                        <w:t>ö</w:t>
+                      </w:r>
+                      <w:r>
+                        <w:rPr>
+                          <w:rFonts w:ascii="Swiss 911 Extra Compressed BT" w:cs="Arial Unicode MS" w:hAnsi="Arial Unicode MS" w:eastAsia="Arial Unicode MS"/>
+                          <w:rtl w:val="0"/>
+                        </w:rPr>
+                        <w:t>nnen. Dar</w:t>
+                      </w:r>
+                      <w:r>
+                        <w:rPr>
+                          <w:rFonts w:ascii="Arial Unicode MS" w:cs="Arial Unicode MS" w:hAnsi="Swiss 911 Extra Compressed BT" w:eastAsia="Arial Unicode MS" w:hint="default"/>
                           <w:rtl w:val="0"/>
                         </w:rPr>
                         <w:t>ü</w:t>
                       </w:r>
                       <w:r>
                         <w:rPr>
-                          <w:rtl w:val="0"/>
-                          <w:lang w:val="de-DE"/>
-                        </w:rPr>
-                        <w:t>r freie Infrastrukturen.</w:t>
+                          <w:rFonts w:ascii="Swiss 911 Extra Compressed BT" w:cs="Arial Unicode MS" w:hAnsi="Arial Unicode MS" w:eastAsia="Arial Unicode MS"/>
+                          <w:rtl w:val="0"/>
+                        </w:rPr>
+                        <w:t>ber hinaus erm</w:t>
+                      </w:r>
+                      <w:r>
+                        <w:rPr>
+                          <w:rFonts w:ascii="Arial Unicode MS" w:cs="Arial Unicode MS" w:hAnsi="Swiss 911 Extra Compressed BT" w:eastAsia="Arial Unicode MS" w:hint="default"/>
+                          <w:rtl w:val="0"/>
+                        </w:rPr>
+                        <w:t>ö</w:t>
+                      </w:r>
+                      <w:r>
+                        <w:rPr>
+                          <w:rFonts w:ascii="Swiss 911 Extra Compressed BT" w:cs="Arial Unicode MS" w:hAnsi="Arial Unicode MS" w:eastAsia="Arial Unicode MS"/>
+                          <w:rtl w:val="0"/>
+                        </w:rPr>
+                        <w:t xml:space="preserve">glicht die Freigabe eines Teiles des z.B. DSL-Anschlusses einiger Teilnehmer, den Zugang zum Internet </w:t>
+                      </w:r>
+                      <w:r>
+                        <w:rPr>
+                          <w:rFonts w:ascii="Arial Unicode MS" w:cs="Arial Unicode MS" w:hAnsi="Swiss 911 Extra Compressed BT" w:eastAsia="Arial Unicode MS" w:hint="default"/>
+                          <w:rtl w:val="0"/>
+                        </w:rPr>
+                        <w:t>ü</w:t>
+                      </w:r>
+                      <w:r>
+                        <w:rPr>
+                          <w:rFonts w:ascii="Swiss 911 Extra Compressed BT" w:cs="Arial Unicode MS" w:hAnsi="Arial Unicode MS" w:eastAsia="Arial Unicode MS"/>
+                          <w:rtl w:val="0"/>
+                        </w:rPr>
+                        <w:t>ber das Freifunk-Netzwerk. Ein Vorteil f</w:t>
+                      </w:r>
+                      <w:r>
+                        <w:rPr>
+                          <w:rFonts w:ascii="Arial Unicode MS" w:cs="Arial Unicode MS" w:hAnsi="Swiss 911 Extra Compressed BT" w:eastAsia="Arial Unicode MS" w:hint="default"/>
+                          <w:rtl w:val="0"/>
+                        </w:rPr>
+                        <w:t>ü</w:t>
+                      </w:r>
+                      <w:r>
+                        <w:rPr>
+                          <w:rFonts w:ascii="Swiss 911 Extra Compressed BT" w:cs="Arial Unicode MS" w:hAnsi="Arial Unicode MS" w:eastAsia="Arial Unicode MS"/>
+                          <w:rtl w:val="0"/>
+                        </w:rPr>
+                        <w:t>r Teilnehmer des Freifunk-Netzes ist das gegenseitige zur Verf</w:t>
+                      </w:r>
+                      <w:r>
+                        <w:rPr>
+                          <w:rFonts w:ascii="Arial Unicode MS" w:cs="Arial Unicode MS" w:hAnsi="Swiss 911 Extra Compressed BT" w:eastAsia="Arial Unicode MS" w:hint="default"/>
+                          <w:rtl w:val="0"/>
+                        </w:rPr>
+                        <w:t>ü</w:t>
+                      </w:r>
+                      <w:r>
+                        <w:rPr>
+                          <w:rFonts w:ascii="Swiss 911 Extra Compressed BT" w:cs="Arial Unicode MS" w:hAnsi="Arial Unicode MS" w:eastAsia="Arial Unicode MS"/>
+                          <w:rtl w:val="0"/>
+                        </w:rPr>
+                        <w:t>gung stellen von Ausfallsicherheit der Internetanbindung.</w:t>
                       </w:r>
                     </w:p>
                   </w:txbxContent>
@@ -2797,7 +3274,7 @@
                     <wp:lineTo x="0" y="0"/>
                   </wp:wrapPolygon>
                 </wp:wrapThrough>
-                <wp:docPr id="1073741841" name="officeArt object"/>
+                <wp:docPr id="1073741845" name="officeArt object"/>
                 <wp:cNvGraphicFramePr/>
                 <a:graphic xmlns:a="http://schemas.openxmlformats.org/drawingml/2006/main">
                   <a:graphicData uri="http://schemas.microsoft.com/office/word/2010/wordprocessingShape">
@@ -3012,7 +3489,7 @@
           </mc:Choice>
           <mc:Fallback>
             <w:pict>
-              <v:rect id="_x0000_s1040" style="visibility:visible;position:absolute;margin-left:297.8pt;margin-top:240.4pt;width:246.4pt;height:250.0pt;z-index:251668480;mso-position-horizontal:absolute;mso-position-horizontal-relative:page;mso-position-vertical:absolute;mso-position-vertical-relative:page;mso-wrap-distance-left:12.0pt;mso-wrap-distance-top:12.0pt;mso-wrap-distance-right:12.0pt;mso-wrap-distance-bottom:12.0pt;">
+              <v:rect id="_x0000_s1044" style="visibility:visible;position:absolute;margin-left:297.8pt;margin-top:240.4pt;width:246.4pt;height:250.0pt;z-index:251668480;mso-position-horizontal:absolute;mso-position-horizontal-relative:page;mso-position-vertical:absolute;mso-position-vertical-relative:page;mso-wrap-distance-left:12.0pt;mso-wrap-distance-top:12.0pt;mso-wrap-distance-right:12.0pt;mso-wrap-distance-bottom:12.0pt;">
                 <v:fill on="f"/>
                 <v:stroke on="f" weight="1.0pt" dashstyle="solid" endcap="flat" miterlimit="400.0%" joinstyle="miter" linestyle="single" startarrow="none" startarrowwidth="medium" startarrowlength="medium" endarrow="none" endarrowwidth="medium" endarrowlength="medium"/>
                 <v:textbox>
@@ -3219,7 +3696,7 @@
                 <wp:extent cx="3375500" cy="2888441"/>
                 <wp:effectExtent l="0" t="0" r="0" b="0"/>
                 <wp:wrapNone/>
-                <wp:docPr id="1073741842" name="officeArt object"/>
+                <wp:docPr id="1073741846" name="officeArt object"/>
                 <wp:cNvGraphicFramePr/>
                 <a:graphic xmlns:a="http://schemas.openxmlformats.org/drawingml/2006/main">
                   <a:graphicData uri="http://schemas.microsoft.com/office/word/2010/wordprocessingShape">
@@ -3385,7 +3862,7 @@
           </mc:Choice>
           <mc:Fallback>
             <w:pict>
-              <v:rect id="_x0000_s1041" style="visibility:visible;position:absolute;margin-left:11.3pt;margin-top:20.0pt;width:265.8pt;height:227.4pt;z-index:251669504;mso-position-horizontal:absolute;mso-position-horizontal-relative:page;mso-position-vertical:absolute;mso-position-vertical-relative:page;mso-wrap-distance-left:12.0pt;mso-wrap-distance-top:12.0pt;mso-wrap-distance-right:12.0pt;mso-wrap-distance-bottom:12.0pt;">
+              <v:rect id="_x0000_s1045" style="visibility:visible;position:absolute;margin-left:11.3pt;margin-top:20.0pt;width:265.8pt;height:227.4pt;z-index:251669504;mso-position-horizontal:absolute;mso-position-horizontal-relative:page;mso-position-vertical:absolute;mso-position-vertical-relative:page;mso-wrap-distance-left:12.0pt;mso-wrap-distance-top:12.0pt;mso-wrap-distance-right:12.0pt;mso-wrap-distance-bottom:12.0pt;">
                 <v:fill on="f"/>
                 <v:stroke on="f" weight="1.0pt" dashstyle="solid" endcap="flat" miterlimit="400.0%" joinstyle="miter" linestyle="single" startarrow="none" startarrowwidth="medium" startarrowlength="medium" endarrow="none" endarrowwidth="medium" endarrowlength="medium"/>
                 <v:textbox>
@@ -3541,17 +4018,17 @@
             <wp:extent cx="2889505" cy="2526793"/>
             <wp:effectExtent l="0" t="0" r="0" b="0"/>
             <wp:wrapNone/>
-            <wp:docPr id="1073741843" name="officeArt object"/>
+            <wp:docPr id="1073741847" name="officeArt object"/>
             <wp:cNvGraphicFramePr/>
             <a:graphic xmlns:a="http://schemas.openxmlformats.org/drawingml/2006/main">
               <a:graphicData uri="http://schemas.openxmlformats.org/drawingml/2006/picture">
                 <pic:pic xmlns:pic="http://schemas.openxmlformats.org/drawingml/2006/picture">
                   <pic:nvPicPr>
-                    <pic:cNvPr id="1073741843" name="pasted-image.pdf"/>
+                    <pic:cNvPr id="1073741847" name="pasted-image.pdf"/>
                     <pic:cNvPicPr/>
                   </pic:nvPicPr>
                   <pic:blipFill>
-                    <a:blip r:embed="rId6">
+                    <a:blip r:embed="rId7">
                       <a:extLst/>
                     </a:blip>
                     <a:stretch>
@@ -3601,7 +4078,7 @@
                     <wp:lineTo x="0" y="0"/>
                   </wp:wrapPolygon>
                 </wp:wrapThrough>
-                <wp:docPr id="1073741844" name="officeArt object"/>
+                <wp:docPr id="1073741848" name="officeArt object"/>
                 <wp:cNvGraphicFramePr/>
                 <a:graphic xmlns:a="http://schemas.openxmlformats.org/drawingml/2006/main">
                   <a:graphicData uri="http://schemas.microsoft.com/office/word/2010/wordprocessingShape">
@@ -3684,7 +4161,7 @@
                               <w:spacing w:before="240" w:line="240" w:lineRule="auto"/>
                               <w:jc w:val="center"/>
                             </w:pPr>
-                            <w:hyperlink r:id="rId7" w:history="1">
+                            <w:hyperlink r:id="rId8" w:history="1">
                               <w:r>
                                 <w:rPr>
                                   <w:rStyle w:val="Hyperlink.0"/>
@@ -3712,7 +4189,7 @@
           </mc:Choice>
           <mc:Fallback>
             <w:pict>
-              <v:rect id="_x0000_s1042" style="visibility:visible;position:absolute;margin-left:10.6pt;margin-top:457.4pt;width:267.2pt;height:134.6pt;z-index:251671552;mso-position-horizontal:absolute;mso-position-horizontal-relative:page;mso-position-vertical:absolute;mso-position-vertical-relative:page;mso-wrap-distance-left:12.0pt;mso-wrap-distance-top:12.0pt;mso-wrap-distance-right:12.0pt;mso-wrap-distance-bottom:12.0pt;">
+              <v:rect id="_x0000_s1046" style="visibility:visible;position:absolute;margin-left:10.6pt;margin-top:457.4pt;width:267.2pt;height:134.6pt;z-index:251671552;mso-position-horizontal:absolute;mso-position-horizontal-relative:page;mso-position-vertical:absolute;mso-position-vertical-relative:page;mso-wrap-distance-left:12.0pt;mso-wrap-distance-top:12.0pt;mso-wrap-distance-right:12.0pt;mso-wrap-distance-bottom:12.0pt;">
                 <v:fill on="f"/>
                 <v:stroke on="f" weight="1.0pt" dashstyle="solid" endcap="flat" miterlimit="400.0%" joinstyle="miter" linestyle="single" startarrow="none" startarrowwidth="medium" startarrowlength="medium" endarrow="none" endarrowwidth="medium" endarrowlength="medium"/>
                 <v:textbox>
@@ -3777,7 +4254,7 @@
                         <w:spacing w:before="240" w:line="240" w:lineRule="auto"/>
                         <w:jc w:val="center"/>
                       </w:pPr>
-                      <w:hyperlink r:id="rId7" w:history="1">
+                      <w:hyperlink r:id="rId8" w:history="1">
                         <w:r>
                           <w:rPr>
                             <w:rStyle w:val="Hyperlink.0"/>
@@ -3815,7 +4292,7 @@
                 <wp:extent cx="2442278" cy="981753"/>
                 <wp:effectExtent l="0" t="0" r="0" b="0"/>
                 <wp:wrapNone/>
-                <wp:docPr id="1073741845" name="officeArt object"/>
+                <wp:docPr id="1073741849" name="officeArt object"/>
                 <wp:cNvGraphicFramePr/>
                 <a:graphic xmlns:a="http://schemas.openxmlformats.org/drawingml/2006/main">
                   <a:graphicData uri="http://schemas.microsoft.com/office/word/2010/wordprocessingShape">
@@ -3863,7 +4340,7 @@
                               <w:t>web_</w:t>
                               <w:tab/>
                             </w:r>
-                            <w:hyperlink r:id="rId8" w:history="1">
+                            <w:hyperlink r:id="rId9" w:history="1">
                               <w:r>
                                 <w:rPr>
                                   <w:rStyle w:val="Hyperlink.0"/>
@@ -3902,7 +4379,7 @@
                               <w:t>mail_</w:t>
                               <w:tab/>
                             </w:r>
-                            <w:hyperlink r:id="rId9" w:history="1">
+                            <w:hyperlink r:id="rId10" w:history="1">
                               <w:r>
                                 <w:rPr>
                                   <w:rStyle w:val="Hyperlink.0"/>
@@ -3958,7 +4435,7 @@
           </mc:Choice>
           <mc:Fallback>
             <w:pict>
-              <v:rect id="_x0000_s1043" style="visibility:visible;position:absolute;margin-left:324.8pt;margin-top:505.0pt;width:192.3pt;height:77.3pt;z-index:251672576;mso-position-horizontal:absolute;mso-position-horizontal-relative:page;mso-position-vertical:absolute;mso-position-vertical-relative:page;mso-wrap-distance-left:12.0pt;mso-wrap-distance-top:12.0pt;mso-wrap-distance-right:12.0pt;mso-wrap-distance-bottom:12.0pt;">
+              <v:rect id="_x0000_s1047" style="visibility:visible;position:absolute;margin-left:324.8pt;margin-top:505.0pt;width:192.3pt;height:77.3pt;z-index:251672576;mso-position-horizontal:absolute;mso-position-horizontal-relative:page;mso-position-vertical:absolute;mso-position-vertical-relative:page;mso-wrap-distance-left:12.0pt;mso-wrap-distance-top:12.0pt;mso-wrap-distance-right:12.0pt;mso-wrap-distance-bottom:12.0pt;">
                 <v:fill on="f"/>
                 <v:stroke on="f" weight="1.0pt" dashstyle="solid" endcap="flat" miterlimit="400.0%" joinstyle="miter" linestyle="single" startarrow="none" startarrowwidth="medium" startarrowlength="medium" endarrow="none" endarrowwidth="medium" endarrowlength="medium"/>
                 <v:textbox>
@@ -3988,7 +4465,7 @@
                         <w:t>web_</w:t>
                         <w:tab/>
                       </w:r>
-                      <w:hyperlink r:id="rId8" w:history="1">
+                      <w:hyperlink r:id="rId9" w:history="1">
                         <w:r>
                           <w:rPr>
                             <w:rStyle w:val="Hyperlink.0"/>
@@ -4027,7 +4504,7 @@
                         <w:t>mail_</w:t>
                         <w:tab/>
                       </w:r>
-                      <w:hyperlink r:id="rId9" w:history="1">
+                      <w:hyperlink r:id="rId10" w:history="1">
                         <w:r>
                           <w:rPr>
                             <w:rStyle w:val="Hyperlink.0"/>
@@ -4079,145 +4556,62 @@
         </mc:AlternateContent>
       </w:r>
       <w:r>
-        <mc:AlternateContent>
-          <mc:Choice Requires="wpg">
-            <w:drawing>
-              <wp:anchor distT="152400" distB="152400" distL="152400" distR="152400" simplePos="0" relativeHeight="251677696" behindDoc="0" locked="0" layoutInCell="1" allowOverlap="1">
-                <wp:simplePos x="0" y="0"/>
-                <wp:positionH relativeFrom="page">
-                  <wp:posOffset>7214579</wp:posOffset>
-                </wp:positionH>
-                <wp:positionV relativeFrom="page">
-                  <wp:posOffset>5610713</wp:posOffset>
-                </wp:positionV>
-                <wp:extent cx="3213662" cy="1784170"/>
-                <wp:effectExtent l="0" t="0" r="0" b="0"/>
-                <wp:wrapNone/>
-                <wp:docPr id="1073741848" name="officeArt object"/>
-                <wp:cNvGraphicFramePr/>
-                <a:graphic xmlns:a="http://schemas.openxmlformats.org/drawingml/2006/main">
-                  <a:graphicData uri="http://schemas.microsoft.com/office/word/2010/wordprocessingGroup">
-                    <wpg:wgp>
-                      <wpg:cNvGrpSpPr/>
-                      <wpg:grpSpPr>
-                        <a:xfrm>
-                          <a:off x="0" y="0"/>
-                          <a:ext cx="3213662" cy="1784170"/>
-                          <a:chOff x="0" y="0"/>
-                          <a:chExt cx="3213661" cy="1784169"/>
-                        </a:xfrm>
-                      </wpg:grpSpPr>
-                      <pic:pic xmlns:pic="http://schemas.openxmlformats.org/drawingml/2006/picture">
-                        <pic:nvPicPr>
-                          <pic:cNvPr id="1073741846" name="pasted-image.pdf"/>
-                          <pic:cNvPicPr/>
-                        </pic:nvPicPr>
-                        <pic:blipFill>
-                          <a:blip r:embed="rId10">
-                            <a:extLst/>
-                          </a:blip>
-                          <a:stretch>
-                            <a:fillRect/>
-                          </a:stretch>
-                        </pic:blipFill>
-                        <pic:spPr>
-                          <a:xfrm>
-                            <a:off x="687343" y="824048"/>
-                            <a:ext cx="1807465" cy="960122"/>
-                          </a:xfrm>
-                          <a:prstGeom prst="rect">
-                            <a:avLst/>
-                          </a:prstGeom>
-                          <a:ln w="12700" cap="flat">
-                            <a:noFill/>
-                            <a:miter lim="400000"/>
-                          </a:ln>
-                          <a:effectLst/>
-                        </pic:spPr>
-                      </pic:pic>
-                      <wps:wsp>
-                        <wps:cNvPr id="1073741847" name="Shape 1073741847"/>
-                        <wps:cNvSpPr/>
-                        <wps:spPr>
-                          <a:xfrm rot="21076853">
-                            <a:off x="7525" y="240456"/>
-                            <a:ext cx="3198611" cy="343136"/>
-                          </a:xfrm>
-                          <a:prstGeom prst="rect">
-                            <a:avLst/>
-                          </a:prstGeom>
-                          <a:noFill/>
-                          <a:ln w="12700" cap="flat">
-                            <a:noFill/>
-                            <a:miter lim="400000"/>
-                          </a:ln>
-                          <a:effectLst/>
-                        </wps:spPr>
-                        <wps:txbx>
-                          <w:txbxContent>
-                            <w:p>
-                              <w:pPr>
-                                <w:pStyle w:val="Text 2"/>
-                              </w:pPr>
-                              <w:r>
-                                <w:rPr>
-                                  <w:rFonts w:ascii="Chalkduster"/>
-                                  <w:color w:val="339ddf"/>
-                                  <w:sz w:val="28"/>
-                                  <w:szCs w:val="28"/>
-                                  <w:rtl w:val="0"/>
-                                  <w:lang w:val="de-DE"/>
-                                </w:rPr>
-                                <w:t>finden -&gt; verbinden -&gt; online</w:t>
-                              </w:r>
-                            </w:p>
-                          </w:txbxContent>
-                        </wps:txbx>
-                        <wps:bodyPr wrap="square" lIns="50800" tIns="50800" rIns="50800" bIns="50800" numCol="1" anchor="t">
-                          <a:noAutofit/>
-                        </wps:bodyPr>
-                      </wps:wsp>
-                    </wpg:wgp>
-                  </a:graphicData>
-                </a:graphic>
-              </wp:anchor>
-            </w:drawing>
-          </mc:Choice>
-          <mc:Fallback>
-            <w:pict>
-              <v:group id="_x0000_s1044" style="visibility:visible;position:absolute;margin-left:568.1pt;margin-top:441.8pt;width:253.0pt;height:140.5pt;z-index:251677696;mso-position-horizontal:absolute;mso-position-horizontal-relative:page;mso-position-vertical:absolute;mso-position-vertical-relative:page;mso-wrap-distance-left:12.0pt;mso-wrap-distance-top:12.0pt;mso-wrap-distance-right:12.0pt;mso-wrap-distance-bottom:12.0pt;" coordorigin="0,0" coordsize="3213661,1784169">
-                <w10:wrap type="none" side="bothSides" anchorx="page" anchory="page"/>
-                <v:shape id="_x0000_s1045" type="#_x0000_t75" style="position:absolute;left:687343;top:824048;width:1807464;height:960121;">
-                  <v:imagedata r:id="rId10" o:title="pasted-image.pdf"/>
-                </v:shape>
-                <v:rect id="_x0000_s1046" style="position:absolute;left:7525;top:240457;width:3198610;height:343134;rotation:23021544fd;">
-                  <v:fill on="f"/>
-                  <v:stroke on="f" weight="1.0pt" dashstyle="solid" endcap="flat" miterlimit="400.0%" joinstyle="miter" linestyle="single" startarrow="none" startarrowwidth="medium" startarrowlength="medium" endarrow="none" endarrowwidth="medium" endarrowlength="medium"/>
-                  <v:textbox>
-                    <w:txbxContent>
-                      <w:p>
-                        <w:pPr>
-                          <w:pStyle w:val="Text 2"/>
-                        </w:pPr>
-                        <w:r>
-                          <w:rPr>
-                            <w:rFonts w:ascii="Chalkduster"/>
-                            <w:color w:val="339ddf"/>
-                            <w:sz w:val="28"/>
-                            <w:szCs w:val="28"/>
-                            <w:rtl w:val="0"/>
-                            <w:lang w:val="de-DE"/>
-                          </w:rPr>
-                          <w:t>finden -&gt; verbinden -&gt; online</w:t>
-                        </w:r>
-                      </w:p>
-                    </w:txbxContent>
-                  </v:textbox>
-                </v:rect>
-              </v:group>
-            </w:pict>
-          </mc:Fallback>
-        </mc:AlternateContent>
+        <w:drawing>
+          <wp:anchor distT="152400" distB="152400" distL="152400" distR="152400" simplePos="0" relativeHeight="251674624" behindDoc="0" locked="0" layoutInCell="1" allowOverlap="1">
+            <wp:simplePos x="0" y="0"/>
+            <wp:positionH relativeFrom="page">
+              <wp:posOffset>7223459</wp:posOffset>
+            </wp:positionH>
+            <wp:positionV relativeFrom="page">
+              <wp:posOffset>4905120</wp:posOffset>
+            </wp:positionV>
+            <wp:extent cx="3438460" cy="2410080"/>
+            <wp:effectExtent l="0" t="0" r="0" b="0"/>
+            <wp:wrapThrough wrapText="bothSides" distL="152400" distR="152400">
+              <wp:wrapPolygon edited="1">
+                <wp:start x="0" y="0"/>
+                <wp:lineTo x="0" y="21600"/>
+                <wp:lineTo x="21600" y="21600"/>
+                <wp:lineTo x="21600" y="0"/>
+                <wp:lineTo x="0" y="0"/>
+              </wp:wrapPolygon>
+            </wp:wrapThrough>
+            <wp:docPr id="1073741850" name="officeArt object"/>
+            <wp:cNvGraphicFramePr/>
+            <a:graphic xmlns:a="http://schemas.openxmlformats.org/drawingml/2006/main">
+              <a:graphicData uri="http://schemas.openxmlformats.org/drawingml/2006/picture">
+                <pic:pic xmlns:pic="http://schemas.openxmlformats.org/drawingml/2006/picture">
+                  <pic:nvPicPr>
+                    <pic:cNvPr id="1073741850" name="freifunk-mesh-filtered.jpeg"/>
+                    <pic:cNvPicPr/>
+                  </pic:nvPicPr>
+                  <pic:blipFill>
+                    <a:blip r:embed="rId11">
+                      <a:extLst/>
+                    </a:blip>
+                    <a:stretch>
+                      <a:fillRect/>
+                    </a:stretch>
+                  </pic:blipFill>
+                  <pic:spPr>
+                    <a:xfrm>
+                      <a:off x="0" y="0"/>
+                      <a:ext cx="3438460" cy="2410080"/>
+                    </a:xfrm>
+                    <a:prstGeom prst="rect">
+                      <a:avLst/>
+                    </a:prstGeom>
+                    <a:ln w="12700" cap="flat">
+                      <a:noFill/>
+                      <a:miter lim="400000"/>
+                    </a:ln>
+                    <a:effectLst/>
+                  </pic:spPr>
+                </pic:pic>
+              </a:graphicData>
+            </a:graphic>
+          </wp:anchor>
+        </w:drawing>
       </w:r>
       <w:r>
         <w:drawing>
@@ -4232,17 +4626,17 @@
             <wp:extent cx="3129683" cy="1760447"/>
             <wp:effectExtent l="0" t="0" r="0" b="0"/>
             <wp:wrapNone/>
-            <wp:docPr id="1073741849" name="officeArt object"/>
+            <wp:docPr id="1073741851" name="officeArt object"/>
             <wp:cNvGraphicFramePr/>
             <a:graphic xmlns:a="http://schemas.openxmlformats.org/drawingml/2006/main">
               <a:graphicData uri="http://schemas.openxmlformats.org/drawingml/2006/picture">
                 <pic:pic xmlns:pic="http://schemas.openxmlformats.org/drawingml/2006/picture">
                   <pic:nvPicPr>
-                    <pic:cNvPr id="1073741849" name="freifunker.png"/>
+                    <pic:cNvPr id="1073741851" name="freifunker.png"/>
                     <pic:cNvPicPr/>
                   </pic:nvPicPr>
                   <pic:blipFill>
-                    <a:blip r:embed="rId11">
+                    <a:blip r:embed="rId12">
                       <a:extLst/>
                     </a:blip>
                     <a:stretch>
@@ -4271,8 +4665,8 @@
       </w:r>
     </w:p>
     <w:sectPr>
-      <w:headerReference w:type="default" r:id="rId12"/>
-      <w:footerReference w:type="default" r:id="rId13"/>
+      <w:headerReference w:type="default" r:id="rId13"/>
+      <w:footerReference w:type="default" r:id="rId14"/>
       <w:pgSz w:w="16840" w:h="11900" w:orient="landscape"/>
       <w:pgMar w:top="360" w:right="360" w:bottom="360" w:left="360" w:header="144" w:footer="144"/>
       <w:bidi w:val="0"/>

</xml_diff>

<commit_message>
kleine Fehler im Layout behoben
</commit_message>
<xml_diff>
--- a/Flyer/Freifunk Fulda Flyer 2fache Falz doppelseitig.docx
+++ b/Flyer/Freifunk Fulda Flyer 2fache Falz doppelseitig.docx
@@ -3332,7 +3332,7 @@
                                 <w:rFonts w:ascii="Swiss 911 Extra Compressed BT" w:cs="Arial Unicode MS" w:hAnsi="Arial Unicode MS" w:eastAsia="Arial Unicode MS"/>
                                 <w:rtl w:val="0"/>
                               </w:rPr>
-                              <w:t>Prinzipiell f</w:t>
+                              <w:t>F</w:t>
                             </w:r>
                             <w:r>
                               <w:rPr>
@@ -3346,21 +3346,60 @@
                                 <w:rFonts w:ascii="Swiss 911 Extra Compressed BT" w:cs="Arial Unicode MS" w:hAnsi="Arial Unicode MS" w:eastAsia="Arial Unicode MS"/>
                                 <w:rtl w:val="0"/>
                               </w:rPr>
-                              <w:t>r jeden, der freies WLAN anbieten m</w:t>
+                              <w:t xml:space="preserve">r jeden, der freies WLAN anbieten </w:t>
+                            </w:r>
+                            <w:r>
+                              <w:rPr>
+                                <w:rFonts w:ascii="Swiss 911 Extra Compressed BT" w:cs="Arial Unicode MS" w:hAnsi="Arial Unicode MS" w:eastAsia="Arial Unicode MS"/>
+                                <w:u w:val="single"/>
+                                <w:rtl w:val="0"/>
+                                <w:lang w:val="de-DE"/>
+                              </w:rPr>
+                              <w:t>oder nutzen</w:t>
+                            </w:r>
+                            <w:r>
+                              <w:rPr>
+                                <w:rFonts w:ascii="Swiss 911 Extra Compressed BT" w:cs="Arial Unicode MS" w:hAnsi="Arial Unicode MS" w:eastAsia="Arial Unicode MS"/>
+                                <w:u w:val="single"/>
+                                <w:rtl w:val="0"/>
+                                <w:lang w:val="de-DE"/>
+                              </w:rPr>
+                              <w:t xml:space="preserve"> </w:t>
+                            </w:r>
+                            <w:r>
+                              <w:rPr>
+                                <w:rFonts w:ascii="Swiss 911 Extra Compressed BT" w:cs="Arial Unicode MS" w:hAnsi="Arial Unicode MS" w:eastAsia="Arial Unicode MS"/>
+                                <w:u w:val="single"/>
+                                <w:rtl w:val="0"/>
+                              </w:rPr>
+                              <w:t>m</w:t>
                             </w:r>
                             <w:r>
                               <w:rPr>
                                 <w:rFonts w:ascii="Arial Unicode MS" w:cs="Arial Unicode MS" w:hAnsi="Swiss 911 Extra Compressed BT" w:eastAsia="Arial Unicode MS" w:hint="default"/>
-                                <w:rtl w:val="0"/>
+                                <w:u w:val="single"/>
+                                <w:rtl w:val="0"/>
+                                <w:lang w:val="de-DE"/>
                               </w:rPr>
                               <w:t>ö</w:t>
                             </w:r>
                             <w:r>
                               <w:rPr>
                                 <w:rFonts w:ascii="Swiss 911 Extra Compressed BT" w:cs="Arial Unicode MS" w:hAnsi="Arial Unicode MS" w:eastAsia="Arial Unicode MS"/>
-                                <w:rtl w:val="0"/>
-                              </w:rPr>
-                              <w:t>chte!</w:t>
+                                <w:u w:val="single"/>
+                                <w:rtl w:val="0"/>
+                                <w:lang w:val="de-DE"/>
+                              </w:rPr>
+                              <w:t>chte</w:t>
+                            </w:r>
+                            <w:r>
+                              <w:rPr>
+                                <w:rFonts w:ascii="Swiss 911 Extra Compressed BT" w:cs="Arial Unicode MS" w:hAnsi="Arial Unicode MS" w:eastAsia="Arial Unicode MS"/>
+                                <w:u w:val="single"/>
+                                <w:rtl w:val="0"/>
+                                <w:lang w:val="de-DE"/>
+                              </w:rPr>
+                              <w:t>.</w:t>
                             </w:r>
                           </w:p>
                           <w:p>
@@ -3373,7 +3412,7 @@
                                 <w:rtl w:val="0"/>
                                 <w:lang w:val="de-DE"/>
                               </w:rPr>
-                              <w:t>Sie betreiben eine Bar, oder ein Restaurant und m</w:t>
+                              <w:t>Du betreibst eine Bar, oder ein Restaurant und Du m</w:t>
                             </w:r>
                             <w:r>
                               <w:rPr>
@@ -3388,7 +3427,7 @@
                                 <w:rtl w:val="0"/>
                                 <w:lang w:val="de-DE"/>
                               </w:rPr>
-                              <w:t>chten Sie ihren G</w:t>
+                              <w:t>chtest deinen G</w:t>
                             </w:r>
                             <w:r>
                               <w:rPr>
@@ -3418,7 +3457,7 @@
                                 <w:rtl w:val="0"/>
                                 <w:lang w:val="de-DE"/>
                               </w:rPr>
-                              <w:t>glichen, sie haben aber Angst vor der St</w:t>
+                              <w:t>glichen, du hast aber Angst vor der St</w:t>
                             </w:r>
                             <w:r>
                               <w:rPr>
@@ -3433,7 +3472,7 @@
                                 <w:rtl w:val="0"/>
                                 <w:lang w:val="de-DE"/>
                               </w:rPr>
-                              <w:t xml:space="preserve">rerhaftung? </w:t>
+                              <w:t xml:space="preserve">rerhaftung? Sprich uns an, denn </w:t>
                             </w:r>
                           </w:p>
                           <w:p>
@@ -3445,35 +3484,28 @@
                                 <w:rFonts w:ascii="Swiss 911 Extra Compressed BT" w:cs="Arial Unicode MS" w:hAnsi="Arial Unicode MS" w:eastAsia="Arial Unicode MS"/>
                                 <w:rtl w:val="0"/>
                               </w:rPr>
-                              <w:t xml:space="preserve">Dann ist </w:t>
+                              <w:t xml:space="preserve">Freifunk </w:t>
                             </w:r>
                             <w:r>
                               <w:rPr>
                                 <w:rFonts w:ascii="Swiss 911 Extra Compressed BT" w:cs="Arial Unicode MS" w:hAnsi="Arial Unicode MS" w:eastAsia="Arial Unicode MS"/>
                                 <w:rtl w:val="0"/>
                               </w:rPr>
-                              <w:t xml:space="preserve">Freifunk </w:t>
+                              <w:t>ist wie gemacht f</w:t>
+                            </w:r>
+                            <w:r>
+                              <w:rPr>
+                                <w:rFonts w:ascii="Arial Unicode MS" w:cs="Arial Unicode MS" w:hAnsi="Swiss 911 Extra Compressed BT" w:eastAsia="Arial Unicode MS" w:hint="default"/>
+                                <w:rtl w:val="0"/>
+                              </w:rPr>
+                              <w:t>ü</w:t>
                             </w:r>
                             <w:r>
                               <w:rPr>
                                 <w:rFonts w:ascii="Swiss 911 Extra Compressed BT" w:cs="Arial Unicode MS" w:hAnsi="Arial Unicode MS" w:eastAsia="Arial Unicode MS"/>
                                 <w:rtl w:val="0"/>
                               </w:rPr>
-                              <w:t>wie gemacht f</w:t>
-                            </w:r>
-                            <w:r>
-                              <w:rPr>
-                                <w:rFonts w:ascii="Arial Unicode MS" w:cs="Arial Unicode MS" w:hAnsi="Swiss 911 Extra Compressed BT" w:eastAsia="Arial Unicode MS" w:hint="default"/>
-                                <w:rtl w:val="0"/>
-                              </w:rPr>
-                              <w:t>ü</w:t>
-                            </w:r>
-                            <w:r>
-                              <w:rPr>
-                                <w:rFonts w:ascii="Swiss 911 Extra Compressed BT" w:cs="Arial Unicode MS" w:hAnsi="Arial Unicode MS" w:eastAsia="Arial Unicode MS"/>
-                                <w:rtl w:val="0"/>
-                              </w:rPr>
-                              <w:t>r Sie.</w:t>
+                              <w:t>r Dich.</w:t>
                             </w:r>
                           </w:p>
                         </w:txbxContent>
@@ -3529,7 +3561,7 @@
                           <w:rFonts w:ascii="Swiss 911 Extra Compressed BT" w:cs="Arial Unicode MS" w:hAnsi="Arial Unicode MS" w:eastAsia="Arial Unicode MS"/>
                           <w:rtl w:val="0"/>
                         </w:rPr>
-                        <w:t>Prinzipiell f</w:t>
+                        <w:t>F</w:t>
                       </w:r>
                       <w:r>
                         <w:rPr>
@@ -3543,21 +3575,60 @@
                           <w:rFonts w:ascii="Swiss 911 Extra Compressed BT" w:cs="Arial Unicode MS" w:hAnsi="Arial Unicode MS" w:eastAsia="Arial Unicode MS"/>
                           <w:rtl w:val="0"/>
                         </w:rPr>
-                        <w:t>r jeden, der freies WLAN anbieten m</w:t>
+                        <w:t xml:space="preserve">r jeden, der freies WLAN anbieten </w:t>
+                      </w:r>
+                      <w:r>
+                        <w:rPr>
+                          <w:rFonts w:ascii="Swiss 911 Extra Compressed BT" w:cs="Arial Unicode MS" w:hAnsi="Arial Unicode MS" w:eastAsia="Arial Unicode MS"/>
+                          <w:u w:val="single"/>
+                          <w:rtl w:val="0"/>
+                          <w:lang w:val="de-DE"/>
+                        </w:rPr>
+                        <w:t>oder nutzen</w:t>
+                      </w:r>
+                      <w:r>
+                        <w:rPr>
+                          <w:rFonts w:ascii="Swiss 911 Extra Compressed BT" w:cs="Arial Unicode MS" w:hAnsi="Arial Unicode MS" w:eastAsia="Arial Unicode MS"/>
+                          <w:u w:val="single"/>
+                          <w:rtl w:val="0"/>
+                          <w:lang w:val="de-DE"/>
+                        </w:rPr>
+                        <w:t xml:space="preserve"> </w:t>
+                      </w:r>
+                      <w:r>
+                        <w:rPr>
+                          <w:rFonts w:ascii="Swiss 911 Extra Compressed BT" w:cs="Arial Unicode MS" w:hAnsi="Arial Unicode MS" w:eastAsia="Arial Unicode MS"/>
+                          <w:u w:val="single"/>
+                          <w:rtl w:val="0"/>
+                        </w:rPr>
+                        <w:t>m</w:t>
                       </w:r>
                       <w:r>
                         <w:rPr>
                           <w:rFonts w:ascii="Arial Unicode MS" w:cs="Arial Unicode MS" w:hAnsi="Swiss 911 Extra Compressed BT" w:eastAsia="Arial Unicode MS" w:hint="default"/>
-                          <w:rtl w:val="0"/>
+                          <w:u w:val="single"/>
+                          <w:rtl w:val="0"/>
+                          <w:lang w:val="de-DE"/>
                         </w:rPr>
                         <w:t>ö</w:t>
                       </w:r>
                       <w:r>
                         <w:rPr>
                           <w:rFonts w:ascii="Swiss 911 Extra Compressed BT" w:cs="Arial Unicode MS" w:hAnsi="Arial Unicode MS" w:eastAsia="Arial Unicode MS"/>
-                          <w:rtl w:val="0"/>
-                        </w:rPr>
-                        <w:t>chte!</w:t>
+                          <w:u w:val="single"/>
+                          <w:rtl w:val="0"/>
+                          <w:lang w:val="de-DE"/>
+                        </w:rPr>
+                        <w:t>chte</w:t>
+                      </w:r>
+                      <w:r>
+                        <w:rPr>
+                          <w:rFonts w:ascii="Swiss 911 Extra Compressed BT" w:cs="Arial Unicode MS" w:hAnsi="Arial Unicode MS" w:eastAsia="Arial Unicode MS"/>
+                          <w:u w:val="single"/>
+                          <w:rtl w:val="0"/>
+                          <w:lang w:val="de-DE"/>
+                        </w:rPr>
+                        <w:t>.</w:t>
                       </w:r>
                     </w:p>
                     <w:p>
@@ -3570,7 +3641,7 @@
                           <w:rtl w:val="0"/>
                           <w:lang w:val="de-DE"/>
                         </w:rPr>
-                        <w:t>Sie betreiben eine Bar, oder ein Restaurant und m</w:t>
+                        <w:t>Du betreibst eine Bar, oder ein Restaurant und Du m</w:t>
                       </w:r>
                       <w:r>
                         <w:rPr>
@@ -3585,7 +3656,7 @@
                           <w:rtl w:val="0"/>
                           <w:lang w:val="de-DE"/>
                         </w:rPr>
-                        <w:t>chten Sie ihren G</w:t>
+                        <w:t>chtest deinen G</w:t>
                       </w:r>
                       <w:r>
                         <w:rPr>
@@ -3615,7 +3686,7 @@
                           <w:rtl w:val="0"/>
                           <w:lang w:val="de-DE"/>
                         </w:rPr>
-                        <w:t>glichen, sie haben aber Angst vor der St</w:t>
+                        <w:t>glichen, du hast aber Angst vor der St</w:t>
                       </w:r>
                       <w:r>
                         <w:rPr>
@@ -3630,7 +3701,7 @@
                           <w:rtl w:val="0"/>
                           <w:lang w:val="de-DE"/>
                         </w:rPr>
-                        <w:t xml:space="preserve">rerhaftung? </w:t>
+                        <w:t xml:space="preserve">rerhaftung? Sprich uns an, denn </w:t>
                       </w:r>
                     </w:p>
                     <w:p>
@@ -3642,35 +3713,28 @@
                           <w:rFonts w:ascii="Swiss 911 Extra Compressed BT" w:cs="Arial Unicode MS" w:hAnsi="Arial Unicode MS" w:eastAsia="Arial Unicode MS"/>
                           <w:rtl w:val="0"/>
                         </w:rPr>
-                        <w:t xml:space="preserve">Dann ist </w:t>
+                        <w:t xml:space="preserve">Freifunk </w:t>
                       </w:r>
                       <w:r>
                         <w:rPr>
                           <w:rFonts w:ascii="Swiss 911 Extra Compressed BT" w:cs="Arial Unicode MS" w:hAnsi="Arial Unicode MS" w:eastAsia="Arial Unicode MS"/>
                           <w:rtl w:val="0"/>
                         </w:rPr>
-                        <w:t xml:space="preserve">Freifunk </w:t>
+                        <w:t>ist wie gemacht f</w:t>
+                      </w:r>
+                      <w:r>
+                        <w:rPr>
+                          <w:rFonts w:ascii="Arial Unicode MS" w:cs="Arial Unicode MS" w:hAnsi="Swiss 911 Extra Compressed BT" w:eastAsia="Arial Unicode MS" w:hint="default"/>
+                          <w:rtl w:val="0"/>
+                        </w:rPr>
+                        <w:t>ü</w:t>
                       </w:r>
                       <w:r>
                         <w:rPr>
                           <w:rFonts w:ascii="Swiss 911 Extra Compressed BT" w:cs="Arial Unicode MS" w:hAnsi="Arial Unicode MS" w:eastAsia="Arial Unicode MS"/>
                           <w:rtl w:val="0"/>
                         </w:rPr>
-                        <w:t>wie gemacht f</w:t>
-                      </w:r>
-                      <w:r>
-                        <w:rPr>
-                          <w:rFonts w:ascii="Arial Unicode MS" w:cs="Arial Unicode MS" w:hAnsi="Swiss 911 Extra Compressed BT" w:eastAsia="Arial Unicode MS" w:hint="default"/>
-                          <w:rtl w:val="0"/>
-                        </w:rPr>
-                        <w:t>ü</w:t>
-                      </w:r>
-                      <w:r>
-                        <w:rPr>
-                          <w:rFonts w:ascii="Swiss 911 Extra Compressed BT" w:cs="Arial Unicode MS" w:hAnsi="Arial Unicode MS" w:eastAsia="Arial Unicode MS"/>
-                          <w:rtl w:val="0"/>
-                        </w:rPr>
-                        <w:t>r Sie.</w:t>
+                        <w:t>r Dich.</w:t>
                       </w:r>
                     </w:p>
                   </w:txbxContent>
@@ -4319,19 +4383,16 @@
                             <w:pPr>
                               <w:pStyle w:val="FF-Textkörper1"/>
                               <w:tabs>
-                                <w:tab w:val="left" w:pos="834"/>
+                                <w:tab w:val="left" w:pos="1189"/>
                               </w:tabs>
                               <w:spacing w:after="40"/>
-                              <w:jc w:val="both"/>
-                              <w:rPr>
-                                <w:color w:val="000000"/>
+                              <w:rPr>
                                 <w:sz w:val="36"/>
                                 <w:szCs w:val="36"/>
                               </w:rPr>
                             </w:pPr>
                             <w:r>
                               <w:rPr>
-                                <w:color w:val="000000"/>
                                 <w:sz w:val="36"/>
                                 <w:szCs w:val="36"/>
                                 <w:rtl w:val="0"/>
@@ -4344,7 +4405,6 @@
                               <w:r>
                                 <w:rPr>
                                   <w:rStyle w:val="Hyperlink.0"/>
-                                  <w:color w:val="000000"/>
                                   <w:sz w:val="36"/>
                                   <w:szCs w:val="36"/>
                                   <w:rtl w:val="0"/>
@@ -4358,19 +4418,16 @@
                             <w:pPr>
                               <w:pStyle w:val="FF-Textkörper1"/>
                               <w:tabs>
-                                <w:tab w:val="left" w:pos="834"/>
+                                <w:tab w:val="left" w:pos="1189"/>
                               </w:tabs>
                               <w:spacing w:after="40"/>
-                              <w:jc w:val="both"/>
-                              <w:rPr>
-                                <w:color w:val="000000"/>
+                              <w:rPr>
                                 <w:sz w:val="36"/>
                                 <w:szCs w:val="36"/>
                               </w:rPr>
                             </w:pPr>
                             <w:r>
                               <w:rPr>
-                                <w:color w:val="000000"/>
                                 <w:sz w:val="36"/>
                                 <w:szCs w:val="36"/>
                                 <w:rtl w:val="0"/>
@@ -4383,7 +4440,6 @@
                               <w:r>
                                 <w:rPr>
                                   <w:rStyle w:val="Hyperlink.0"/>
-                                  <w:color w:val="000000"/>
                                   <w:sz w:val="36"/>
                                   <w:szCs w:val="36"/>
                                   <w:rtl w:val="0"/>
@@ -4397,13 +4453,11 @@
                             <w:pPr>
                               <w:pStyle w:val="FF-Textkörper1"/>
                               <w:tabs>
-                                <w:tab w:val="left" w:pos="834"/>
+                                <w:tab w:val="left" w:pos="1189"/>
                               </w:tabs>
-                              <w:jc w:val="both"/>
                             </w:pPr>
                             <w:r>
                               <w:rPr>
-                                <w:color w:val="000000"/>
                                 <w:sz w:val="36"/>
                                 <w:szCs w:val="36"/>
                                 <w:rtl w:val="0"/>
@@ -4414,7 +4468,6 @@
                             </w:r>
                             <w:r>
                               <w:rPr>
-                                <w:color w:val="000000"/>
                                 <w:sz w:val="36"/>
                                 <w:szCs w:val="36"/>
                                 <w:rtl w:val="0"/>
@@ -4444,19 +4497,16 @@
                       <w:pPr>
                         <w:pStyle w:val="FF-Textkörper1"/>
                         <w:tabs>
-                          <w:tab w:val="left" w:pos="834"/>
+                          <w:tab w:val="left" w:pos="1189"/>
                         </w:tabs>
                         <w:spacing w:after="40"/>
-                        <w:jc w:val="both"/>
-                        <w:rPr>
-                          <w:color w:val="000000"/>
+                        <w:rPr>
                           <w:sz w:val="36"/>
                           <w:szCs w:val="36"/>
                         </w:rPr>
                       </w:pPr>
                       <w:r>
                         <w:rPr>
-                          <w:color w:val="000000"/>
                           <w:sz w:val="36"/>
                           <w:szCs w:val="36"/>
                           <w:rtl w:val="0"/>
@@ -4469,7 +4519,6 @@
                         <w:r>
                           <w:rPr>
                             <w:rStyle w:val="Hyperlink.0"/>
-                            <w:color w:val="000000"/>
                             <w:sz w:val="36"/>
                             <w:szCs w:val="36"/>
                             <w:rtl w:val="0"/>
@@ -4483,19 +4532,16 @@
                       <w:pPr>
                         <w:pStyle w:val="FF-Textkörper1"/>
                         <w:tabs>
-                          <w:tab w:val="left" w:pos="834"/>
+                          <w:tab w:val="left" w:pos="1189"/>
                         </w:tabs>
                         <w:spacing w:after="40"/>
-                        <w:jc w:val="both"/>
-                        <w:rPr>
-                          <w:color w:val="000000"/>
+                        <w:rPr>
                           <w:sz w:val="36"/>
                           <w:szCs w:val="36"/>
                         </w:rPr>
                       </w:pPr>
                       <w:r>
                         <w:rPr>
-                          <w:color w:val="000000"/>
                           <w:sz w:val="36"/>
                           <w:szCs w:val="36"/>
                           <w:rtl w:val="0"/>
@@ -4508,7 +4554,6 @@
                         <w:r>
                           <w:rPr>
                             <w:rStyle w:val="Hyperlink.0"/>
-                            <w:color w:val="000000"/>
                             <w:sz w:val="36"/>
                             <w:szCs w:val="36"/>
                             <w:rtl w:val="0"/>
@@ -4522,13 +4567,11 @@
                       <w:pPr>
                         <w:pStyle w:val="FF-Textkörper1"/>
                         <w:tabs>
-                          <w:tab w:val="left" w:pos="834"/>
+                          <w:tab w:val="left" w:pos="1189"/>
                         </w:tabs>
-                        <w:jc w:val="both"/>
                       </w:pPr>
                       <w:r>
                         <w:rPr>
-                          <w:color w:val="000000"/>
                           <w:sz w:val="36"/>
                           <w:szCs w:val="36"/>
                           <w:rtl w:val="0"/>
@@ -4539,7 +4582,6 @@
                       </w:r>
                       <w:r>
                         <w:rPr>
-                          <w:color w:val="000000"/>
                           <w:sz w:val="36"/>
                           <w:szCs w:val="36"/>
                           <w:rtl w:val="0"/>

</xml_diff>

<commit_message>
Schriftart geändert auf Helvetica
</commit_message>
<xml_diff>
--- a/Flyer/Freifunk Fulda Flyer 2fache Falz doppelseitig.docx
+++ b/Flyer/Freifunk Fulda Flyer 2fache Falz doppelseitig.docx
@@ -176,7 +176,7 @@
                 <wp:positionV relativeFrom="page">
                   <wp:posOffset>5976869</wp:posOffset>
                 </wp:positionV>
-                <wp:extent cx="3116980" cy="1643131"/>
+                <wp:extent cx="3116980" cy="1490731"/>
                 <wp:effectExtent l="0" t="0" r="0" b="0"/>
                 <wp:wrapThrough wrapText="bothSides" distL="152400" distR="152400">
                   <wp:wrapPolygon edited="1">
@@ -196,7 +196,7 @@
                       <wps:spPr>
                         <a:xfrm>
                           <a:off x="0" y="0"/>
-                          <a:ext cx="3116980" cy="1643131"/>
+                          <a:ext cx="3116980" cy="1490731"/>
                         </a:xfrm>
                         <a:prstGeom prst="rect">
                           <a:avLst/>
@@ -219,7 +219,7 @@
           </mc:Choice>
           <mc:Fallback>
             <w:pict>
-              <v:rect id="_x0000_s1027" style="visibility:visible;position:absolute;margin-left:576.0pt;margin-top:470.6pt;width:245.4pt;height:129.4pt;z-index:251660288;mso-position-horizontal:absolute;mso-position-horizontal-relative:page;mso-position-vertical:absolute;mso-position-vertical-relative:page;mso-wrap-distance-left:12.0pt;mso-wrap-distance-top:12.0pt;mso-wrap-distance-right:12.0pt;mso-wrap-distance-bottom:12.0pt;">
+              <v:rect id="_x0000_s1027" style="visibility:visible;position:absolute;margin-left:576.0pt;margin-top:470.6pt;width:245.4pt;height:117.4pt;z-index:251660288;mso-position-horizontal:absolute;mso-position-horizontal-relative:page;mso-position-vertical:absolute;mso-position-vertical-relative:page;mso-wrap-distance-left:12.0pt;mso-wrap-distance-top:12.0pt;mso-wrap-distance-right:12.0pt;mso-wrap-distance-bottom:12.0pt;">
                 <v:fill color="#F9B418" opacity="100.0%" type="solid"/>
                 <v:stroke on="f" weight="1.0pt" dashstyle="solid" endcap="flat" miterlimit="400.0%" joinstyle="miter" linestyle="single" startarrow="none" startarrowwidth="medium" startarrowlength="medium" endarrow="none" endarrowwidth="medium" endarrowlength="medium"/>
                 <w10:wrap type="through" side="bothSides" anchorx="page" anchory="page"/>
@@ -403,22 +403,22 @@
         <mc:AlternateContent>
           <mc:Choice Requires="wps">
             <w:drawing>
-              <wp:anchor distT="152400" distB="152400" distL="152400" distR="152400" simplePos="0" relativeHeight="251666432" behindDoc="0" locked="0" layoutInCell="1" allowOverlap="1">
+              <wp:anchor distT="152400" distB="152400" distL="152400" distR="152400" simplePos="0" relativeHeight="251667456" behindDoc="0" locked="0" layoutInCell="1" allowOverlap="1">
                 <wp:simplePos x="0" y="0"/>
                 <wp:positionH relativeFrom="page">
-                  <wp:posOffset>3778500</wp:posOffset>
+                  <wp:posOffset>3797299</wp:posOffset>
                 </wp:positionH>
                 <wp:positionV relativeFrom="page">
-                  <wp:posOffset>211804</wp:posOffset>
+                  <wp:posOffset>256033</wp:posOffset>
                 </wp:positionV>
-                <wp:extent cx="3008428" cy="2910998"/>
+                <wp:extent cx="2989629" cy="3708720"/>
                 <wp:effectExtent l="0" t="0" r="0" b="0"/>
                 <wp:wrapThrough wrapText="bothSides" distL="152400" distR="152400">
                   <wp:wrapPolygon edited="1">
                     <wp:start x="0" y="0"/>
-                    <wp:lineTo x="0" y="21601"/>
-                    <wp:lineTo x="21599" y="21601"/>
-                    <wp:lineTo x="21599" y="0"/>
+                    <wp:lineTo x="0" y="21600"/>
+                    <wp:lineTo x="21600" y="21600"/>
+                    <wp:lineTo x="21600" y="0"/>
                     <wp:lineTo x="0" y="0"/>
                   </wp:wrapPolygon>
                 </wp:wrapThrough>
@@ -431,7 +431,7 @@
                       <wps:spPr>
                         <a:xfrm>
                           <a:off x="0" y="0"/>
-                          <a:ext cx="3008428" cy="2910998"/>
+                          <a:ext cx="2989629" cy="3708720"/>
                         </a:xfrm>
                         <a:prstGeom prst="rect">
                           <a:avLst/>
@@ -448,26 +448,25 @@
                           <w:p>
                             <w:pPr>
                               <w:pStyle w:val="FF-Überschrift1"/>
-                              <w:spacing w:after="240"/>
                             </w:pPr>
                             <w:r>
                               <w:rPr>
-                                <w:rtl w:val="0"/>
-                                <w:lang w:val="de-DE"/>
+                                <w:rFonts w:ascii="Helvetica" w:cs="Arial Unicode MS" w:hAnsi="Arial Unicode MS" w:eastAsia="Arial Unicode MS"/>
+                                <w:rtl w:val="0"/>
                               </w:rPr>
                               <w:t xml:space="preserve">Freie Netzwerke </w:t>
                             </w:r>
                             <w:r>
                               <w:rPr>
-                                <w:rFonts w:hAnsi="Swiss 911 Extra Compressed BT" w:hint="default"/>
+                                <w:rFonts w:ascii="Arial Unicode MS" w:cs="Arial Unicode MS" w:hAnsi="Helvetica" w:eastAsia="Arial Unicode MS" w:hint="default"/>
                                 <w:rtl w:val="0"/>
                               </w:rPr>
                               <w:t xml:space="preserve">– </w:t>
                             </w:r>
                             <w:r>
                               <w:rPr>
-                                <w:rtl w:val="0"/>
-                                <w:lang w:val="de-DE"/>
+                                <w:rFonts w:ascii="Helvetica" w:cs="Arial Unicode MS" w:hAnsi="Arial Unicode MS" w:eastAsia="Arial Unicode MS"/>
+                                <w:rtl w:val="0"/>
                               </w:rPr>
                               <w:t>Wozu?</w:t>
                             </w:r>
@@ -478,35 +477,49 @@
                             </w:pPr>
                             <w:r>
                               <w:rPr>
-                                <w:rFonts w:ascii="Swiss 911 Extra Compressed BT" w:cs="Arial Unicode MS" w:hAnsi="Arial Unicode MS" w:eastAsia="Arial Unicode MS"/>
-                                <w:rtl w:val="0"/>
-                              </w:rPr>
-                              <w:t>Die Informations- und Kommunikationsfreiheit im Internet wird zunehmend eingeschr</w:t>
-                            </w:r>
-                            <w:r>
-                              <w:rPr>
-                                <w:rFonts w:ascii="Arial Unicode MS" w:cs="Arial Unicode MS" w:hAnsi="Swiss 911 Extra Compressed BT" w:eastAsia="Arial Unicode MS" w:hint="default"/>
+                                <w:rFonts w:ascii="Helvetica" w:cs="Arial Unicode MS" w:hAnsi="Arial Unicode MS" w:eastAsia="Arial Unicode MS"/>
+                                <w:rtl w:val="0"/>
+                              </w:rPr>
+                              <w:t>Die Informations- und Kommu</w:t>
+                            </w:r>
+                            <w:r>
+                              <w:rPr>
+                                <w:rFonts w:ascii="Helvetica" w:cs="Arial Unicode MS" w:hAnsi="Arial Unicode MS" w:eastAsia="Arial Unicode MS"/>
+                                <w:rtl w:val="0"/>
+                              </w:rPr>
+                              <w:t>-</w:t>
+                            </w:r>
+                            <w:r>
+                              <w:rPr>
+                                <w:rFonts w:ascii="Helvetica" w:cs="Arial Unicode MS" w:hAnsi="Arial Unicode MS" w:eastAsia="Arial Unicode MS"/>
+                                <w:rtl w:val="0"/>
+                              </w:rPr>
+                              <w:t>nikationsfreiheit im Internet wird zunehmend eingeschr</w:t>
+                            </w:r>
+                            <w:r>
+                              <w:rPr>
+                                <w:rFonts w:ascii="Arial Unicode MS" w:cs="Arial Unicode MS" w:hAnsi="Helvetica" w:eastAsia="Arial Unicode MS" w:hint="default"/>
                                 <w:rtl w:val="0"/>
                               </w:rPr>
                               <w:t>ä</w:t>
                             </w:r>
                             <w:r>
                               <w:rPr>
-                                <w:rFonts w:ascii="Swiss 911 Extra Compressed BT" w:cs="Arial Unicode MS" w:hAnsi="Arial Unicode MS" w:eastAsia="Arial Unicode MS"/>
+                                <w:rFonts w:ascii="Helvetica" w:cs="Arial Unicode MS" w:hAnsi="Arial Unicode MS" w:eastAsia="Arial Unicode MS"/>
                                 <w:rtl w:val="0"/>
                               </w:rPr>
                               <w:t xml:space="preserve">nkt. Trotz des Slogans </w:t>
                             </w:r>
                             <w:r>
                               <w:rPr>
-                                <w:rFonts w:ascii="Arial Unicode MS" w:cs="Arial Unicode MS" w:hAnsi="Swiss 911 Extra Compressed BT" w:eastAsia="Arial Unicode MS" w:hint="default"/>
+                                <w:rFonts w:ascii="Arial Unicode MS" w:cs="Arial Unicode MS" w:hAnsi="Helvetica" w:eastAsia="Arial Unicode MS" w:hint="default"/>
                                 <w:rtl w:val="0"/>
                               </w:rPr>
                               <w:t>“</w:t>
                             </w:r>
                             <w:r>
                               <w:rPr>
-                                <w:rFonts w:ascii="Swiss 911 Extra Compressed BT" w:cs="Arial Unicode MS" w:hAnsi="Arial Unicode MS" w:eastAsia="Arial Unicode MS"/>
+                                <w:rFonts w:ascii="Helvetica" w:cs="Arial Unicode MS" w:hAnsi="Arial Unicode MS" w:eastAsia="Arial Unicode MS"/>
                                 <w:rtl w:val="0"/>
                                 <w:lang w:val="da-DK"/>
                               </w:rPr>
@@ -514,35 +527,35 @@
                             </w:r>
                             <w:r>
                               <w:rPr>
-                                <w:rFonts w:ascii="Arial Unicode MS" w:cs="Arial Unicode MS" w:hAnsi="Swiss 911 Extra Compressed BT" w:eastAsia="Arial Unicode MS" w:hint="default"/>
+                                <w:rFonts w:ascii="Arial Unicode MS" w:cs="Arial Unicode MS" w:hAnsi="Helvetica" w:eastAsia="Arial Unicode MS" w:hint="default"/>
                                 <w:rtl w:val="0"/>
                               </w:rPr>
                               <w:t>ü</w:t>
                             </w:r>
                             <w:r>
                               <w:rPr>
-                                <w:rFonts w:ascii="Swiss 911 Extra Compressed BT" w:cs="Arial Unicode MS" w:hAnsi="Arial Unicode MS" w:eastAsia="Arial Unicode MS"/>
+                                <w:rFonts w:ascii="Helvetica" w:cs="Arial Unicode MS" w:hAnsi="Arial Unicode MS" w:eastAsia="Arial Unicode MS"/>
                                 <w:rtl w:val="0"/>
                               </w:rPr>
                               <w:t>r alle</w:t>
                             </w:r>
                             <w:r>
                               <w:rPr>
-                                <w:rFonts w:ascii="Arial Unicode MS" w:cs="Arial Unicode MS" w:hAnsi="Swiss 911 Extra Compressed BT" w:eastAsia="Arial Unicode MS" w:hint="default"/>
+                                <w:rFonts w:ascii="Arial Unicode MS" w:cs="Arial Unicode MS" w:hAnsi="Helvetica" w:eastAsia="Arial Unicode MS" w:hint="default"/>
                                 <w:rtl w:val="0"/>
                               </w:rPr>
                               <w:t xml:space="preserve">” </w:t>
                             </w:r>
                             <w:r>
                               <w:rPr>
-                                <w:rFonts w:ascii="Swiss 911 Extra Compressed BT" w:cs="Arial Unicode MS" w:hAnsi="Arial Unicode MS" w:eastAsia="Arial Unicode MS"/>
+                                <w:rFonts w:ascii="Helvetica" w:cs="Arial Unicode MS" w:hAnsi="Arial Unicode MS" w:eastAsia="Arial Unicode MS"/>
                                 <w:rtl w:val="0"/>
                               </w:rPr>
                               <w:t xml:space="preserve">gibt es Anzeichen einer sich verfestigenden digitalen Kluft </w:t>
                             </w:r>
                             <w:r>
                               <w:rPr>
-                                <w:rFonts w:ascii="Arial Unicode MS" w:cs="Arial Unicode MS" w:hAnsi="Swiss 911 Extra Compressed BT" w:eastAsia="Arial Unicode MS" w:hint="default"/>
+                                <w:rFonts w:ascii="Arial Unicode MS" w:cs="Arial Unicode MS" w:hAnsi="Helvetica" w:eastAsia="Arial Unicode MS" w:hint="default"/>
                                 <w:rtl w:val="0"/>
                                 <w:lang w:val="sv-SE"/>
                               </w:rPr>
@@ -550,105 +563,143 @@
                             </w:r>
                             <w:r>
                               <w:rPr>
-                                <w:rFonts w:ascii="Swiss 911 Extra Compressed BT" w:cs="Arial Unicode MS" w:hAnsi="Arial Unicode MS" w:eastAsia="Arial Unicode MS"/>
+                                <w:rFonts w:ascii="Helvetica" w:cs="Arial Unicode MS" w:hAnsi="Arial Unicode MS" w:eastAsia="Arial Unicode MS"/>
                                 <w:rtl w:val="0"/>
                               </w:rPr>
                               <w:t xml:space="preserve">rmere, weniger technisch versierte und </w:t>
                             </w:r>
                             <w:r>
                               <w:rPr>
-                                <w:rFonts w:ascii="Arial Unicode MS" w:cs="Arial Unicode MS" w:hAnsi="Swiss 911 Extra Compressed BT" w:eastAsia="Arial Unicode MS" w:hint="default"/>
+                                <w:rFonts w:ascii="Arial Unicode MS" w:cs="Arial Unicode MS" w:hAnsi="Helvetica" w:eastAsia="Arial Unicode MS" w:hint="default"/>
                                 <w:rtl w:val="0"/>
                               </w:rPr>
                               <w:t>ä</w:t>
                             </w:r>
                             <w:r>
                               <w:rPr>
-                                <w:rFonts w:ascii="Swiss 911 Extra Compressed BT" w:cs="Arial Unicode MS" w:hAnsi="Arial Unicode MS" w:eastAsia="Arial Unicode MS"/>
-                                <w:rtl w:val="0"/>
-                              </w:rPr>
-                              <w:t>ltere Menschen nehmen wenig oder gar nicht am sogenannten Informationszeitalter teil. In d</w:t>
-                            </w:r>
-                            <w:r>
-                              <w:rPr>
-                                <w:rFonts w:ascii="Arial Unicode MS" w:cs="Arial Unicode MS" w:hAnsi="Swiss 911 Extra Compressed BT" w:eastAsia="Arial Unicode MS" w:hint="default"/>
+                                <w:rFonts w:ascii="Helvetica" w:cs="Arial Unicode MS" w:hAnsi="Arial Unicode MS" w:eastAsia="Arial Unicode MS"/>
+                                <w:rtl w:val="0"/>
+                              </w:rPr>
+                              <w:t>ltere Menschen nehmen wenig oder gar nicht am sogenannten Informations</w:t>
+                            </w:r>
+                            <w:r>
+                              <w:rPr>
+                                <w:rFonts w:ascii="Helvetica" w:cs="Arial Unicode MS" w:hAnsi="Arial Unicode MS" w:eastAsia="Arial Unicode MS"/>
+                                <w:rtl w:val="0"/>
+                              </w:rPr>
+                              <w:t>-</w:t>
+                            </w:r>
+                            <w:r>
+                              <w:rPr>
+                                <w:rFonts w:ascii="Helvetica" w:cs="Arial Unicode MS" w:hAnsi="Arial Unicode MS" w:eastAsia="Arial Unicode MS"/>
+                                <w:rtl w:val="0"/>
+                              </w:rPr>
+                              <w:t>zeitalter teil. In d</w:t>
+                            </w:r>
+                            <w:r>
+                              <w:rPr>
+                                <w:rFonts w:ascii="Arial Unicode MS" w:cs="Arial Unicode MS" w:hAnsi="Helvetica" w:eastAsia="Arial Unicode MS" w:hint="default"/>
                                 <w:rtl w:val="0"/>
                               </w:rPr>
                               <w:t>ü</w:t>
                             </w:r>
                             <w:r>
                               <w:rPr>
-                                <w:rFonts w:ascii="Swiss 911 Extra Compressed BT" w:cs="Arial Unicode MS" w:hAnsi="Arial Unicode MS" w:eastAsia="Arial Unicode MS"/>
-                                <w:rtl w:val="0"/>
-                              </w:rPr>
-                              <w:t>nn besiedelten und strukturschwachen Gebieten werden keine (bezahlbaren) Breitbandanschl</w:t>
-                            </w:r>
-                            <w:r>
-                              <w:rPr>
-                                <w:rFonts w:ascii="Arial Unicode MS" w:cs="Arial Unicode MS" w:hAnsi="Swiss 911 Extra Compressed BT" w:eastAsia="Arial Unicode MS" w:hint="default"/>
+                                <w:rFonts w:ascii="Helvetica" w:cs="Arial Unicode MS" w:hAnsi="Arial Unicode MS" w:eastAsia="Arial Unicode MS"/>
+                                <w:rtl w:val="0"/>
+                              </w:rPr>
+                              <w:t>nn besiedelten und strukturschwachen Gebieten werden keine (bezahlbaren) Breitbandan</w:t>
+                            </w:r>
+                            <w:r>
+                              <w:rPr>
+                                <w:rFonts w:ascii="Helvetica" w:cs="Arial Unicode MS" w:hAnsi="Arial Unicode MS" w:eastAsia="Arial Unicode MS"/>
+                                <w:rtl w:val="0"/>
+                              </w:rPr>
+                              <w:t>-</w:t>
+                            </w:r>
+                            <w:r>
+                              <w:rPr>
+                                <w:rFonts w:ascii="Helvetica" w:cs="Arial Unicode MS" w:hAnsi="Arial Unicode MS" w:eastAsia="Arial Unicode MS"/>
+                                <w:rtl w:val="0"/>
+                              </w:rPr>
+                              <w:t>schl</w:t>
+                            </w:r>
+                            <w:r>
+                              <w:rPr>
+                                <w:rFonts w:ascii="Arial Unicode MS" w:cs="Arial Unicode MS" w:hAnsi="Helvetica" w:eastAsia="Arial Unicode MS" w:hint="default"/>
                                 <w:rtl w:val="0"/>
                               </w:rPr>
                               <w:t>ü</w:t>
                             </w:r>
                             <w:r>
                               <w:rPr>
-                                <w:rFonts w:ascii="Swiss 911 Extra Compressed BT" w:cs="Arial Unicode MS" w:hAnsi="Arial Unicode MS" w:eastAsia="Arial Unicode MS"/>
-                                <w:rtl w:val="0"/>
-                              </w:rPr>
-                              <w:t xml:space="preserve">sse angeboten. Echte </w:t>
-                            </w:r>
-                            <w:r>
-                              <w:rPr>
-                                <w:rFonts w:ascii="Arial Unicode MS" w:cs="Arial Unicode MS" w:hAnsi="Swiss 911 Extra Compressed BT" w:eastAsia="Arial Unicode MS" w:hint="default"/>
+                                <w:rFonts w:ascii="Helvetica" w:cs="Arial Unicode MS" w:hAnsi="Arial Unicode MS" w:eastAsia="Arial Unicode MS"/>
+                                <w:rtl w:val="0"/>
+                              </w:rPr>
+                              <w:t>sse angeboten.</w:t>
+                            </w:r>
+                            <w:r>
+                              <w:br w:type="textWrapping"/>
+                            </w:r>
+                            <w:r>
+                              <w:rPr>
+                                <w:rFonts w:ascii="Helvetica" w:cs="Arial Unicode MS" w:hAnsi="Arial Unicode MS" w:eastAsia="Arial Unicode MS"/>
+                                <w:rtl w:val="0"/>
+                              </w:rPr>
+                              <w:t xml:space="preserve">Echte </w:t>
+                            </w:r>
+                            <w:r>
+                              <w:rPr>
+                                <w:rFonts w:ascii="Arial Unicode MS" w:cs="Arial Unicode MS" w:hAnsi="Helvetica" w:eastAsia="Arial Unicode MS" w:hint="default"/>
                                 <w:rtl w:val="0"/>
                               </w:rPr>
                               <w:t>„</w:t>
                             </w:r>
                             <w:r>
                               <w:rPr>
-                                <w:rFonts w:ascii="Swiss 911 Extra Compressed BT" w:cs="Arial Unicode MS" w:hAnsi="Arial Unicode MS" w:eastAsia="Arial Unicode MS"/>
+                                <w:rFonts w:ascii="Helvetica" w:cs="Arial Unicode MS" w:hAnsi="Arial Unicode MS" w:eastAsia="Arial Unicode MS"/>
                                 <w:rtl w:val="0"/>
                               </w:rPr>
                               <w:t>e-democracy</w:t>
                             </w:r>
                             <w:r>
                               <w:rPr>
-                                <w:rFonts w:ascii="Arial Unicode MS" w:cs="Arial Unicode MS" w:hAnsi="Swiss 911 Extra Compressed BT" w:eastAsia="Arial Unicode MS" w:hint="default"/>
+                                <w:rFonts w:ascii="Arial Unicode MS" w:cs="Arial Unicode MS" w:hAnsi="Helvetica" w:eastAsia="Arial Unicode MS" w:hint="default"/>
                                 <w:rtl w:val="0"/>
                               </w:rPr>
                               <w:t xml:space="preserve">“ </w:t>
                             </w:r>
                             <w:r>
                               <w:rPr>
-                                <w:rFonts w:ascii="Swiss 911 Extra Compressed BT" w:cs="Arial Unicode MS" w:hAnsi="Arial Unicode MS" w:eastAsia="Arial Unicode MS"/>
+                                <w:rFonts w:ascii="Helvetica" w:cs="Arial Unicode MS" w:hAnsi="Arial Unicode MS" w:eastAsia="Arial Unicode MS"/>
                                 <w:rtl w:val="0"/>
                               </w:rPr>
                               <w:t xml:space="preserve">soll von </w:t>
                             </w:r>
                             <w:r>
                               <w:rPr>
-                                <w:rFonts w:ascii="Arial Unicode MS" w:cs="Arial Unicode MS" w:hAnsi="Swiss 911 Extra Compressed BT" w:eastAsia="Arial Unicode MS" w:hint="default"/>
+                                <w:rFonts w:ascii="Arial Unicode MS" w:cs="Arial Unicode MS" w:hAnsi="Helvetica" w:eastAsia="Arial Unicode MS" w:hint="default"/>
                                 <w:rtl w:val="0"/>
                               </w:rPr>
                               <w:t>“</w:t>
                             </w:r>
                             <w:r>
                               <w:rPr>
-                                <w:rFonts w:ascii="Swiss 911 Extra Compressed BT" w:cs="Arial Unicode MS" w:hAnsi="Arial Unicode MS" w:eastAsia="Arial Unicode MS"/>
+                                <w:rFonts w:ascii="Helvetica" w:cs="Arial Unicode MS" w:hAnsi="Arial Unicode MS" w:eastAsia="Arial Unicode MS"/>
                                 <w:rtl w:val="0"/>
                               </w:rPr>
                               <w:t>unten</w:t>
                             </w:r>
                             <w:r>
                               <w:rPr>
-                                <w:rFonts w:ascii="Arial Unicode MS" w:cs="Arial Unicode MS" w:hAnsi="Swiss 911 Extra Compressed BT" w:eastAsia="Arial Unicode MS" w:hint="default"/>
+                                <w:rFonts w:ascii="Arial Unicode MS" w:cs="Arial Unicode MS" w:hAnsi="Helvetica" w:eastAsia="Arial Unicode MS" w:hint="default"/>
                                 <w:rtl w:val="0"/>
                               </w:rPr>
                               <w:t xml:space="preserve">” </w:t>
                             </w:r>
                             <w:r>
                               <w:rPr>
-                                <w:rFonts w:ascii="Swiss 911 Extra Compressed BT" w:cs="Arial Unicode MS" w:hAnsi="Arial Unicode MS" w:eastAsia="Arial Unicode MS"/>
+                                <w:rFonts w:ascii="Helvetica" w:cs="Arial Unicode MS" w:hAnsi="Arial Unicode MS" w:eastAsia="Arial Unicode MS"/>
                                 <w:rtl w:val="0"/>
                                 <w:lang w:val="da-DK"/>
                               </w:rPr>
@@ -656,7 +707,7 @@
                             </w:r>
                             <w:r>
                               <w:rPr>
-                                <w:rFonts w:ascii="Swiss 911 Extra Compressed BT" w:cs="Arial Unicode MS" w:hAnsi="Arial Unicode MS" w:eastAsia="Arial Unicode MS"/>
+                                <w:rFonts w:ascii="Helvetica" w:cs="Arial Unicode MS" w:hAnsi="Arial Unicode MS" w:eastAsia="Arial Unicode MS"/>
                                 <w:rtl w:val="0"/>
                               </w:rPr>
                               <w:t>.</w:t>
@@ -675,7 +726,7 @@
           </mc:Choice>
           <mc:Fallback>
             <w:pict>
-              <v:rect id="_x0000_s1031" style="visibility:visible;position:absolute;margin-left:297.5pt;margin-top:16.7pt;width:236.9pt;height:229.2pt;z-index:251666432;mso-position-horizontal:absolute;mso-position-horizontal-relative:page;mso-position-vertical:absolute;mso-position-vertical-relative:page;mso-wrap-distance-left:12.0pt;mso-wrap-distance-top:12.0pt;mso-wrap-distance-right:12.0pt;mso-wrap-distance-bottom:12.0pt;">
+              <v:rect id="_x0000_s1031" style="visibility:visible;position:absolute;margin-left:299.0pt;margin-top:20.2pt;width:235.4pt;height:292.0pt;z-index:251667456;mso-position-horizontal:absolute;mso-position-horizontal-relative:page;mso-position-vertical:absolute;mso-position-vertical-relative:page;mso-wrap-distance-left:12.0pt;mso-wrap-distance-top:12.0pt;mso-wrap-distance-right:12.0pt;mso-wrap-distance-bottom:12.0pt;">
                 <v:fill on="f"/>
                 <v:stroke on="f" weight="1.0pt" dashstyle="solid" endcap="flat" miterlimit="400.0%" joinstyle="miter" linestyle="single" startarrow="none" startarrowwidth="medium" startarrowlength="medium" endarrow="none" endarrowwidth="medium" endarrowlength="medium"/>
                 <v:textbox>
@@ -683,26 +734,25 @@
                     <w:p>
                       <w:pPr>
                         <w:pStyle w:val="FF-Überschrift1"/>
-                        <w:spacing w:after="240"/>
                       </w:pPr>
                       <w:r>
                         <w:rPr>
-                          <w:rtl w:val="0"/>
-                          <w:lang w:val="de-DE"/>
+                          <w:rFonts w:ascii="Helvetica" w:cs="Arial Unicode MS" w:hAnsi="Arial Unicode MS" w:eastAsia="Arial Unicode MS"/>
+                          <w:rtl w:val="0"/>
                         </w:rPr>
                         <w:t xml:space="preserve">Freie Netzwerke </w:t>
                       </w:r>
                       <w:r>
                         <w:rPr>
-                          <w:rFonts w:hAnsi="Swiss 911 Extra Compressed BT" w:hint="default"/>
+                          <w:rFonts w:ascii="Arial Unicode MS" w:cs="Arial Unicode MS" w:hAnsi="Helvetica" w:eastAsia="Arial Unicode MS" w:hint="default"/>
                           <w:rtl w:val="0"/>
                         </w:rPr>
                         <w:t xml:space="preserve">– </w:t>
                       </w:r>
                       <w:r>
                         <w:rPr>
-                          <w:rtl w:val="0"/>
-                          <w:lang w:val="de-DE"/>
+                          <w:rFonts w:ascii="Helvetica" w:cs="Arial Unicode MS" w:hAnsi="Arial Unicode MS" w:eastAsia="Arial Unicode MS"/>
+                          <w:rtl w:val="0"/>
                         </w:rPr>
                         <w:t>Wozu?</w:t>
                       </w:r>
@@ -713,35 +763,49 @@
                       </w:pPr>
                       <w:r>
                         <w:rPr>
-                          <w:rFonts w:ascii="Swiss 911 Extra Compressed BT" w:cs="Arial Unicode MS" w:hAnsi="Arial Unicode MS" w:eastAsia="Arial Unicode MS"/>
-                          <w:rtl w:val="0"/>
-                        </w:rPr>
-                        <w:t>Die Informations- und Kommunikationsfreiheit im Internet wird zunehmend eingeschr</w:t>
-                      </w:r>
-                      <w:r>
-                        <w:rPr>
-                          <w:rFonts w:ascii="Arial Unicode MS" w:cs="Arial Unicode MS" w:hAnsi="Swiss 911 Extra Compressed BT" w:eastAsia="Arial Unicode MS" w:hint="default"/>
+                          <w:rFonts w:ascii="Helvetica" w:cs="Arial Unicode MS" w:hAnsi="Arial Unicode MS" w:eastAsia="Arial Unicode MS"/>
+                          <w:rtl w:val="0"/>
+                        </w:rPr>
+                        <w:t>Die Informations- und Kommu</w:t>
+                      </w:r>
+                      <w:r>
+                        <w:rPr>
+                          <w:rFonts w:ascii="Helvetica" w:cs="Arial Unicode MS" w:hAnsi="Arial Unicode MS" w:eastAsia="Arial Unicode MS"/>
+                          <w:rtl w:val="0"/>
+                        </w:rPr>
+                        <w:t>-</w:t>
+                      </w:r>
+                      <w:r>
+                        <w:rPr>
+                          <w:rFonts w:ascii="Helvetica" w:cs="Arial Unicode MS" w:hAnsi="Arial Unicode MS" w:eastAsia="Arial Unicode MS"/>
+                          <w:rtl w:val="0"/>
+                        </w:rPr>
+                        <w:t>nikationsfreiheit im Internet wird zunehmend eingeschr</w:t>
+                      </w:r>
+                      <w:r>
+                        <w:rPr>
+                          <w:rFonts w:ascii="Arial Unicode MS" w:cs="Arial Unicode MS" w:hAnsi="Helvetica" w:eastAsia="Arial Unicode MS" w:hint="default"/>
                           <w:rtl w:val="0"/>
                         </w:rPr>
                         <w:t>ä</w:t>
                       </w:r>
                       <w:r>
                         <w:rPr>
-                          <w:rFonts w:ascii="Swiss 911 Extra Compressed BT" w:cs="Arial Unicode MS" w:hAnsi="Arial Unicode MS" w:eastAsia="Arial Unicode MS"/>
+                          <w:rFonts w:ascii="Helvetica" w:cs="Arial Unicode MS" w:hAnsi="Arial Unicode MS" w:eastAsia="Arial Unicode MS"/>
                           <w:rtl w:val="0"/>
                         </w:rPr>
                         <w:t xml:space="preserve">nkt. Trotz des Slogans </w:t>
                       </w:r>
                       <w:r>
                         <w:rPr>
-                          <w:rFonts w:ascii="Arial Unicode MS" w:cs="Arial Unicode MS" w:hAnsi="Swiss 911 Extra Compressed BT" w:eastAsia="Arial Unicode MS" w:hint="default"/>
+                          <w:rFonts w:ascii="Arial Unicode MS" w:cs="Arial Unicode MS" w:hAnsi="Helvetica" w:eastAsia="Arial Unicode MS" w:hint="default"/>
                           <w:rtl w:val="0"/>
                         </w:rPr>
                         <w:t>“</w:t>
                       </w:r>
                       <w:r>
                         <w:rPr>
-                          <w:rFonts w:ascii="Swiss 911 Extra Compressed BT" w:cs="Arial Unicode MS" w:hAnsi="Arial Unicode MS" w:eastAsia="Arial Unicode MS"/>
+                          <w:rFonts w:ascii="Helvetica" w:cs="Arial Unicode MS" w:hAnsi="Arial Unicode MS" w:eastAsia="Arial Unicode MS"/>
                           <w:rtl w:val="0"/>
                           <w:lang w:val="da-DK"/>
                         </w:rPr>
@@ -749,35 +813,35 @@
                       </w:r>
                       <w:r>
                         <w:rPr>
-                          <w:rFonts w:ascii="Arial Unicode MS" w:cs="Arial Unicode MS" w:hAnsi="Swiss 911 Extra Compressed BT" w:eastAsia="Arial Unicode MS" w:hint="default"/>
+                          <w:rFonts w:ascii="Arial Unicode MS" w:cs="Arial Unicode MS" w:hAnsi="Helvetica" w:eastAsia="Arial Unicode MS" w:hint="default"/>
                           <w:rtl w:val="0"/>
                         </w:rPr>
                         <w:t>ü</w:t>
                       </w:r>
                       <w:r>
                         <w:rPr>
-                          <w:rFonts w:ascii="Swiss 911 Extra Compressed BT" w:cs="Arial Unicode MS" w:hAnsi="Arial Unicode MS" w:eastAsia="Arial Unicode MS"/>
+                          <w:rFonts w:ascii="Helvetica" w:cs="Arial Unicode MS" w:hAnsi="Arial Unicode MS" w:eastAsia="Arial Unicode MS"/>
                           <w:rtl w:val="0"/>
                         </w:rPr>
                         <w:t>r alle</w:t>
                       </w:r>
                       <w:r>
                         <w:rPr>
-                          <w:rFonts w:ascii="Arial Unicode MS" w:cs="Arial Unicode MS" w:hAnsi="Swiss 911 Extra Compressed BT" w:eastAsia="Arial Unicode MS" w:hint="default"/>
+                          <w:rFonts w:ascii="Arial Unicode MS" w:cs="Arial Unicode MS" w:hAnsi="Helvetica" w:eastAsia="Arial Unicode MS" w:hint="default"/>
                           <w:rtl w:val="0"/>
                         </w:rPr>
                         <w:t xml:space="preserve">” </w:t>
                       </w:r>
                       <w:r>
                         <w:rPr>
-                          <w:rFonts w:ascii="Swiss 911 Extra Compressed BT" w:cs="Arial Unicode MS" w:hAnsi="Arial Unicode MS" w:eastAsia="Arial Unicode MS"/>
+                          <w:rFonts w:ascii="Helvetica" w:cs="Arial Unicode MS" w:hAnsi="Arial Unicode MS" w:eastAsia="Arial Unicode MS"/>
                           <w:rtl w:val="0"/>
                         </w:rPr>
                         <w:t xml:space="preserve">gibt es Anzeichen einer sich verfestigenden digitalen Kluft </w:t>
                       </w:r>
                       <w:r>
                         <w:rPr>
-                          <w:rFonts w:ascii="Arial Unicode MS" w:cs="Arial Unicode MS" w:hAnsi="Swiss 911 Extra Compressed BT" w:eastAsia="Arial Unicode MS" w:hint="default"/>
+                          <w:rFonts w:ascii="Arial Unicode MS" w:cs="Arial Unicode MS" w:hAnsi="Helvetica" w:eastAsia="Arial Unicode MS" w:hint="default"/>
                           <w:rtl w:val="0"/>
                           <w:lang w:val="sv-SE"/>
                         </w:rPr>
@@ -785,105 +849,143 @@
                       </w:r>
                       <w:r>
                         <w:rPr>
-                          <w:rFonts w:ascii="Swiss 911 Extra Compressed BT" w:cs="Arial Unicode MS" w:hAnsi="Arial Unicode MS" w:eastAsia="Arial Unicode MS"/>
+                          <w:rFonts w:ascii="Helvetica" w:cs="Arial Unicode MS" w:hAnsi="Arial Unicode MS" w:eastAsia="Arial Unicode MS"/>
                           <w:rtl w:val="0"/>
                         </w:rPr>
                         <w:t xml:space="preserve">rmere, weniger technisch versierte und </w:t>
                       </w:r>
                       <w:r>
                         <w:rPr>
-                          <w:rFonts w:ascii="Arial Unicode MS" w:cs="Arial Unicode MS" w:hAnsi="Swiss 911 Extra Compressed BT" w:eastAsia="Arial Unicode MS" w:hint="default"/>
+                          <w:rFonts w:ascii="Arial Unicode MS" w:cs="Arial Unicode MS" w:hAnsi="Helvetica" w:eastAsia="Arial Unicode MS" w:hint="default"/>
                           <w:rtl w:val="0"/>
                         </w:rPr>
                         <w:t>ä</w:t>
                       </w:r>
                       <w:r>
                         <w:rPr>
-                          <w:rFonts w:ascii="Swiss 911 Extra Compressed BT" w:cs="Arial Unicode MS" w:hAnsi="Arial Unicode MS" w:eastAsia="Arial Unicode MS"/>
-                          <w:rtl w:val="0"/>
-                        </w:rPr>
-                        <w:t>ltere Menschen nehmen wenig oder gar nicht am sogenannten Informationszeitalter teil. In d</w:t>
-                      </w:r>
-                      <w:r>
-                        <w:rPr>
-                          <w:rFonts w:ascii="Arial Unicode MS" w:cs="Arial Unicode MS" w:hAnsi="Swiss 911 Extra Compressed BT" w:eastAsia="Arial Unicode MS" w:hint="default"/>
+                          <w:rFonts w:ascii="Helvetica" w:cs="Arial Unicode MS" w:hAnsi="Arial Unicode MS" w:eastAsia="Arial Unicode MS"/>
+                          <w:rtl w:val="0"/>
+                        </w:rPr>
+                        <w:t>ltere Menschen nehmen wenig oder gar nicht am sogenannten Informations</w:t>
+                      </w:r>
+                      <w:r>
+                        <w:rPr>
+                          <w:rFonts w:ascii="Helvetica" w:cs="Arial Unicode MS" w:hAnsi="Arial Unicode MS" w:eastAsia="Arial Unicode MS"/>
+                          <w:rtl w:val="0"/>
+                        </w:rPr>
+                        <w:t>-</w:t>
+                      </w:r>
+                      <w:r>
+                        <w:rPr>
+                          <w:rFonts w:ascii="Helvetica" w:cs="Arial Unicode MS" w:hAnsi="Arial Unicode MS" w:eastAsia="Arial Unicode MS"/>
+                          <w:rtl w:val="0"/>
+                        </w:rPr>
+                        <w:t>zeitalter teil. In d</w:t>
+                      </w:r>
+                      <w:r>
+                        <w:rPr>
+                          <w:rFonts w:ascii="Arial Unicode MS" w:cs="Arial Unicode MS" w:hAnsi="Helvetica" w:eastAsia="Arial Unicode MS" w:hint="default"/>
                           <w:rtl w:val="0"/>
                         </w:rPr>
                         <w:t>ü</w:t>
                       </w:r>
                       <w:r>
                         <w:rPr>
-                          <w:rFonts w:ascii="Swiss 911 Extra Compressed BT" w:cs="Arial Unicode MS" w:hAnsi="Arial Unicode MS" w:eastAsia="Arial Unicode MS"/>
-                          <w:rtl w:val="0"/>
-                        </w:rPr>
-                        <w:t>nn besiedelten und strukturschwachen Gebieten werden keine (bezahlbaren) Breitbandanschl</w:t>
-                      </w:r>
-                      <w:r>
-                        <w:rPr>
-                          <w:rFonts w:ascii="Arial Unicode MS" w:cs="Arial Unicode MS" w:hAnsi="Swiss 911 Extra Compressed BT" w:eastAsia="Arial Unicode MS" w:hint="default"/>
+                          <w:rFonts w:ascii="Helvetica" w:cs="Arial Unicode MS" w:hAnsi="Arial Unicode MS" w:eastAsia="Arial Unicode MS"/>
+                          <w:rtl w:val="0"/>
+                        </w:rPr>
+                        <w:t>nn besiedelten und strukturschwachen Gebieten werden keine (bezahlbaren) Breitbandan</w:t>
+                      </w:r>
+                      <w:r>
+                        <w:rPr>
+                          <w:rFonts w:ascii="Helvetica" w:cs="Arial Unicode MS" w:hAnsi="Arial Unicode MS" w:eastAsia="Arial Unicode MS"/>
+                          <w:rtl w:val="0"/>
+                        </w:rPr>
+                        <w:t>-</w:t>
+                      </w:r>
+                      <w:r>
+                        <w:rPr>
+                          <w:rFonts w:ascii="Helvetica" w:cs="Arial Unicode MS" w:hAnsi="Arial Unicode MS" w:eastAsia="Arial Unicode MS"/>
+                          <w:rtl w:val="0"/>
+                        </w:rPr>
+                        <w:t>schl</w:t>
+                      </w:r>
+                      <w:r>
+                        <w:rPr>
+                          <w:rFonts w:ascii="Arial Unicode MS" w:cs="Arial Unicode MS" w:hAnsi="Helvetica" w:eastAsia="Arial Unicode MS" w:hint="default"/>
                           <w:rtl w:val="0"/>
                         </w:rPr>
                         <w:t>ü</w:t>
                       </w:r>
                       <w:r>
                         <w:rPr>
-                          <w:rFonts w:ascii="Swiss 911 Extra Compressed BT" w:cs="Arial Unicode MS" w:hAnsi="Arial Unicode MS" w:eastAsia="Arial Unicode MS"/>
-                          <w:rtl w:val="0"/>
-                        </w:rPr>
-                        <w:t xml:space="preserve">sse angeboten. Echte </w:t>
-                      </w:r>
-                      <w:r>
-                        <w:rPr>
-                          <w:rFonts w:ascii="Arial Unicode MS" w:cs="Arial Unicode MS" w:hAnsi="Swiss 911 Extra Compressed BT" w:eastAsia="Arial Unicode MS" w:hint="default"/>
+                          <w:rFonts w:ascii="Helvetica" w:cs="Arial Unicode MS" w:hAnsi="Arial Unicode MS" w:eastAsia="Arial Unicode MS"/>
+                          <w:rtl w:val="0"/>
+                        </w:rPr>
+                        <w:t>sse angeboten.</w:t>
+                      </w:r>
+                      <w:r>
+                        <w:br w:type="textWrapping"/>
+                      </w:r>
+                      <w:r>
+                        <w:rPr>
+                          <w:rFonts w:ascii="Helvetica" w:cs="Arial Unicode MS" w:hAnsi="Arial Unicode MS" w:eastAsia="Arial Unicode MS"/>
+                          <w:rtl w:val="0"/>
+                        </w:rPr>
+                        <w:t xml:space="preserve">Echte </w:t>
+                      </w:r>
+                      <w:r>
+                        <w:rPr>
+                          <w:rFonts w:ascii="Arial Unicode MS" w:cs="Arial Unicode MS" w:hAnsi="Helvetica" w:eastAsia="Arial Unicode MS" w:hint="default"/>
                           <w:rtl w:val="0"/>
                         </w:rPr>
                         <w:t>„</w:t>
                       </w:r>
                       <w:r>
                         <w:rPr>
-                          <w:rFonts w:ascii="Swiss 911 Extra Compressed BT" w:cs="Arial Unicode MS" w:hAnsi="Arial Unicode MS" w:eastAsia="Arial Unicode MS"/>
+                          <w:rFonts w:ascii="Helvetica" w:cs="Arial Unicode MS" w:hAnsi="Arial Unicode MS" w:eastAsia="Arial Unicode MS"/>
                           <w:rtl w:val="0"/>
                         </w:rPr>
                         <w:t>e-democracy</w:t>
                       </w:r>
                       <w:r>
                         <w:rPr>
-                          <w:rFonts w:ascii="Arial Unicode MS" w:cs="Arial Unicode MS" w:hAnsi="Swiss 911 Extra Compressed BT" w:eastAsia="Arial Unicode MS" w:hint="default"/>
+                          <w:rFonts w:ascii="Arial Unicode MS" w:cs="Arial Unicode MS" w:hAnsi="Helvetica" w:eastAsia="Arial Unicode MS" w:hint="default"/>
                           <w:rtl w:val="0"/>
                         </w:rPr>
                         <w:t xml:space="preserve">“ </w:t>
                       </w:r>
                       <w:r>
                         <w:rPr>
-                          <w:rFonts w:ascii="Swiss 911 Extra Compressed BT" w:cs="Arial Unicode MS" w:hAnsi="Arial Unicode MS" w:eastAsia="Arial Unicode MS"/>
+                          <w:rFonts w:ascii="Helvetica" w:cs="Arial Unicode MS" w:hAnsi="Arial Unicode MS" w:eastAsia="Arial Unicode MS"/>
                           <w:rtl w:val="0"/>
                         </w:rPr>
                         <w:t xml:space="preserve">soll von </w:t>
                       </w:r>
                       <w:r>
                         <w:rPr>
-                          <w:rFonts w:ascii="Arial Unicode MS" w:cs="Arial Unicode MS" w:hAnsi="Swiss 911 Extra Compressed BT" w:eastAsia="Arial Unicode MS" w:hint="default"/>
+                          <w:rFonts w:ascii="Arial Unicode MS" w:cs="Arial Unicode MS" w:hAnsi="Helvetica" w:eastAsia="Arial Unicode MS" w:hint="default"/>
                           <w:rtl w:val="0"/>
                         </w:rPr>
                         <w:t>“</w:t>
                       </w:r>
                       <w:r>
                         <w:rPr>
-                          <w:rFonts w:ascii="Swiss 911 Extra Compressed BT" w:cs="Arial Unicode MS" w:hAnsi="Arial Unicode MS" w:eastAsia="Arial Unicode MS"/>
+                          <w:rFonts w:ascii="Helvetica" w:cs="Arial Unicode MS" w:hAnsi="Arial Unicode MS" w:eastAsia="Arial Unicode MS"/>
                           <w:rtl w:val="0"/>
                         </w:rPr>
                         <w:t>unten</w:t>
                       </w:r>
                       <w:r>
                         <w:rPr>
-                          <w:rFonts w:ascii="Arial Unicode MS" w:cs="Arial Unicode MS" w:hAnsi="Swiss 911 Extra Compressed BT" w:eastAsia="Arial Unicode MS" w:hint="default"/>
+                          <w:rFonts w:ascii="Arial Unicode MS" w:cs="Arial Unicode MS" w:hAnsi="Helvetica" w:eastAsia="Arial Unicode MS" w:hint="default"/>
                           <w:rtl w:val="0"/>
                         </w:rPr>
                         <w:t xml:space="preserve">” </w:t>
                       </w:r>
                       <w:r>
                         <w:rPr>
-                          <w:rFonts w:ascii="Swiss 911 Extra Compressed BT" w:cs="Arial Unicode MS" w:hAnsi="Arial Unicode MS" w:eastAsia="Arial Unicode MS"/>
+                          <w:rFonts w:ascii="Helvetica" w:cs="Arial Unicode MS" w:hAnsi="Arial Unicode MS" w:eastAsia="Arial Unicode MS"/>
                           <w:rtl w:val="0"/>
                           <w:lang w:val="da-DK"/>
                         </w:rPr>
@@ -891,7 +993,7 @@
                       </w:r>
                       <w:r>
                         <w:rPr>
-                          <w:rFonts w:ascii="Swiss 911 Extra Compressed BT" w:cs="Arial Unicode MS" w:hAnsi="Arial Unicode MS" w:eastAsia="Arial Unicode MS"/>
+                          <w:rFonts w:ascii="Helvetica" w:cs="Arial Unicode MS" w:hAnsi="Arial Unicode MS" w:eastAsia="Arial Unicode MS"/>
                           <w:rtl w:val="0"/>
                         </w:rPr>
                         <w:t>.</w:t>
@@ -1186,10 +1288,10 @@
               <wp:anchor distT="152400" distB="152400" distL="152400" distR="152400" simplePos="0" relativeHeight="251676672" behindDoc="0" locked="0" layoutInCell="1" allowOverlap="1">
                 <wp:simplePos x="0" y="0"/>
                 <wp:positionH relativeFrom="page">
-                  <wp:posOffset>10161136</wp:posOffset>
+                  <wp:posOffset>10155081</wp:posOffset>
                 </wp:positionH>
                 <wp:positionV relativeFrom="page">
-                  <wp:posOffset>5838055</wp:posOffset>
+                  <wp:posOffset>5743320</wp:posOffset>
                 </wp:positionV>
                 <wp:extent cx="277069" cy="277627"/>
                 <wp:effectExtent l="0" t="0" r="0" b="0"/>
@@ -1226,7 +1328,7 @@
           </mc:Choice>
           <mc:Fallback>
             <w:pict>
-              <v:rect id="_x0000_s1034" style="visibility:visible;position:absolute;margin-left:800.1pt;margin-top:459.7pt;width:21.8pt;height:21.9pt;z-index:251676672;mso-position-horizontal:absolute;mso-position-horizontal-relative:page;mso-position-vertical:absolute;mso-position-vertical-relative:page;mso-wrap-distance-left:12.0pt;mso-wrap-distance-top:12.0pt;mso-wrap-distance-right:12.0pt;mso-wrap-distance-bottom:12.0pt;">
+              <v:rect id="_x0000_s1034" style="visibility:visible;position:absolute;margin-left:799.6pt;margin-top:452.2pt;width:21.8pt;height:21.9pt;z-index:251676672;mso-position-horizontal:absolute;mso-position-horizontal-relative:page;mso-position-vertical:absolute;mso-position-vertical-relative:page;mso-wrap-distance-left:12.0pt;mso-wrap-distance-top:12.0pt;mso-wrap-distance-right:12.0pt;mso-wrap-distance-bottom:12.0pt;">
                 <v:fill color="#F9B418" opacity="100.0%" type="solid"/>
                 <v:stroke on="f" weight="1.0pt" dashstyle="solid" endcap="flat" miterlimit="400.0%" joinstyle="miter" linestyle="single" startarrow="none" startarrowwidth="medium" startarrowlength="medium" endarrow="none" endarrowwidth="medium" endarrowlength="medium"/>
                 <w10:wrap type="none" side="bothSides" anchorx="page" anchory="page"/>
@@ -1245,16 +1347,16 @@
                   <wp:posOffset>266699</wp:posOffset>
                 </wp:positionH>
                 <wp:positionV relativeFrom="page">
-                  <wp:posOffset>2563688</wp:posOffset>
+                  <wp:posOffset>1117936</wp:posOffset>
                 </wp:positionV>
-                <wp:extent cx="3008428" cy="2429123"/>
+                <wp:extent cx="3012351" cy="2417415"/>
                 <wp:effectExtent l="0" t="0" r="0" b="0"/>
                 <wp:wrapThrough wrapText="bothSides" distL="152400" distR="152400">
                   <wp:wrapPolygon edited="1">
                     <wp:start x="0" y="0"/>
-                    <wp:lineTo x="21600" y="0"/>
-                    <wp:lineTo x="21600" y="21600"/>
-                    <wp:lineTo x="0" y="21600"/>
+                    <wp:lineTo x="21400" y="0"/>
+                    <wp:lineTo x="21400" y="21532"/>
+                    <wp:lineTo x="0" y="21532"/>
                     <wp:lineTo x="0" y="0"/>
                   </wp:wrapPolygon>
                 </wp:wrapThrough>
@@ -1267,9 +1369,9 @@
                       <wpg:grpSpPr>
                         <a:xfrm>
                           <a:off x="0" y="0"/>
-                          <a:ext cx="3008428" cy="2429123"/>
-                          <a:chOff x="0" y="0"/>
-                          <a:chExt cx="3008427" cy="2429122"/>
+                          <a:ext cx="3012351" cy="2417415"/>
+                          <a:chOff x="0" y="-7611"/>
+                          <a:chExt cx="3012350" cy="2417414"/>
                         </a:xfrm>
                       </wpg:grpSpPr>
                       <pic:pic xmlns:pic="http://schemas.openxmlformats.org/drawingml/2006/picture">
@@ -1287,8 +1389,8 @@
                         </pic:blipFill>
                         <pic:spPr>
                           <a:xfrm>
-                            <a:off x="70630" y="868571"/>
-                            <a:ext cx="2937798" cy="1560552"/>
+                            <a:off x="70068" y="861663"/>
+                            <a:ext cx="2914433" cy="1548141"/>
                           </a:xfrm>
                           <a:prstGeom prst="rect">
                             <a:avLst/>
@@ -1305,8 +1407,8 @@
                         <wps:cNvSpPr/>
                         <wps:spPr>
                           <a:xfrm rot="21076853">
-                            <a:off x="9691" y="222845"/>
-                            <a:ext cx="2967088" cy="354069"/>
+                            <a:off x="9324" y="217267"/>
+                            <a:ext cx="2993703" cy="351253"/>
                           </a:xfrm>
                           <a:prstGeom prst="rect">
                             <a:avLst/>
@@ -1350,12 +1452,12 @@
           </mc:Choice>
           <mc:Fallback>
             <w:pict>
-              <v:group id="_x0000_s1035" style="visibility:visible;position:absolute;margin-left:21.0pt;margin-top:201.9pt;width:236.9pt;height:191.3pt;z-index:251677696;mso-position-horizontal:absolute;mso-position-horizontal-relative:page;mso-position-vertical:absolute;mso-position-vertical-relative:page;mso-wrap-distance-left:12.0pt;mso-wrap-distance-top:12.0pt;mso-wrap-distance-right:12.0pt;mso-wrap-distance-bottom:12.0pt;" coordorigin="0,0" coordsize="3008427,2429123">
+              <v:group id="_x0000_s1035" style="visibility:visible;position:absolute;margin-left:21.0pt;margin-top:88.0pt;width:237.2pt;height:190.3pt;z-index:251677696;mso-position-horizontal:absolute;mso-position-horizontal-relative:page;mso-position-vertical:absolute;mso-position-vertical-relative:page;mso-wrap-distance-left:12.0pt;mso-wrap-distance-top:12.0pt;mso-wrap-distance-right:12.0pt;mso-wrap-distance-bottom:12.0pt;" coordorigin="0,-7612" coordsize="3012351,2417415">
                 <w10:wrap type="through" side="bothSides" anchorx="page" anchory="page"/>
-                <v:shape id="_x0000_s1036" type="#_x0000_t75" style="position:absolute;left:70630;top:868571;width:2937797;height:1560552;">
+                <v:shape id="_x0000_s1036" type="#_x0000_t75" style="position:absolute;left:70069;top:861663;width:2914431;height:1548140;">
                   <v:imagedata r:id="rId4" o:title="pasted-image.pdf"/>
                 </v:shape>
-                <v:rect id="_x0000_s1037" style="position:absolute;left:9692;top:222845;width:2967087;height:354068;rotation:23021544fd;">
+                <v:rect id="_x0000_s1037" style="position:absolute;left:9325;top:217267;width:2993701;height:351252;rotation:23021544fd;">
                   <v:fill on="f"/>
                   <v:stroke on="f" weight="1.0pt" dashstyle="solid" endcap="flat" miterlimit="400.0%" joinstyle="miter" linestyle="single" startarrow="none" startarrowwidth="medium" startarrowlength="medium" endarrow="none" endarrowwidth="medium" endarrowlength="medium"/>
                   <v:textbox>
@@ -1394,9 +1496,9 @@
                   <wp:posOffset>7315170</wp:posOffset>
                 </wp:positionH>
                 <wp:positionV relativeFrom="page">
-                  <wp:posOffset>5787699</wp:posOffset>
+                  <wp:posOffset>5762299</wp:posOffset>
                 </wp:positionV>
-                <wp:extent cx="277069" cy="189171"/>
+                <wp:extent cx="277069" cy="239671"/>
                 <wp:effectExtent l="0" t="0" r="0" b="0"/>
                 <wp:wrapNone/>
                 <wp:docPr id="1073741837" name="officeArt object"/>
@@ -1408,7 +1510,7 @@
                       <wps:spPr>
                         <a:xfrm>
                           <a:off x="0" y="0"/>
-                          <a:ext cx="277069" cy="189171"/>
+                          <a:ext cx="277069" cy="239671"/>
                         </a:xfrm>
                         <a:prstGeom prst="rect">
                           <a:avLst/>
@@ -1431,7 +1533,7 @@
           </mc:Choice>
           <mc:Fallback>
             <w:pict>
-              <v:rect id="_x0000_s1038" style="visibility:visible;position:absolute;margin-left:576.0pt;margin-top:455.7pt;width:21.8pt;height:14.9pt;z-index:251679744;mso-position-horizontal:absolute;mso-position-horizontal-relative:page;mso-position-vertical:absolute;mso-position-vertical-relative:page;mso-wrap-distance-left:12.0pt;mso-wrap-distance-top:12.0pt;mso-wrap-distance-right:12.0pt;mso-wrap-distance-bottom:12.0pt;">
+              <v:rect id="_x0000_s1038" style="visibility:visible;position:absolute;margin-left:576.0pt;margin-top:453.7pt;width:21.8pt;height:18.9pt;z-index:251679744;mso-position-horizontal:absolute;mso-position-horizontal-relative:page;mso-position-vertical:absolute;mso-position-vertical-relative:page;mso-wrap-distance-left:12.0pt;mso-wrap-distance-top:12.0pt;mso-wrap-distance-right:12.0pt;mso-wrap-distance-bottom:12.0pt;">
                 <v:fill color="#F9B418" opacity="100.0%" type="solid"/>
                 <v:stroke on="f" weight="1.0pt" dashstyle="solid" endcap="flat" miterlimit="400.0%" joinstyle="miter" linestyle="single" startarrow="none" startarrowwidth="medium" startarrowlength="medium" endarrow="none" endarrowwidth="medium" endarrowlength="medium"/>
                 <w10:wrap type="none" side="bothSides" anchorx="page" anchory="page"/>
@@ -2454,10 +2556,10 @@
           <wp:anchor distT="152400" distB="152400" distL="152400" distR="152400" simplePos="0" relativeHeight="251682816" behindDoc="0" locked="0" layoutInCell="1" allowOverlap="1">
             <wp:simplePos x="0" y="0"/>
             <wp:positionH relativeFrom="page">
-              <wp:posOffset>4342140</wp:posOffset>
+              <wp:posOffset>818376</wp:posOffset>
             </wp:positionH>
             <wp:positionV relativeFrom="page">
-              <wp:posOffset>3261321</wp:posOffset>
+              <wp:posOffset>5189514</wp:posOffset>
             </wp:positionV>
             <wp:extent cx="1881147" cy="1303097"/>
             <wp:effectExtent l="0" t="0" r="0" b="0"/>
@@ -2506,18 +2608,18 @@
               <wp:anchor distT="152400" distB="152400" distL="152400" distR="152400" simplePos="0" relativeHeight="251683840" behindDoc="0" locked="0" layoutInCell="1" allowOverlap="1">
                 <wp:simplePos x="0" y="0"/>
                 <wp:positionH relativeFrom="page">
-                  <wp:posOffset>3790463</wp:posOffset>
+                  <wp:posOffset>3797299</wp:posOffset>
                 </wp:positionH>
                 <wp:positionV relativeFrom="page">
-                  <wp:posOffset>4786758</wp:posOffset>
+                  <wp:posOffset>4214525</wp:posOffset>
                 </wp:positionV>
-                <wp:extent cx="2984501" cy="2769742"/>
+                <wp:extent cx="2989629" cy="3253075"/>
                 <wp:effectExtent l="0" t="0" r="0" b="0"/>
                 <wp:wrapThrough wrapText="bothSides" distL="152400" distR="152400">
                   <wp:wrapPolygon edited="1">
                     <wp:start x="0" y="0"/>
-                    <wp:lineTo x="0" y="21600"/>
-                    <wp:lineTo x="21600" y="21600"/>
+                    <wp:lineTo x="0" y="21601"/>
+                    <wp:lineTo x="21600" y="21601"/>
                     <wp:lineTo x="21600" y="0"/>
                     <wp:lineTo x="0" y="0"/>
                   </wp:wrapPolygon>
@@ -2531,7 +2633,7 @@
                       <wps:spPr>
                         <a:xfrm>
                           <a:off x="0" y="0"/>
-                          <a:ext cx="2984501" cy="2769742"/>
+                          <a:ext cx="2989629" cy="3253075"/>
                         </a:xfrm>
                         <a:prstGeom prst="rect">
                           <a:avLst/>
@@ -2551,21 +2653,21 @@
                             </w:pPr>
                             <w:r>
                               <w:rPr>
-                                <w:rFonts w:ascii="Swiss 911 Extra Compressed BT" w:cs="Arial Unicode MS" w:hAnsi="Arial Unicode MS" w:eastAsia="Arial Unicode MS"/>
+                                <w:rFonts w:ascii="Helvetica" w:cs="Arial Unicode MS" w:hAnsi="Arial Unicode MS" w:eastAsia="Arial Unicode MS"/>
                                 <w:rtl w:val="0"/>
                               </w:rPr>
                               <w:t xml:space="preserve">Freie Netzwerke mit WLAN </w:t>
                             </w:r>
                             <w:r>
                               <w:rPr>
-                                <w:rFonts w:ascii="Arial Unicode MS" w:cs="Arial Unicode MS" w:hAnsi="Swiss 911 Extra Compressed BT" w:eastAsia="Arial Unicode MS" w:hint="default"/>
+                                <w:rFonts w:ascii="Arial Unicode MS" w:cs="Arial Unicode MS" w:hAnsi="Helvetica" w:eastAsia="Arial Unicode MS" w:hint="default"/>
                                 <w:rtl w:val="0"/>
                               </w:rPr>
                               <w:t xml:space="preserve">– </w:t>
                             </w:r>
                             <w:r>
                               <w:rPr>
-                                <w:rFonts w:ascii="Swiss 911 Extra Compressed BT" w:cs="Arial Unicode MS" w:hAnsi="Arial Unicode MS" w:eastAsia="Arial Unicode MS"/>
+                                <w:rFonts w:ascii="Helvetica" w:cs="Arial Unicode MS" w:hAnsi="Arial Unicode MS" w:eastAsia="Arial Unicode MS"/>
                                 <w:rtl w:val="0"/>
                               </w:rPr>
                               <w:t>Wieso?</w:t>
@@ -2577,35 +2679,35 @@
                             </w:pPr>
                             <w:r>
                               <w:rPr>
-                                <w:rFonts w:ascii="Swiss 911 Extra Compressed BT" w:cs="Arial Unicode MS" w:hAnsi="Arial Unicode MS" w:eastAsia="Arial Unicode MS"/>
+                                <w:rFonts w:ascii="Helvetica" w:cs="Arial Unicode MS" w:hAnsi="Arial Unicode MS" w:eastAsia="Arial Unicode MS"/>
                                 <w:rtl w:val="0"/>
                               </w:rPr>
                               <w:t>Mit WLAN k</w:t>
                             </w:r>
                             <w:r>
                               <w:rPr>
-                                <w:rFonts w:ascii="Arial Unicode MS" w:cs="Arial Unicode MS" w:hAnsi="Swiss 911 Extra Compressed BT" w:eastAsia="Arial Unicode MS" w:hint="default"/>
+                                <w:rFonts w:ascii="Arial Unicode MS" w:cs="Arial Unicode MS" w:hAnsi="Helvetica" w:eastAsia="Arial Unicode MS" w:hint="default"/>
                                 <w:rtl w:val="0"/>
                               </w:rPr>
                               <w:t>ö</w:t>
                             </w:r>
                             <w:r>
                               <w:rPr>
-                                <w:rFonts w:ascii="Swiss 911 Extra Compressed BT" w:cs="Arial Unicode MS" w:hAnsi="Arial Unicode MS" w:eastAsia="Arial Unicode MS"/>
+                                <w:rFonts w:ascii="Helvetica" w:cs="Arial Unicode MS" w:hAnsi="Arial Unicode MS" w:eastAsia="Arial Unicode MS"/>
                                 <w:rtl w:val="0"/>
                               </w:rPr>
                               <w:t>nnen Daten mobil mit hoher Bandbreite gesendet und empfangen werden (aktuell bis zu 450 Mbit brutto). Die Kosten f</w:t>
                             </w:r>
                             <w:r>
                               <w:rPr>
-                                <w:rFonts w:ascii="Arial Unicode MS" w:cs="Arial Unicode MS" w:hAnsi="Swiss 911 Extra Compressed BT" w:eastAsia="Arial Unicode MS" w:hint="default"/>
+                                <w:rFonts w:ascii="Arial Unicode MS" w:cs="Arial Unicode MS" w:hAnsi="Helvetica" w:eastAsia="Arial Unicode MS" w:hint="default"/>
                                 <w:rtl w:val="0"/>
                               </w:rPr>
                               <w:t>ü</w:t>
                             </w:r>
                             <w:r>
                               <w:rPr>
-                                <w:rFonts w:ascii="Swiss 911 Extra Compressed BT" w:cs="Arial Unicode MS" w:hAnsi="Arial Unicode MS" w:eastAsia="Arial Unicode MS"/>
+                                <w:rFonts w:ascii="Helvetica" w:cs="Arial Unicode MS" w:hAnsi="Arial Unicode MS" w:eastAsia="Arial Unicode MS"/>
                                 <w:rtl w:val="0"/>
                               </w:rPr>
                               <w:t>r WLAN-Hardware sind gering und es entstehen kaum Betriebskosten. WLAN kann auch dort eingesetzt werden, wo es keine Kabel gibt oder eine Kabelverbindung zu teuer ist. WLAN kann von jeder/jedem lizenzfrei eingesetzt werden.</w:t>
@@ -2624,7 +2726,7 @@
           </mc:Choice>
           <mc:Fallback>
             <w:pict>
-              <v:rect id="_x0000_s1040" style="visibility:visible;position:absolute;margin-left:298.5pt;margin-top:376.9pt;width:235.0pt;height:218.1pt;z-index:251683840;mso-position-horizontal:absolute;mso-position-horizontal-relative:page;mso-position-vertical:absolute;mso-position-vertical-relative:page;mso-wrap-distance-left:12.0pt;mso-wrap-distance-top:12.0pt;mso-wrap-distance-right:12.0pt;mso-wrap-distance-bottom:12.0pt;">
+              <v:rect id="_x0000_s1040" style="visibility:visible;position:absolute;margin-left:299.0pt;margin-top:331.9pt;width:235.4pt;height:256.1pt;z-index:251683840;mso-position-horizontal:absolute;mso-position-horizontal-relative:page;mso-position-vertical:absolute;mso-position-vertical-relative:page;mso-wrap-distance-left:12.0pt;mso-wrap-distance-top:12.0pt;mso-wrap-distance-right:12.0pt;mso-wrap-distance-bottom:12.0pt;">
                 <v:fill on="f"/>
                 <v:stroke on="f" weight="1.0pt" dashstyle="solid" endcap="flat" miterlimit="400.0%" joinstyle="miter" linestyle="single" startarrow="none" startarrowwidth="medium" startarrowlength="medium" endarrow="none" endarrowwidth="medium" endarrowlength="medium"/>
                 <v:textbox>
@@ -2635,21 +2737,21 @@
                       </w:pPr>
                       <w:r>
                         <w:rPr>
-                          <w:rFonts w:ascii="Swiss 911 Extra Compressed BT" w:cs="Arial Unicode MS" w:hAnsi="Arial Unicode MS" w:eastAsia="Arial Unicode MS"/>
+                          <w:rFonts w:ascii="Helvetica" w:cs="Arial Unicode MS" w:hAnsi="Arial Unicode MS" w:eastAsia="Arial Unicode MS"/>
                           <w:rtl w:val="0"/>
                         </w:rPr>
                         <w:t xml:space="preserve">Freie Netzwerke mit WLAN </w:t>
                       </w:r>
                       <w:r>
                         <w:rPr>
-                          <w:rFonts w:ascii="Arial Unicode MS" w:cs="Arial Unicode MS" w:hAnsi="Swiss 911 Extra Compressed BT" w:eastAsia="Arial Unicode MS" w:hint="default"/>
+                          <w:rFonts w:ascii="Arial Unicode MS" w:cs="Arial Unicode MS" w:hAnsi="Helvetica" w:eastAsia="Arial Unicode MS" w:hint="default"/>
                           <w:rtl w:val="0"/>
                         </w:rPr>
                         <w:t xml:space="preserve">– </w:t>
                       </w:r>
                       <w:r>
                         <w:rPr>
-                          <w:rFonts w:ascii="Swiss 911 Extra Compressed BT" w:cs="Arial Unicode MS" w:hAnsi="Arial Unicode MS" w:eastAsia="Arial Unicode MS"/>
+                          <w:rFonts w:ascii="Helvetica" w:cs="Arial Unicode MS" w:hAnsi="Arial Unicode MS" w:eastAsia="Arial Unicode MS"/>
                           <w:rtl w:val="0"/>
                         </w:rPr>
                         <w:t>Wieso?</w:t>
@@ -2661,35 +2763,35 @@
                       </w:pPr>
                       <w:r>
                         <w:rPr>
-                          <w:rFonts w:ascii="Swiss 911 Extra Compressed BT" w:cs="Arial Unicode MS" w:hAnsi="Arial Unicode MS" w:eastAsia="Arial Unicode MS"/>
+                          <w:rFonts w:ascii="Helvetica" w:cs="Arial Unicode MS" w:hAnsi="Arial Unicode MS" w:eastAsia="Arial Unicode MS"/>
                           <w:rtl w:val="0"/>
                         </w:rPr>
                         <w:t>Mit WLAN k</w:t>
                       </w:r>
                       <w:r>
                         <w:rPr>
-                          <w:rFonts w:ascii="Arial Unicode MS" w:cs="Arial Unicode MS" w:hAnsi="Swiss 911 Extra Compressed BT" w:eastAsia="Arial Unicode MS" w:hint="default"/>
+                          <w:rFonts w:ascii="Arial Unicode MS" w:cs="Arial Unicode MS" w:hAnsi="Helvetica" w:eastAsia="Arial Unicode MS" w:hint="default"/>
                           <w:rtl w:val="0"/>
                         </w:rPr>
                         <w:t>ö</w:t>
                       </w:r>
                       <w:r>
                         <w:rPr>
-                          <w:rFonts w:ascii="Swiss 911 Extra Compressed BT" w:cs="Arial Unicode MS" w:hAnsi="Arial Unicode MS" w:eastAsia="Arial Unicode MS"/>
+                          <w:rFonts w:ascii="Helvetica" w:cs="Arial Unicode MS" w:hAnsi="Arial Unicode MS" w:eastAsia="Arial Unicode MS"/>
                           <w:rtl w:val="0"/>
                         </w:rPr>
                         <w:t>nnen Daten mobil mit hoher Bandbreite gesendet und empfangen werden (aktuell bis zu 450 Mbit brutto). Die Kosten f</w:t>
                       </w:r>
                       <w:r>
                         <w:rPr>
-                          <w:rFonts w:ascii="Arial Unicode MS" w:cs="Arial Unicode MS" w:hAnsi="Swiss 911 Extra Compressed BT" w:eastAsia="Arial Unicode MS" w:hint="default"/>
+                          <w:rFonts w:ascii="Arial Unicode MS" w:cs="Arial Unicode MS" w:hAnsi="Helvetica" w:eastAsia="Arial Unicode MS" w:hint="default"/>
                           <w:rtl w:val="0"/>
                         </w:rPr>
                         <w:t>ü</w:t>
                       </w:r>
                       <w:r>
                         <w:rPr>
-                          <w:rFonts w:ascii="Swiss 911 Extra Compressed BT" w:cs="Arial Unicode MS" w:hAnsi="Arial Unicode MS" w:eastAsia="Arial Unicode MS"/>
+                          <w:rFonts w:ascii="Helvetica" w:cs="Arial Unicode MS" w:hAnsi="Arial Unicode MS" w:eastAsia="Arial Unicode MS"/>
                           <w:rtl w:val="0"/>
                         </w:rPr>
                         <w:t>r WLAN-Hardware sind gering und es entstehen kaum Betriebskosten. WLAN kann auch dort eingesetzt werden, wo es keine Kabel gibt oder eine Kabelverbindung zu teuer ist. WLAN kann von jeder/jedem lizenzfrei eingesetzt werden.</w:t>
@@ -2709,10 +2811,60 @@
     </w:p>
     <w:p>
       <w:r>
+        <w:drawing>
+          <wp:anchor distT="152400" distB="152400" distL="152400" distR="152400" simplePos="0" relativeHeight="251664384" behindDoc="0" locked="0" layoutInCell="1" allowOverlap="1">
+            <wp:simplePos x="0" y="0"/>
+            <wp:positionH relativeFrom="page">
+              <wp:posOffset>567570</wp:posOffset>
+            </wp:positionH>
+            <wp:positionV relativeFrom="page">
+              <wp:posOffset>3564627</wp:posOffset>
+            </wp:positionV>
+            <wp:extent cx="2527942" cy="2210617"/>
+            <wp:effectExtent l="0" t="0" r="0" b="0"/>
+            <wp:wrapNone/>
+            <wp:docPr id="1073741842" name="officeArt object"/>
+            <wp:cNvGraphicFramePr/>
+            <a:graphic xmlns:a="http://schemas.openxmlformats.org/drawingml/2006/main">
+              <a:graphicData uri="http://schemas.openxmlformats.org/drawingml/2006/picture">
+                <pic:pic xmlns:pic="http://schemas.openxmlformats.org/drawingml/2006/picture">
+                  <pic:nvPicPr>
+                    <pic:cNvPr id="1073741842" name="pasted-image.pdf"/>
+                    <pic:cNvPicPr/>
+                  </pic:nvPicPr>
+                  <pic:blipFill>
+                    <a:blip r:embed="rId7">
+                      <a:extLst/>
+                    </a:blip>
+                    <a:stretch>
+                      <a:fillRect/>
+                    </a:stretch>
+                  </pic:blipFill>
+                  <pic:spPr>
+                    <a:xfrm>
+                      <a:off x="0" y="0"/>
+                      <a:ext cx="2527942" cy="2210617"/>
+                    </a:xfrm>
+                    <a:prstGeom prst="rect">
+                      <a:avLst/>
+                    </a:prstGeom>
+                    <a:ln w="12700" cap="flat">
+                      <a:noFill/>
+                      <a:miter lim="400000"/>
+                    </a:ln>
+                    <a:effectLst/>
+                  </pic:spPr>
+                </pic:pic>
+              </a:graphicData>
+            </a:graphic>
+          </wp:anchor>
+        </w:drawing>
+      </w:r>
+      <w:r>
         <mc:AlternateContent>
           <mc:Choice Requires="wps">
             <w:drawing>
-              <wp:anchor distT="152400" distB="152400" distL="152400" distR="152400" simplePos="0" relativeHeight="251664384" behindDoc="0" locked="0" layoutInCell="1" allowOverlap="1">
+              <wp:anchor distT="152400" distB="152400" distL="152400" distR="152400" simplePos="0" relativeHeight="251665408" behindDoc="0" locked="0" layoutInCell="1" allowOverlap="1">
                 <wp:simplePos x="0" y="0"/>
                 <wp:positionH relativeFrom="page">
                   <wp:posOffset>266700</wp:posOffset>
@@ -2723,7 +2875,7 @@
                 <wp:extent cx="3129682" cy="23"/>
                 <wp:effectExtent l="0" t="0" r="0" b="0"/>
                 <wp:wrapNone/>
-                <wp:docPr id="1073741842" name="officeArt object"/>
+                <wp:docPr id="1073741843" name="officeArt object"/>
                 <wp:cNvGraphicFramePr/>
                 <a:graphic xmlns:a="http://schemas.openxmlformats.org/drawingml/2006/main">
                   <a:graphicData uri="http://schemas.microsoft.com/office/word/2010/wordprocessingShape">
@@ -2756,7 +2908,7 @@
           </mc:Choice>
           <mc:Fallback>
             <w:pict>
-              <v:line id="_x0000_s1041" style="visibility:visible;position:absolute;margin-left:21.0pt;margin-top:20.0pt;width:246.4pt;height:0.0pt;z-index:251664384;mso-position-horizontal:absolute;mso-position-horizontal-relative:page;mso-position-vertical:absolute;mso-position-vertical-relative:page;mso-wrap-distance-left:12.0pt;mso-wrap-distance-top:12.0pt;mso-wrap-distance-right:12.0pt;mso-wrap-distance-bottom:12.0pt;">
+              <v:line id="_x0000_s1041" style="visibility:visible;position:absolute;margin-left:21.0pt;margin-top:20.0pt;width:246.4pt;height:0.0pt;z-index:251665408;mso-position-horizontal:absolute;mso-position-horizontal-relative:page;mso-position-vertical:absolute;mso-position-vertical-relative:page;mso-wrap-distance-left:12.0pt;mso-wrap-distance-top:12.0pt;mso-wrap-distance-right:12.0pt;mso-wrap-distance-bottom:12.0pt;">
                 <v:fill on="f"/>
                 <v:stroke filltype="solid" color="#000000" opacity="100.0%" weight="2.0pt" dashstyle="solid" endcap="flat" miterlimit="400.0%" joinstyle="miter" linestyle="single" startarrow="none" startarrowwidth="medium" startarrowlength="medium" endarrow="none" endarrowwidth="medium" endarrowlength="medium"/>
                 <w10:wrap type="none" side="bothSides" anchorx="page" anchory="page"/>
@@ -2769,7 +2921,7 @@
         <mc:AlternateContent>
           <mc:Choice Requires="wps">
             <w:drawing>
-              <wp:anchor distT="152400" distB="152400" distL="152400" distR="152400" simplePos="0" relativeHeight="251665408" behindDoc="0" locked="0" layoutInCell="1" allowOverlap="1">
+              <wp:anchor distT="152400" distB="152400" distL="152400" distR="152400" simplePos="0" relativeHeight="251666432" behindDoc="0" locked="0" layoutInCell="1" allowOverlap="1">
                 <wp:simplePos x="0" y="0"/>
                 <wp:positionH relativeFrom="page">
                   <wp:posOffset>3658951</wp:posOffset>
@@ -2780,7 +2932,7 @@
                 <wp:extent cx="6769288" cy="655"/>
                 <wp:effectExtent l="0" t="0" r="0" b="0"/>
                 <wp:wrapNone/>
-                <wp:docPr id="1073741843" name="officeArt object"/>
+                <wp:docPr id="1073741844" name="officeArt object"/>
                 <wp:cNvGraphicFramePr/>
                 <a:graphic xmlns:a="http://schemas.openxmlformats.org/drawingml/2006/main">
                   <a:graphicData uri="http://schemas.microsoft.com/office/word/2010/wordprocessingShape">
@@ -2813,7 +2965,7 @@
           </mc:Choice>
           <mc:Fallback>
             <w:pict>
-              <v:line id="_x0000_s1042" style="visibility:visible;position:absolute;margin-left:288.1pt;margin-top:20.0pt;width:533.0pt;height:0.1pt;z-index:251665408;mso-position-horizontal:absolute;mso-position-horizontal-relative:page;mso-position-vertical:absolute;mso-position-vertical-relative:page;mso-wrap-distance-left:12.0pt;mso-wrap-distance-top:12.0pt;mso-wrap-distance-right:12.0pt;mso-wrap-distance-bottom:12.0pt;flip:y;">
+              <v:line id="_x0000_s1042" style="visibility:visible;position:absolute;margin-left:288.1pt;margin-top:20.0pt;width:533.0pt;height:0.1pt;z-index:251666432;mso-position-horizontal:absolute;mso-position-horizontal-relative:page;mso-position-vertical:absolute;mso-position-vertical-relative:page;mso-wrap-distance-left:12.0pt;mso-wrap-distance-top:12.0pt;mso-wrap-distance-right:12.0pt;mso-wrap-distance-bottom:12.0pt;flip:y;">
                 <v:fill on="f"/>
                 <v:stroke filltype="solid" color="#000000" opacity="100.0%" weight="2.0pt" dashstyle="solid" endcap="flat" miterlimit="400.0%" joinstyle="miter" linestyle="single" startarrow="none" startarrowwidth="medium" startarrowlength="medium" endarrow="none" endarrowwidth="medium" endarrowlength="medium"/>
                 <w10:wrap type="none" side="bothSides" anchorx="page" anchory="page"/>
@@ -2826,15 +2978,15 @@
         <mc:AlternateContent>
           <mc:Choice Requires="wps">
             <w:drawing>
-              <wp:anchor distT="152400" distB="152400" distL="152400" distR="152400" simplePos="0" relativeHeight="251667456" behindDoc="0" locked="0" layoutInCell="1" allowOverlap="1">
+              <wp:anchor distT="152400" distB="152400" distL="152400" distR="152400" simplePos="0" relativeHeight="251668480" behindDoc="0" locked="0" layoutInCell="1" allowOverlap="1">
                 <wp:simplePos x="0" y="0"/>
                 <wp:positionH relativeFrom="page">
-                  <wp:posOffset>7286421</wp:posOffset>
+                  <wp:posOffset>7089301</wp:posOffset>
                 </wp:positionH>
                 <wp:positionV relativeFrom="page">
-                  <wp:posOffset>289994</wp:posOffset>
+                  <wp:posOffset>266722</wp:posOffset>
                 </wp:positionV>
-                <wp:extent cx="3375499" cy="4856427"/>
+                <wp:extent cx="3375499" cy="4350805"/>
                 <wp:effectExtent l="0" t="0" r="0" b="0"/>
                 <wp:wrapThrough wrapText="bothSides" distL="152400" distR="152400">
                   <wp:wrapPolygon edited="1">
@@ -2842,435 +2994,6 @@
                     <wp:lineTo x="0" y="21601"/>
                     <wp:lineTo x="21600" y="21601"/>
                     <wp:lineTo x="21600" y="0"/>
-                    <wp:lineTo x="0" y="0"/>
-                  </wp:wrapPolygon>
-                </wp:wrapThrough>
-                <wp:docPr id="1073741844" name="officeArt object"/>
-                <wp:cNvGraphicFramePr/>
-                <a:graphic xmlns:a="http://schemas.openxmlformats.org/drawingml/2006/main">
-                  <a:graphicData uri="http://schemas.microsoft.com/office/word/2010/wordprocessingShape">
-                    <wps:wsp>
-                      <wps:cNvSpPr/>
-                      <wps:spPr>
-                        <a:xfrm>
-                          <a:off x="0" y="0"/>
-                          <a:ext cx="3375499" cy="4856427"/>
-                        </a:xfrm>
-                        <a:prstGeom prst="rect">
-                          <a:avLst/>
-                        </a:prstGeom>
-                        <a:noFill/>
-                        <a:ln w="12700" cap="flat">
-                          <a:noFill/>
-                          <a:miter lim="400000"/>
-                        </a:ln>
-                        <a:effectLst/>
-                        <a:extLst>
-                          <a:ext uri="{C572A759-6A51-4108-AA02-DFA0A04FC94B}">
-                            <ma14:wrappingTextBoxFlag xmlns:ma14="http://schemas.microsoft.com/office/mac/drawingml/2011/main" val="1"/>
-                          </a:ext>
-                        </a:extLst>
-                      </wps:spPr>
-                      <wps:txbx>
-                        <w:txbxContent>
-                          <w:p>
-                            <w:pPr>
-                              <w:pStyle w:val="FF-Überschrift1"/>
-                            </w:pPr>
-                            <w:r>
-                              <w:rPr>
-                                <w:rFonts w:ascii="Swiss 911 Extra Compressed BT" w:cs="Arial Unicode MS" w:hAnsi="Arial Unicode MS" w:eastAsia="Arial Unicode MS"/>
-                                <w:rtl w:val="0"/>
-                              </w:rPr>
-                              <w:t>Was ist Freifunk?</w:t>
-                            </w:r>
-                          </w:p>
-                          <w:p>
-                            <w:pPr>
-                              <w:pStyle w:val="FF-Textkörper1"/>
-                            </w:pPr>
-                            <w:r>
-                              <w:rPr>
-                                <w:rFonts w:ascii="Swiss 911 Extra Compressed BT" w:cs="Arial Unicode MS" w:hAnsi="Arial Unicode MS" w:eastAsia="Arial Unicode MS"/>
-                                <w:rtl w:val="0"/>
-                              </w:rPr>
-                              <w:t>Freifunk ist ein Projekt zur Realisierung nicht-kommerzieller Funknetze. Die Netze werden von den Nutzern, z.B. durch das zur Verf</w:t>
-                            </w:r>
-                            <w:r>
-                              <w:rPr>
-                                <w:rFonts w:ascii="Arial Unicode MS" w:cs="Arial Unicode MS" w:hAnsi="Swiss 911 Extra Compressed BT" w:eastAsia="Arial Unicode MS" w:hint="default"/>
-                                <w:rtl w:val="0"/>
-                              </w:rPr>
-                              <w:t>ü</w:t>
-                            </w:r>
-                            <w:r>
-                              <w:rPr>
-                                <w:rFonts w:ascii="Swiss 911 Extra Compressed BT" w:cs="Arial Unicode MS" w:hAnsi="Arial Unicode MS" w:eastAsia="Arial Unicode MS"/>
-                                <w:rtl w:val="0"/>
-                              </w:rPr>
-                              <w:t>gung stellen der eigenen WLAN-Hardware, aufgebaut und betrieben. Das Freifunk Projekt stellt daf</w:t>
-                            </w:r>
-                            <w:r>
-                              <w:rPr>
-                                <w:rFonts w:ascii="Arial Unicode MS" w:cs="Arial Unicode MS" w:hAnsi="Swiss 911 Extra Compressed BT" w:eastAsia="Arial Unicode MS" w:hint="default"/>
-                                <w:rtl w:val="0"/>
-                              </w:rPr>
-                              <w:t>ü</w:t>
-                            </w:r>
-                            <w:r>
-                              <w:rPr>
-                                <w:rFonts w:ascii="Swiss 911 Extra Compressed BT" w:cs="Arial Unicode MS" w:hAnsi="Arial Unicode MS" w:eastAsia="Arial Unicode MS"/>
-                                <w:rtl w:val="0"/>
-                              </w:rPr>
-                              <w:t>r eine spezielle Firmware zur Verf</w:t>
-                            </w:r>
-                            <w:r>
-                              <w:rPr>
-                                <w:rFonts w:ascii="Arial Unicode MS" w:cs="Arial Unicode MS" w:hAnsi="Swiss 911 Extra Compressed BT" w:eastAsia="Arial Unicode MS" w:hint="default"/>
-                                <w:rtl w:val="0"/>
-                              </w:rPr>
-                              <w:t>ü</w:t>
-                            </w:r>
-                            <w:r>
-                              <w:rPr>
-                                <w:rFonts w:ascii="Swiss 911 Extra Compressed BT" w:cs="Arial Unicode MS" w:hAnsi="Arial Unicode MS" w:eastAsia="Arial Unicode MS"/>
-                                <w:rtl w:val="0"/>
-                              </w:rPr>
-                              <w:t>gung, die auf dem WLAN-Router installiert werden kann.</w:t>
-                            </w:r>
-                          </w:p>
-                          <w:p>
-                            <w:pPr>
-                              <w:pStyle w:val="FF-Textkörper1"/>
-                            </w:pPr>
-                            <w:r>
-                              <w:rPr>
-                                <w:rFonts w:ascii="Swiss 911 Extra Compressed BT" w:cs="Arial Unicode MS" w:hAnsi="Arial Unicode MS" w:eastAsia="Arial Unicode MS"/>
-                                <w:rtl w:val="0"/>
-                              </w:rPr>
-                              <w:t xml:space="preserve">Die WLAN-Hardware der Freifunk-Teilnehmer wird </w:t>
-                            </w:r>
-                            <w:r>
-                              <w:rPr>
-                                <w:rFonts w:ascii="Arial Unicode MS" w:cs="Arial Unicode MS" w:hAnsi="Swiss 911 Extra Compressed BT" w:eastAsia="Arial Unicode MS" w:hint="default"/>
-                                <w:rtl w:val="0"/>
-                              </w:rPr>
-                              <w:t>ü</w:t>
-                            </w:r>
-                            <w:r>
-                              <w:rPr>
-                                <w:rFonts w:ascii="Swiss 911 Extra Compressed BT" w:cs="Arial Unicode MS" w:hAnsi="Arial Unicode MS" w:eastAsia="Arial Unicode MS"/>
-                                <w:rtl w:val="0"/>
-                              </w:rPr>
-                              <w:t>ber spezielle Routing-Protokolle so verbunden, dass Pakete ihren Weg durch das Freifunknetz finden und die einzelnen Stationen miteinander kommunizieren k</w:t>
-                            </w:r>
-                            <w:r>
-                              <w:rPr>
-                                <w:rFonts w:ascii="Arial Unicode MS" w:cs="Arial Unicode MS" w:hAnsi="Swiss 911 Extra Compressed BT" w:eastAsia="Arial Unicode MS" w:hint="default"/>
-                                <w:rtl w:val="0"/>
-                              </w:rPr>
-                              <w:t>ö</w:t>
-                            </w:r>
-                            <w:r>
-                              <w:rPr>
-                                <w:rFonts w:ascii="Swiss 911 Extra Compressed BT" w:cs="Arial Unicode MS" w:hAnsi="Arial Unicode MS" w:eastAsia="Arial Unicode MS"/>
-                                <w:rtl w:val="0"/>
-                              </w:rPr>
-                              <w:t>nnen. Dar</w:t>
-                            </w:r>
-                            <w:r>
-                              <w:rPr>
-                                <w:rFonts w:ascii="Arial Unicode MS" w:cs="Arial Unicode MS" w:hAnsi="Swiss 911 Extra Compressed BT" w:eastAsia="Arial Unicode MS" w:hint="default"/>
-                                <w:rtl w:val="0"/>
-                              </w:rPr>
-                              <w:t>ü</w:t>
-                            </w:r>
-                            <w:r>
-                              <w:rPr>
-                                <w:rFonts w:ascii="Swiss 911 Extra Compressed BT" w:cs="Arial Unicode MS" w:hAnsi="Arial Unicode MS" w:eastAsia="Arial Unicode MS"/>
-                                <w:rtl w:val="0"/>
-                              </w:rPr>
-                              <w:t>ber hinaus erm</w:t>
-                            </w:r>
-                            <w:r>
-                              <w:rPr>
-                                <w:rFonts w:ascii="Arial Unicode MS" w:cs="Arial Unicode MS" w:hAnsi="Swiss 911 Extra Compressed BT" w:eastAsia="Arial Unicode MS" w:hint="default"/>
-                                <w:rtl w:val="0"/>
-                              </w:rPr>
-                              <w:t>ö</w:t>
-                            </w:r>
-                            <w:r>
-                              <w:rPr>
-                                <w:rFonts w:ascii="Swiss 911 Extra Compressed BT" w:cs="Arial Unicode MS" w:hAnsi="Arial Unicode MS" w:eastAsia="Arial Unicode MS"/>
-                                <w:rtl w:val="0"/>
-                              </w:rPr>
-                              <w:t xml:space="preserve">glicht die Freigabe eines Teiles des z.B. DSL-Anschlusses einiger Teilnehmer, den Zugang zum Internet </w:t>
-                            </w:r>
-                            <w:r>
-                              <w:rPr>
-                                <w:rFonts w:ascii="Arial Unicode MS" w:cs="Arial Unicode MS" w:hAnsi="Swiss 911 Extra Compressed BT" w:eastAsia="Arial Unicode MS" w:hint="default"/>
-                                <w:rtl w:val="0"/>
-                              </w:rPr>
-                              <w:t>ü</w:t>
-                            </w:r>
-                            <w:r>
-                              <w:rPr>
-                                <w:rFonts w:ascii="Swiss 911 Extra Compressed BT" w:cs="Arial Unicode MS" w:hAnsi="Arial Unicode MS" w:eastAsia="Arial Unicode MS"/>
-                                <w:rtl w:val="0"/>
-                              </w:rPr>
-                              <w:t>ber das Freifunk-Netzwerk. Ein Vorteil f</w:t>
-                            </w:r>
-                            <w:r>
-                              <w:rPr>
-                                <w:rFonts w:ascii="Arial Unicode MS" w:cs="Arial Unicode MS" w:hAnsi="Swiss 911 Extra Compressed BT" w:eastAsia="Arial Unicode MS" w:hint="default"/>
-                                <w:rtl w:val="0"/>
-                              </w:rPr>
-                              <w:t>ü</w:t>
-                            </w:r>
-                            <w:r>
-                              <w:rPr>
-                                <w:rFonts w:ascii="Swiss 911 Extra Compressed BT" w:cs="Arial Unicode MS" w:hAnsi="Arial Unicode MS" w:eastAsia="Arial Unicode MS"/>
-                                <w:rtl w:val="0"/>
-                              </w:rPr>
-                              <w:t>r Teilnehmer des Freifunk-Netzes ist das gegenseitige zur Verf</w:t>
-                            </w:r>
-                            <w:r>
-                              <w:rPr>
-                                <w:rFonts w:ascii="Arial Unicode MS" w:cs="Arial Unicode MS" w:hAnsi="Swiss 911 Extra Compressed BT" w:eastAsia="Arial Unicode MS" w:hint="default"/>
-                                <w:rtl w:val="0"/>
-                              </w:rPr>
-                              <w:t>ü</w:t>
-                            </w:r>
-                            <w:r>
-                              <w:rPr>
-                                <w:rFonts w:ascii="Swiss 911 Extra Compressed BT" w:cs="Arial Unicode MS" w:hAnsi="Arial Unicode MS" w:eastAsia="Arial Unicode MS"/>
-                                <w:rtl w:val="0"/>
-                              </w:rPr>
-                              <w:t>gung stellen von Ausfallsicherheit der Internetanbindung.</w:t>
-                            </w:r>
-                          </w:p>
-                        </w:txbxContent>
-                      </wps:txbx>
-                      <wps:bodyPr wrap="square" lIns="50800" tIns="50800" rIns="50800" bIns="50800" numCol="1" anchor="t">
-                        <a:noAutofit/>
-                      </wps:bodyPr>
-                    </wps:wsp>
-                  </a:graphicData>
-                </a:graphic>
-              </wp:anchor>
-            </w:drawing>
-          </mc:Choice>
-          <mc:Fallback>
-            <w:pict>
-              <v:rect id="_x0000_s1043" style="visibility:visible;position:absolute;margin-left:573.7pt;margin-top:22.8pt;width:265.8pt;height:382.4pt;z-index:251667456;mso-position-horizontal:absolute;mso-position-horizontal-relative:page;mso-position-vertical:absolute;mso-position-vertical-relative:page;mso-wrap-distance-left:12.0pt;mso-wrap-distance-top:12.0pt;mso-wrap-distance-right:12.0pt;mso-wrap-distance-bottom:12.0pt;">
-                <v:fill on="f"/>
-                <v:stroke on="f" weight="1.0pt" dashstyle="solid" endcap="flat" miterlimit="400.0%" joinstyle="miter" linestyle="single" startarrow="none" startarrowwidth="medium" startarrowlength="medium" endarrow="none" endarrowwidth="medium" endarrowlength="medium"/>
-                <v:textbox>
-                  <w:txbxContent>
-                    <w:p>
-                      <w:pPr>
-                        <w:pStyle w:val="FF-Überschrift1"/>
-                      </w:pPr>
-                      <w:r>
-                        <w:rPr>
-                          <w:rFonts w:ascii="Swiss 911 Extra Compressed BT" w:cs="Arial Unicode MS" w:hAnsi="Arial Unicode MS" w:eastAsia="Arial Unicode MS"/>
-                          <w:rtl w:val="0"/>
-                        </w:rPr>
-                        <w:t>Was ist Freifunk?</w:t>
-                      </w:r>
-                    </w:p>
-                    <w:p>
-                      <w:pPr>
-                        <w:pStyle w:val="FF-Textkörper1"/>
-                      </w:pPr>
-                      <w:r>
-                        <w:rPr>
-                          <w:rFonts w:ascii="Swiss 911 Extra Compressed BT" w:cs="Arial Unicode MS" w:hAnsi="Arial Unicode MS" w:eastAsia="Arial Unicode MS"/>
-                          <w:rtl w:val="0"/>
-                        </w:rPr>
-                        <w:t>Freifunk ist ein Projekt zur Realisierung nicht-kommerzieller Funknetze. Die Netze werden von den Nutzern, z.B. durch das zur Verf</w:t>
-                      </w:r>
-                      <w:r>
-                        <w:rPr>
-                          <w:rFonts w:ascii="Arial Unicode MS" w:cs="Arial Unicode MS" w:hAnsi="Swiss 911 Extra Compressed BT" w:eastAsia="Arial Unicode MS" w:hint="default"/>
-                          <w:rtl w:val="0"/>
-                        </w:rPr>
-                        <w:t>ü</w:t>
-                      </w:r>
-                      <w:r>
-                        <w:rPr>
-                          <w:rFonts w:ascii="Swiss 911 Extra Compressed BT" w:cs="Arial Unicode MS" w:hAnsi="Arial Unicode MS" w:eastAsia="Arial Unicode MS"/>
-                          <w:rtl w:val="0"/>
-                        </w:rPr>
-                        <w:t>gung stellen der eigenen WLAN-Hardware, aufgebaut und betrieben. Das Freifunk Projekt stellt daf</w:t>
-                      </w:r>
-                      <w:r>
-                        <w:rPr>
-                          <w:rFonts w:ascii="Arial Unicode MS" w:cs="Arial Unicode MS" w:hAnsi="Swiss 911 Extra Compressed BT" w:eastAsia="Arial Unicode MS" w:hint="default"/>
-                          <w:rtl w:val="0"/>
-                        </w:rPr>
-                        <w:t>ü</w:t>
-                      </w:r>
-                      <w:r>
-                        <w:rPr>
-                          <w:rFonts w:ascii="Swiss 911 Extra Compressed BT" w:cs="Arial Unicode MS" w:hAnsi="Arial Unicode MS" w:eastAsia="Arial Unicode MS"/>
-                          <w:rtl w:val="0"/>
-                        </w:rPr>
-                        <w:t>r eine spezielle Firmware zur Verf</w:t>
-                      </w:r>
-                      <w:r>
-                        <w:rPr>
-                          <w:rFonts w:ascii="Arial Unicode MS" w:cs="Arial Unicode MS" w:hAnsi="Swiss 911 Extra Compressed BT" w:eastAsia="Arial Unicode MS" w:hint="default"/>
-                          <w:rtl w:val="0"/>
-                        </w:rPr>
-                        <w:t>ü</w:t>
-                      </w:r>
-                      <w:r>
-                        <w:rPr>
-                          <w:rFonts w:ascii="Swiss 911 Extra Compressed BT" w:cs="Arial Unicode MS" w:hAnsi="Arial Unicode MS" w:eastAsia="Arial Unicode MS"/>
-                          <w:rtl w:val="0"/>
-                        </w:rPr>
-                        <w:t>gung, die auf dem WLAN-Router installiert werden kann.</w:t>
-                      </w:r>
-                    </w:p>
-                    <w:p>
-                      <w:pPr>
-                        <w:pStyle w:val="FF-Textkörper1"/>
-                      </w:pPr>
-                      <w:r>
-                        <w:rPr>
-                          <w:rFonts w:ascii="Swiss 911 Extra Compressed BT" w:cs="Arial Unicode MS" w:hAnsi="Arial Unicode MS" w:eastAsia="Arial Unicode MS"/>
-                          <w:rtl w:val="0"/>
-                        </w:rPr>
-                        <w:t xml:space="preserve">Die WLAN-Hardware der Freifunk-Teilnehmer wird </w:t>
-                      </w:r>
-                      <w:r>
-                        <w:rPr>
-                          <w:rFonts w:ascii="Arial Unicode MS" w:cs="Arial Unicode MS" w:hAnsi="Swiss 911 Extra Compressed BT" w:eastAsia="Arial Unicode MS" w:hint="default"/>
-                          <w:rtl w:val="0"/>
-                        </w:rPr>
-                        <w:t>ü</w:t>
-                      </w:r>
-                      <w:r>
-                        <w:rPr>
-                          <w:rFonts w:ascii="Swiss 911 Extra Compressed BT" w:cs="Arial Unicode MS" w:hAnsi="Arial Unicode MS" w:eastAsia="Arial Unicode MS"/>
-                          <w:rtl w:val="0"/>
-                        </w:rPr>
-                        <w:t>ber spezielle Routing-Protokolle so verbunden, dass Pakete ihren Weg durch das Freifunknetz finden und die einzelnen Stationen miteinander kommunizieren k</w:t>
-                      </w:r>
-                      <w:r>
-                        <w:rPr>
-                          <w:rFonts w:ascii="Arial Unicode MS" w:cs="Arial Unicode MS" w:hAnsi="Swiss 911 Extra Compressed BT" w:eastAsia="Arial Unicode MS" w:hint="default"/>
-                          <w:rtl w:val="0"/>
-                        </w:rPr>
-                        <w:t>ö</w:t>
-                      </w:r>
-                      <w:r>
-                        <w:rPr>
-                          <w:rFonts w:ascii="Swiss 911 Extra Compressed BT" w:cs="Arial Unicode MS" w:hAnsi="Arial Unicode MS" w:eastAsia="Arial Unicode MS"/>
-                          <w:rtl w:val="0"/>
-                        </w:rPr>
-                        <w:t>nnen. Dar</w:t>
-                      </w:r>
-                      <w:r>
-                        <w:rPr>
-                          <w:rFonts w:ascii="Arial Unicode MS" w:cs="Arial Unicode MS" w:hAnsi="Swiss 911 Extra Compressed BT" w:eastAsia="Arial Unicode MS" w:hint="default"/>
-                          <w:rtl w:val="0"/>
-                        </w:rPr>
-                        <w:t>ü</w:t>
-                      </w:r>
-                      <w:r>
-                        <w:rPr>
-                          <w:rFonts w:ascii="Swiss 911 Extra Compressed BT" w:cs="Arial Unicode MS" w:hAnsi="Arial Unicode MS" w:eastAsia="Arial Unicode MS"/>
-                          <w:rtl w:val="0"/>
-                        </w:rPr>
-                        <w:t>ber hinaus erm</w:t>
-                      </w:r>
-                      <w:r>
-                        <w:rPr>
-                          <w:rFonts w:ascii="Arial Unicode MS" w:cs="Arial Unicode MS" w:hAnsi="Swiss 911 Extra Compressed BT" w:eastAsia="Arial Unicode MS" w:hint="default"/>
-                          <w:rtl w:val="0"/>
-                        </w:rPr>
-                        <w:t>ö</w:t>
-                      </w:r>
-                      <w:r>
-                        <w:rPr>
-                          <w:rFonts w:ascii="Swiss 911 Extra Compressed BT" w:cs="Arial Unicode MS" w:hAnsi="Arial Unicode MS" w:eastAsia="Arial Unicode MS"/>
-                          <w:rtl w:val="0"/>
-                        </w:rPr>
-                        <w:t xml:space="preserve">glicht die Freigabe eines Teiles des z.B. DSL-Anschlusses einiger Teilnehmer, den Zugang zum Internet </w:t>
-                      </w:r>
-                      <w:r>
-                        <w:rPr>
-                          <w:rFonts w:ascii="Arial Unicode MS" w:cs="Arial Unicode MS" w:hAnsi="Swiss 911 Extra Compressed BT" w:eastAsia="Arial Unicode MS" w:hint="default"/>
-                          <w:rtl w:val="0"/>
-                        </w:rPr>
-                        <w:t>ü</w:t>
-                      </w:r>
-                      <w:r>
-                        <w:rPr>
-                          <w:rFonts w:ascii="Swiss 911 Extra Compressed BT" w:cs="Arial Unicode MS" w:hAnsi="Arial Unicode MS" w:eastAsia="Arial Unicode MS"/>
-                          <w:rtl w:val="0"/>
-                        </w:rPr>
-                        <w:t>ber das Freifunk-Netzwerk. Ein Vorteil f</w:t>
-                      </w:r>
-                      <w:r>
-                        <w:rPr>
-                          <w:rFonts w:ascii="Arial Unicode MS" w:cs="Arial Unicode MS" w:hAnsi="Swiss 911 Extra Compressed BT" w:eastAsia="Arial Unicode MS" w:hint="default"/>
-                          <w:rtl w:val="0"/>
-                        </w:rPr>
-                        <w:t>ü</w:t>
-                      </w:r>
-                      <w:r>
-                        <w:rPr>
-                          <w:rFonts w:ascii="Swiss 911 Extra Compressed BT" w:cs="Arial Unicode MS" w:hAnsi="Arial Unicode MS" w:eastAsia="Arial Unicode MS"/>
-                          <w:rtl w:val="0"/>
-                        </w:rPr>
-                        <w:t>r Teilnehmer des Freifunk-Netzes ist das gegenseitige zur Verf</w:t>
-                      </w:r>
-                      <w:r>
-                        <w:rPr>
-                          <w:rFonts w:ascii="Arial Unicode MS" w:cs="Arial Unicode MS" w:hAnsi="Swiss 911 Extra Compressed BT" w:eastAsia="Arial Unicode MS" w:hint="default"/>
-                          <w:rtl w:val="0"/>
-                        </w:rPr>
-                        <w:t>ü</w:t>
-                      </w:r>
-                      <w:r>
-                        <w:rPr>
-                          <w:rFonts w:ascii="Swiss 911 Extra Compressed BT" w:cs="Arial Unicode MS" w:hAnsi="Arial Unicode MS" w:eastAsia="Arial Unicode MS"/>
-                          <w:rtl w:val="0"/>
-                        </w:rPr>
-                        <w:t>gung stellen von Ausfallsicherheit der Internetanbindung.</w:t>
-                      </w:r>
-                    </w:p>
-                  </w:txbxContent>
-                </v:textbox>
-                <w10:wrap type="through" side="bothSides" anchorx="page" anchory="page"/>
-              </v:rect>
-            </w:pict>
-          </mc:Fallback>
-        </mc:AlternateContent>
-      </w:r>
-      <w:r>
-        <mc:AlternateContent>
-          <mc:Choice Requires="wps">
-            <w:drawing>
-              <wp:anchor distT="152400" distB="152400" distL="152400" distR="152400" simplePos="0" relativeHeight="251668480" behindDoc="0" locked="0" layoutInCell="1" allowOverlap="1">
-                <wp:simplePos x="0" y="0"/>
-                <wp:positionH relativeFrom="page">
-                  <wp:posOffset>3781859</wp:posOffset>
-                </wp:positionH>
-                <wp:positionV relativeFrom="page">
-                  <wp:posOffset>3053033</wp:posOffset>
-                </wp:positionV>
-                <wp:extent cx="3129683" cy="3175532"/>
-                <wp:effectExtent l="0" t="0" r="0" b="0"/>
-                <wp:wrapThrough wrapText="bothSides" distL="152400" distR="152400">
-                  <wp:wrapPolygon edited="1">
-                    <wp:start x="0" y="0"/>
-                    <wp:lineTo x="0" y="21599"/>
-                    <wp:lineTo x="21601" y="21599"/>
-                    <wp:lineTo x="21601" y="0"/>
                     <wp:lineTo x="0" y="0"/>
                   </wp:wrapPolygon>
                 </wp:wrapThrough>
@@ -3283,7 +3006,7 @@
                       <wps:spPr>
                         <a:xfrm>
                           <a:off x="0" y="0"/>
-                          <a:ext cx="3129683" cy="3175532"/>
+                          <a:ext cx="3375499" cy="4350805"/>
                         </a:xfrm>
                         <a:prstGeom prst="rect">
                           <a:avLst/>
@@ -3303,24 +3026,10 @@
                             </w:pPr>
                             <w:r>
                               <w:rPr>
-                                <w:rFonts w:ascii="Swiss 911 Extra Compressed BT" w:cs="Arial Unicode MS" w:hAnsi="Arial Unicode MS" w:eastAsia="Arial Unicode MS"/>
-                                <w:rtl w:val="0"/>
-                              </w:rPr>
-                              <w:t>F</w:t>
-                            </w:r>
-                            <w:r>
-                              <w:rPr>
-                                <w:rFonts w:ascii="Arial Unicode MS" w:cs="Arial Unicode MS" w:hAnsi="Swiss 911 Extra Compressed BT" w:eastAsia="Arial Unicode MS" w:hint="default"/>
-                                <w:rtl w:val="0"/>
-                              </w:rPr>
-                              <w:t>ü</w:t>
-                            </w:r>
-                            <w:r>
-                              <w:rPr>
-                                <w:rFonts w:ascii="Swiss 911 Extra Compressed BT" w:cs="Arial Unicode MS" w:hAnsi="Arial Unicode MS" w:eastAsia="Arial Unicode MS"/>
-                                <w:rtl w:val="0"/>
-                              </w:rPr>
-                              <w:t>r wen ist Freifunk interessant?</w:t>
+                                <w:rFonts w:ascii="Helvetica" w:cs="Arial Unicode MS" w:hAnsi="Arial Unicode MS" w:eastAsia="Arial Unicode MS"/>
+                                <w:rtl w:val="0"/>
+                              </w:rPr>
+                              <w:t>Was ist Freifunk?</w:t>
                             </w:r>
                           </w:p>
                           <w:p>
@@ -3329,183 +3038,162 @@
                             </w:pPr>
                             <w:r>
                               <w:rPr>
-                                <w:rFonts w:ascii="Swiss 911 Extra Compressed BT" w:cs="Arial Unicode MS" w:hAnsi="Arial Unicode MS" w:eastAsia="Arial Unicode MS"/>
-                                <w:rtl w:val="0"/>
-                              </w:rPr>
-                              <w:t>F</w:t>
-                            </w:r>
-                            <w:r>
-                              <w:rPr>
-                                <w:rFonts w:ascii="Arial Unicode MS" w:cs="Arial Unicode MS" w:hAnsi="Swiss 911 Extra Compressed BT" w:eastAsia="Arial Unicode MS" w:hint="default"/>
+                                <w:rFonts w:ascii="Helvetica" w:cs="Arial Unicode MS" w:hAnsi="Arial Unicode MS" w:eastAsia="Arial Unicode MS"/>
+                                <w:rtl w:val="0"/>
+                              </w:rPr>
+                              <w:t>Freifunk ist ein Projekt zur Realisierung nicht-kommerzieller Funknetze. Die Netze werden von den Nutzern, z.B. durch das zur Verf</w:t>
+                            </w:r>
+                            <w:r>
+                              <w:rPr>
+                                <w:rFonts w:ascii="Arial Unicode MS" w:cs="Arial Unicode MS" w:hAnsi="Helvetica" w:eastAsia="Arial Unicode MS" w:hint="default"/>
                                 <w:rtl w:val="0"/>
                               </w:rPr>
                               <w:t>ü</w:t>
                             </w:r>
                             <w:r>
                               <w:rPr>
-                                <w:rFonts w:ascii="Swiss 911 Extra Compressed BT" w:cs="Arial Unicode MS" w:hAnsi="Arial Unicode MS" w:eastAsia="Arial Unicode MS"/>
-                                <w:rtl w:val="0"/>
-                              </w:rPr>
-                              <w:t xml:space="preserve">r jeden, der freies WLAN anbieten </w:t>
-                            </w:r>
-                            <w:r>
-                              <w:rPr>
-                                <w:rFonts w:ascii="Swiss 911 Extra Compressed BT" w:cs="Arial Unicode MS" w:hAnsi="Arial Unicode MS" w:eastAsia="Arial Unicode MS"/>
-                                <w:u w:val="single"/>
-                                <w:rtl w:val="0"/>
-                                <w:lang w:val="de-DE"/>
-                              </w:rPr>
-                              <w:t>oder nutzen</w:t>
-                            </w:r>
-                            <w:r>
-                              <w:rPr>
-                                <w:rFonts w:ascii="Swiss 911 Extra Compressed BT" w:cs="Arial Unicode MS" w:hAnsi="Arial Unicode MS" w:eastAsia="Arial Unicode MS"/>
-                                <w:u w:val="single"/>
-                                <w:rtl w:val="0"/>
-                                <w:lang w:val="de-DE"/>
-                              </w:rPr>
-                              <w:t xml:space="preserve"> </w:t>
-                            </w:r>
-                            <w:r>
-                              <w:rPr>
-                                <w:rFonts w:ascii="Swiss 911 Extra Compressed BT" w:cs="Arial Unicode MS" w:hAnsi="Arial Unicode MS" w:eastAsia="Arial Unicode MS"/>
-                                <w:u w:val="single"/>
-                                <w:rtl w:val="0"/>
-                              </w:rPr>
-                              <w:t>m</w:t>
-                            </w:r>
-                            <w:r>
-                              <w:rPr>
-                                <w:rFonts w:ascii="Arial Unicode MS" w:cs="Arial Unicode MS" w:hAnsi="Swiss 911 Extra Compressed BT" w:eastAsia="Arial Unicode MS" w:hint="default"/>
-                                <w:u w:val="single"/>
-                                <w:rtl w:val="0"/>
-                                <w:lang w:val="de-DE"/>
-                              </w:rPr>
-                              <w:t>ö</w:t>
-                            </w:r>
-                            <w:r>
-                              <w:rPr>
-                                <w:rFonts w:ascii="Swiss 911 Extra Compressed BT" w:cs="Arial Unicode MS" w:hAnsi="Arial Unicode MS" w:eastAsia="Arial Unicode MS"/>
-                                <w:u w:val="single"/>
-                                <w:rtl w:val="0"/>
-                                <w:lang w:val="de-DE"/>
-                              </w:rPr>
-                              <w:t>chte</w:t>
-                            </w:r>
-                            <w:r>
-                              <w:rPr>
-                                <w:rFonts w:ascii="Swiss 911 Extra Compressed BT" w:cs="Arial Unicode MS" w:hAnsi="Arial Unicode MS" w:eastAsia="Arial Unicode MS"/>
-                                <w:u w:val="single"/>
-                                <w:rtl w:val="0"/>
-                                <w:lang w:val="de-DE"/>
-                              </w:rPr>
-                              <w:t>.</w:t>
+                                <w:rFonts w:ascii="Helvetica" w:cs="Arial Unicode MS" w:hAnsi="Arial Unicode MS" w:eastAsia="Arial Unicode MS"/>
+                                <w:rtl w:val="0"/>
+                              </w:rPr>
+                              <w:t>gung stellen der eigenen WLAN-Hardware, aufgebaut und betrieben. Das Freifunk Projekt stellt daf</w:t>
+                            </w:r>
+                            <w:r>
+                              <w:rPr>
+                                <w:rFonts w:ascii="Arial Unicode MS" w:cs="Arial Unicode MS" w:hAnsi="Helvetica" w:eastAsia="Arial Unicode MS" w:hint="default"/>
+                                <w:rtl w:val="0"/>
+                              </w:rPr>
+                              <w:t>ü</w:t>
+                            </w:r>
+                            <w:r>
+                              <w:rPr>
+                                <w:rFonts w:ascii="Helvetica" w:cs="Arial Unicode MS" w:hAnsi="Arial Unicode MS" w:eastAsia="Arial Unicode MS"/>
+                                <w:rtl w:val="0"/>
+                              </w:rPr>
+                              <w:t>r eine spezielle Firmware zur Verf</w:t>
+                            </w:r>
+                            <w:r>
+                              <w:rPr>
+                                <w:rFonts w:ascii="Arial Unicode MS" w:cs="Arial Unicode MS" w:hAnsi="Helvetica" w:eastAsia="Arial Unicode MS" w:hint="default"/>
+                                <w:rtl w:val="0"/>
+                              </w:rPr>
+                              <w:t>ü</w:t>
+                            </w:r>
+                            <w:r>
+                              <w:rPr>
+                                <w:rFonts w:ascii="Helvetica" w:cs="Arial Unicode MS" w:hAnsi="Arial Unicode MS" w:eastAsia="Arial Unicode MS"/>
+                                <w:rtl w:val="0"/>
+                              </w:rPr>
+                              <w:t>gung, die auf dem WLAN-Router installiert werden kann.</w:t>
                             </w:r>
                           </w:p>
                           <w:p>
                             <w:pPr>
                               <w:pStyle w:val="FF-Textkörper1"/>
-                              <w:spacing w:after="80"/>
                             </w:pPr>
                             <w:r>
                               <w:rPr>
-                                <w:rtl w:val="0"/>
-                                <w:lang w:val="de-DE"/>
-                              </w:rPr>
-                              <w:t>Du betreibst eine Bar, oder ein Restaurant und Du m</w:t>
-                            </w:r>
-                            <w:r>
-                              <w:rPr>
-                                <w:rFonts w:hAnsi="Swiss 911 Extra Compressed BT" w:hint="default"/>
-                                <w:rtl w:val="0"/>
-                                <w:lang w:val="de-DE"/>
+                                <w:rFonts w:ascii="Helvetica" w:cs="Arial Unicode MS" w:hAnsi="Arial Unicode MS" w:eastAsia="Arial Unicode MS"/>
+                                <w:rtl w:val="0"/>
+                              </w:rPr>
+                              <w:t xml:space="preserve">Die WLAN-Hardware der Freifunk-Teilnehmer wird </w:t>
+                            </w:r>
+                            <w:r>
+                              <w:rPr>
+                                <w:rFonts w:ascii="Arial Unicode MS" w:cs="Arial Unicode MS" w:hAnsi="Helvetica" w:eastAsia="Arial Unicode MS" w:hint="default"/>
+                                <w:rtl w:val="0"/>
+                              </w:rPr>
+                              <w:t>ü</w:t>
+                            </w:r>
+                            <w:r>
+                              <w:rPr>
+                                <w:rFonts w:ascii="Helvetica" w:cs="Arial Unicode MS" w:hAnsi="Arial Unicode MS" w:eastAsia="Arial Unicode MS"/>
+                                <w:rtl w:val="0"/>
+                              </w:rPr>
+                              <w:t>ber spezielle Routing-Protokolle so verbunden, dass Pakete ihren Weg durch das Freifunknetz finden und die einzelnen Stationen miteinander kommunizieren k</w:t>
+                            </w:r>
+                            <w:r>
+                              <w:rPr>
+                                <w:rFonts w:ascii="Arial Unicode MS" w:cs="Arial Unicode MS" w:hAnsi="Helvetica" w:eastAsia="Arial Unicode MS" w:hint="default"/>
+                                <w:rtl w:val="0"/>
                               </w:rPr>
                               <w:t>ö</w:t>
                             </w:r>
                             <w:r>
                               <w:rPr>
-                                <w:rtl w:val="0"/>
-                                <w:lang w:val="de-DE"/>
-                              </w:rPr>
-                              <w:t>chtest deinen G</w:t>
-                            </w:r>
-                            <w:r>
-                              <w:rPr>
-                                <w:rFonts w:hAnsi="Swiss 911 Extra Compressed BT" w:hint="default"/>
-                                <w:rtl w:val="0"/>
-                                <w:lang w:val="de-DE"/>
-                              </w:rPr>
-                              <w:t>ä</w:t>
-                            </w:r>
-                            <w:r>
-                              <w:rPr>
-                                <w:rtl w:val="0"/>
-                                <w:lang w:val="de-DE"/>
-                              </w:rPr>
-                              <w:t>sten freien Internetzugang erm</w:t>
-                            </w:r>
-                            <w:r>
-                              <w:rPr>
-                                <w:rFonts w:hAnsi="Swiss 911 Extra Compressed BT" w:hint="default"/>
-                                <w:rtl w:val="0"/>
-                                <w:lang w:val="de-DE"/>
+                                <w:rFonts w:ascii="Helvetica" w:cs="Arial Unicode MS" w:hAnsi="Arial Unicode MS" w:eastAsia="Arial Unicode MS"/>
+                                <w:rtl w:val="0"/>
+                              </w:rPr>
+                              <w:t>nnen. Dar</w:t>
+                            </w:r>
+                            <w:r>
+                              <w:rPr>
+                                <w:rFonts w:ascii="Arial Unicode MS" w:cs="Arial Unicode MS" w:hAnsi="Helvetica" w:eastAsia="Arial Unicode MS" w:hint="default"/>
+                                <w:rtl w:val="0"/>
+                              </w:rPr>
+                              <w:t>ü</w:t>
+                            </w:r>
+                            <w:r>
+                              <w:rPr>
+                                <w:rFonts w:ascii="Helvetica" w:cs="Arial Unicode MS" w:hAnsi="Arial Unicode MS" w:eastAsia="Arial Unicode MS"/>
+                                <w:rtl w:val="0"/>
+                              </w:rPr>
+                              <w:t>ber hinaus erm</w:t>
+                            </w:r>
+                            <w:r>
+                              <w:rPr>
+                                <w:rFonts w:ascii="Arial Unicode MS" w:cs="Arial Unicode MS" w:hAnsi="Helvetica" w:eastAsia="Arial Unicode MS" w:hint="default"/>
+                                <w:rtl w:val="0"/>
                               </w:rPr>
                               <w:t>ö</w:t>
                             </w:r>
                             <w:r>
                               <w:rPr>
-                                <w:rtl w:val="0"/>
-                                <w:lang w:val="de-DE"/>
-                              </w:rPr>
-                              <w:t>glichen, du hast aber Angst vor der St</w:t>
-                            </w:r>
-                            <w:r>
-                              <w:rPr>
-                                <w:rFonts w:hAnsi="Swiss 911 Extra Compressed BT" w:hint="default"/>
-                                <w:rtl w:val="0"/>
-                                <w:lang w:val="de-DE"/>
-                              </w:rPr>
-                              <w:t>ö</w:t>
-                            </w:r>
-                            <w:r>
-                              <w:rPr>
-                                <w:rtl w:val="0"/>
-                                <w:lang w:val="de-DE"/>
-                              </w:rPr>
-                              <w:t xml:space="preserve">rerhaftung? Sprich uns an, denn </w:t>
-                            </w:r>
-                          </w:p>
-                          <w:p>
-                            <w:pPr>
-                              <w:pStyle w:val="FF-Überschrift1"/>
-                            </w:pPr>
-                            <w:r>
-                              <w:rPr>
-                                <w:rFonts w:ascii="Swiss 911 Extra Compressed BT" w:cs="Arial Unicode MS" w:hAnsi="Arial Unicode MS" w:eastAsia="Arial Unicode MS"/>
-                                <w:rtl w:val="0"/>
-                              </w:rPr>
-                              <w:t xml:space="preserve">Freifunk </w:t>
-                            </w:r>
-                            <w:r>
-                              <w:rPr>
-                                <w:rFonts w:ascii="Swiss 911 Extra Compressed BT" w:cs="Arial Unicode MS" w:hAnsi="Arial Unicode MS" w:eastAsia="Arial Unicode MS"/>
-                                <w:rtl w:val="0"/>
-                              </w:rPr>
-                              <w:t>ist wie gemacht f</w:t>
-                            </w:r>
-                            <w:r>
-                              <w:rPr>
-                                <w:rFonts w:ascii="Arial Unicode MS" w:cs="Arial Unicode MS" w:hAnsi="Swiss 911 Extra Compressed BT" w:eastAsia="Arial Unicode MS" w:hint="default"/>
+                                <w:rFonts w:ascii="Helvetica" w:cs="Arial Unicode MS" w:hAnsi="Arial Unicode MS" w:eastAsia="Arial Unicode MS"/>
+                                <w:rtl w:val="0"/>
+                              </w:rPr>
+                              <w:t xml:space="preserve">glicht die Freigabe eines Teiles des z.B. DSL-Anschlusses einiger Teilnehmer, den Zugang zum Internet </w:t>
+                            </w:r>
+                            <w:r>
+                              <w:rPr>
+                                <w:rFonts w:ascii="Arial Unicode MS" w:cs="Arial Unicode MS" w:hAnsi="Helvetica" w:eastAsia="Arial Unicode MS" w:hint="default"/>
                                 <w:rtl w:val="0"/>
                               </w:rPr>
                               <w:t>ü</w:t>
                             </w:r>
                             <w:r>
                               <w:rPr>
-                                <w:rFonts w:ascii="Swiss 911 Extra Compressed BT" w:cs="Arial Unicode MS" w:hAnsi="Arial Unicode MS" w:eastAsia="Arial Unicode MS"/>
-                                <w:rtl w:val="0"/>
-                              </w:rPr>
-                              <w:t>r Dich.</w:t>
+                                <w:rFonts w:ascii="Helvetica" w:cs="Arial Unicode MS" w:hAnsi="Arial Unicode MS" w:eastAsia="Arial Unicode MS"/>
+                                <w:rtl w:val="0"/>
+                              </w:rPr>
+                              <w:t>ber das Freifunk-Netzwerk. Ein Vorteil f</w:t>
+                            </w:r>
+                            <w:r>
+                              <w:rPr>
+                                <w:rFonts w:ascii="Arial Unicode MS" w:cs="Arial Unicode MS" w:hAnsi="Helvetica" w:eastAsia="Arial Unicode MS" w:hint="default"/>
+                                <w:rtl w:val="0"/>
+                              </w:rPr>
+                              <w:t>ü</w:t>
+                            </w:r>
+                            <w:r>
+                              <w:rPr>
+                                <w:rFonts w:ascii="Helvetica" w:cs="Arial Unicode MS" w:hAnsi="Arial Unicode MS" w:eastAsia="Arial Unicode MS"/>
+                                <w:rtl w:val="0"/>
+                              </w:rPr>
+                              <w:t>r Teilnehmer des Freifunk-Netzes ist das gegenseitige zur Verf</w:t>
+                            </w:r>
+                            <w:r>
+                              <w:rPr>
+                                <w:rFonts w:ascii="Arial Unicode MS" w:cs="Arial Unicode MS" w:hAnsi="Helvetica" w:eastAsia="Arial Unicode MS" w:hint="default"/>
+                                <w:rtl w:val="0"/>
+                              </w:rPr>
+                              <w:t>ü</w:t>
+                            </w:r>
+                            <w:r>
+                              <w:rPr>
+                                <w:rFonts w:ascii="Helvetica" w:cs="Arial Unicode MS" w:hAnsi="Arial Unicode MS" w:eastAsia="Arial Unicode MS"/>
+                                <w:rtl w:val="0"/>
+                              </w:rPr>
+                              <w:t>gung stellen von Ausfallsicherheit der Internetanbindung.</w:t>
                             </w:r>
                           </w:p>
                         </w:txbxContent>
@@ -3521,7 +3209,7 @@
           </mc:Choice>
           <mc:Fallback>
             <w:pict>
-              <v:rect id="_x0000_s1044" style="visibility:visible;position:absolute;margin-left:297.8pt;margin-top:240.4pt;width:246.4pt;height:250.0pt;z-index:251668480;mso-position-horizontal:absolute;mso-position-horizontal-relative:page;mso-position-vertical:absolute;mso-position-vertical-relative:page;mso-wrap-distance-left:12.0pt;mso-wrap-distance-top:12.0pt;mso-wrap-distance-right:12.0pt;mso-wrap-distance-bottom:12.0pt;">
+              <v:rect id="_x0000_s1043" style="visibility:visible;position:absolute;margin-left:558.2pt;margin-top:21.0pt;width:265.8pt;height:342.6pt;z-index:251668480;mso-position-horizontal:absolute;mso-position-horizontal-relative:page;mso-position-vertical:absolute;mso-position-vertical-relative:page;mso-wrap-distance-left:12.0pt;mso-wrap-distance-top:12.0pt;mso-wrap-distance-right:12.0pt;mso-wrap-distance-bottom:12.0pt;">
                 <v:fill on="f"/>
                 <v:stroke on="f" weight="1.0pt" dashstyle="solid" endcap="flat" miterlimit="400.0%" joinstyle="miter" linestyle="single" startarrow="none" startarrowwidth="medium" startarrowlength="medium" endarrow="none" endarrowwidth="medium" endarrowlength="medium"/>
                 <v:textbox>
@@ -3532,24 +3220,10 @@
                       </w:pPr>
                       <w:r>
                         <w:rPr>
-                          <w:rFonts w:ascii="Swiss 911 Extra Compressed BT" w:cs="Arial Unicode MS" w:hAnsi="Arial Unicode MS" w:eastAsia="Arial Unicode MS"/>
-                          <w:rtl w:val="0"/>
-                        </w:rPr>
-                        <w:t>F</w:t>
-                      </w:r>
-                      <w:r>
-                        <w:rPr>
-                          <w:rFonts w:ascii="Arial Unicode MS" w:cs="Arial Unicode MS" w:hAnsi="Swiss 911 Extra Compressed BT" w:eastAsia="Arial Unicode MS" w:hint="default"/>
-                          <w:rtl w:val="0"/>
-                        </w:rPr>
-                        <w:t>ü</w:t>
-                      </w:r>
-                      <w:r>
-                        <w:rPr>
-                          <w:rFonts w:ascii="Swiss 911 Extra Compressed BT" w:cs="Arial Unicode MS" w:hAnsi="Arial Unicode MS" w:eastAsia="Arial Unicode MS"/>
-                          <w:rtl w:val="0"/>
-                        </w:rPr>
-                        <w:t>r wen ist Freifunk interessant?</w:t>
+                          <w:rFonts w:ascii="Helvetica" w:cs="Arial Unicode MS" w:hAnsi="Arial Unicode MS" w:eastAsia="Arial Unicode MS"/>
+                          <w:rtl w:val="0"/>
+                        </w:rPr>
+                        <w:t>Was ist Freifunk?</w:t>
                       </w:r>
                     </w:p>
                     <w:p>
@@ -3558,183 +3232,162 @@
                       </w:pPr>
                       <w:r>
                         <w:rPr>
-                          <w:rFonts w:ascii="Swiss 911 Extra Compressed BT" w:cs="Arial Unicode MS" w:hAnsi="Arial Unicode MS" w:eastAsia="Arial Unicode MS"/>
-                          <w:rtl w:val="0"/>
-                        </w:rPr>
-                        <w:t>F</w:t>
-                      </w:r>
-                      <w:r>
-                        <w:rPr>
-                          <w:rFonts w:ascii="Arial Unicode MS" w:cs="Arial Unicode MS" w:hAnsi="Swiss 911 Extra Compressed BT" w:eastAsia="Arial Unicode MS" w:hint="default"/>
+                          <w:rFonts w:ascii="Helvetica" w:cs="Arial Unicode MS" w:hAnsi="Arial Unicode MS" w:eastAsia="Arial Unicode MS"/>
+                          <w:rtl w:val="0"/>
+                        </w:rPr>
+                        <w:t>Freifunk ist ein Projekt zur Realisierung nicht-kommerzieller Funknetze. Die Netze werden von den Nutzern, z.B. durch das zur Verf</w:t>
+                      </w:r>
+                      <w:r>
+                        <w:rPr>
+                          <w:rFonts w:ascii="Arial Unicode MS" w:cs="Arial Unicode MS" w:hAnsi="Helvetica" w:eastAsia="Arial Unicode MS" w:hint="default"/>
                           <w:rtl w:val="0"/>
                         </w:rPr>
                         <w:t>ü</w:t>
                       </w:r>
                       <w:r>
                         <w:rPr>
-                          <w:rFonts w:ascii="Swiss 911 Extra Compressed BT" w:cs="Arial Unicode MS" w:hAnsi="Arial Unicode MS" w:eastAsia="Arial Unicode MS"/>
-                          <w:rtl w:val="0"/>
-                        </w:rPr>
-                        <w:t xml:space="preserve">r jeden, der freies WLAN anbieten </w:t>
-                      </w:r>
-                      <w:r>
-                        <w:rPr>
-                          <w:rFonts w:ascii="Swiss 911 Extra Compressed BT" w:cs="Arial Unicode MS" w:hAnsi="Arial Unicode MS" w:eastAsia="Arial Unicode MS"/>
-                          <w:u w:val="single"/>
-                          <w:rtl w:val="0"/>
-                          <w:lang w:val="de-DE"/>
-                        </w:rPr>
-                        <w:t>oder nutzen</w:t>
-                      </w:r>
-                      <w:r>
-                        <w:rPr>
-                          <w:rFonts w:ascii="Swiss 911 Extra Compressed BT" w:cs="Arial Unicode MS" w:hAnsi="Arial Unicode MS" w:eastAsia="Arial Unicode MS"/>
-                          <w:u w:val="single"/>
-                          <w:rtl w:val="0"/>
-                          <w:lang w:val="de-DE"/>
-                        </w:rPr>
-                        <w:t xml:space="preserve"> </w:t>
-                      </w:r>
-                      <w:r>
-                        <w:rPr>
-                          <w:rFonts w:ascii="Swiss 911 Extra Compressed BT" w:cs="Arial Unicode MS" w:hAnsi="Arial Unicode MS" w:eastAsia="Arial Unicode MS"/>
-                          <w:u w:val="single"/>
-                          <w:rtl w:val="0"/>
-                        </w:rPr>
-                        <w:t>m</w:t>
-                      </w:r>
-                      <w:r>
-                        <w:rPr>
-                          <w:rFonts w:ascii="Arial Unicode MS" w:cs="Arial Unicode MS" w:hAnsi="Swiss 911 Extra Compressed BT" w:eastAsia="Arial Unicode MS" w:hint="default"/>
-                          <w:u w:val="single"/>
-                          <w:rtl w:val="0"/>
-                          <w:lang w:val="de-DE"/>
-                        </w:rPr>
-                        <w:t>ö</w:t>
-                      </w:r>
-                      <w:r>
-                        <w:rPr>
-                          <w:rFonts w:ascii="Swiss 911 Extra Compressed BT" w:cs="Arial Unicode MS" w:hAnsi="Arial Unicode MS" w:eastAsia="Arial Unicode MS"/>
-                          <w:u w:val="single"/>
-                          <w:rtl w:val="0"/>
-                          <w:lang w:val="de-DE"/>
-                        </w:rPr>
-                        <w:t>chte</w:t>
-                      </w:r>
-                      <w:r>
-                        <w:rPr>
-                          <w:rFonts w:ascii="Swiss 911 Extra Compressed BT" w:cs="Arial Unicode MS" w:hAnsi="Arial Unicode MS" w:eastAsia="Arial Unicode MS"/>
-                          <w:u w:val="single"/>
-                          <w:rtl w:val="0"/>
-                          <w:lang w:val="de-DE"/>
-                        </w:rPr>
-                        <w:t>.</w:t>
+                          <w:rFonts w:ascii="Helvetica" w:cs="Arial Unicode MS" w:hAnsi="Arial Unicode MS" w:eastAsia="Arial Unicode MS"/>
+                          <w:rtl w:val="0"/>
+                        </w:rPr>
+                        <w:t>gung stellen der eigenen WLAN-Hardware, aufgebaut und betrieben. Das Freifunk Projekt stellt daf</w:t>
+                      </w:r>
+                      <w:r>
+                        <w:rPr>
+                          <w:rFonts w:ascii="Arial Unicode MS" w:cs="Arial Unicode MS" w:hAnsi="Helvetica" w:eastAsia="Arial Unicode MS" w:hint="default"/>
+                          <w:rtl w:val="0"/>
+                        </w:rPr>
+                        <w:t>ü</w:t>
+                      </w:r>
+                      <w:r>
+                        <w:rPr>
+                          <w:rFonts w:ascii="Helvetica" w:cs="Arial Unicode MS" w:hAnsi="Arial Unicode MS" w:eastAsia="Arial Unicode MS"/>
+                          <w:rtl w:val="0"/>
+                        </w:rPr>
+                        <w:t>r eine spezielle Firmware zur Verf</w:t>
+                      </w:r>
+                      <w:r>
+                        <w:rPr>
+                          <w:rFonts w:ascii="Arial Unicode MS" w:cs="Arial Unicode MS" w:hAnsi="Helvetica" w:eastAsia="Arial Unicode MS" w:hint="default"/>
+                          <w:rtl w:val="0"/>
+                        </w:rPr>
+                        <w:t>ü</w:t>
+                      </w:r>
+                      <w:r>
+                        <w:rPr>
+                          <w:rFonts w:ascii="Helvetica" w:cs="Arial Unicode MS" w:hAnsi="Arial Unicode MS" w:eastAsia="Arial Unicode MS"/>
+                          <w:rtl w:val="0"/>
+                        </w:rPr>
+                        <w:t>gung, die auf dem WLAN-Router installiert werden kann.</w:t>
                       </w:r>
                     </w:p>
                     <w:p>
                       <w:pPr>
                         <w:pStyle w:val="FF-Textkörper1"/>
-                        <w:spacing w:after="80"/>
                       </w:pPr>
                       <w:r>
                         <w:rPr>
-                          <w:rtl w:val="0"/>
-                          <w:lang w:val="de-DE"/>
-                        </w:rPr>
-                        <w:t>Du betreibst eine Bar, oder ein Restaurant und Du m</w:t>
-                      </w:r>
-                      <w:r>
-                        <w:rPr>
-                          <w:rFonts w:hAnsi="Swiss 911 Extra Compressed BT" w:hint="default"/>
-                          <w:rtl w:val="0"/>
-                          <w:lang w:val="de-DE"/>
+                          <w:rFonts w:ascii="Helvetica" w:cs="Arial Unicode MS" w:hAnsi="Arial Unicode MS" w:eastAsia="Arial Unicode MS"/>
+                          <w:rtl w:val="0"/>
+                        </w:rPr>
+                        <w:t xml:space="preserve">Die WLAN-Hardware der Freifunk-Teilnehmer wird </w:t>
+                      </w:r>
+                      <w:r>
+                        <w:rPr>
+                          <w:rFonts w:ascii="Arial Unicode MS" w:cs="Arial Unicode MS" w:hAnsi="Helvetica" w:eastAsia="Arial Unicode MS" w:hint="default"/>
+                          <w:rtl w:val="0"/>
+                        </w:rPr>
+                        <w:t>ü</w:t>
+                      </w:r>
+                      <w:r>
+                        <w:rPr>
+                          <w:rFonts w:ascii="Helvetica" w:cs="Arial Unicode MS" w:hAnsi="Arial Unicode MS" w:eastAsia="Arial Unicode MS"/>
+                          <w:rtl w:val="0"/>
+                        </w:rPr>
+                        <w:t>ber spezielle Routing-Protokolle so verbunden, dass Pakete ihren Weg durch das Freifunknetz finden und die einzelnen Stationen miteinander kommunizieren k</w:t>
+                      </w:r>
+                      <w:r>
+                        <w:rPr>
+                          <w:rFonts w:ascii="Arial Unicode MS" w:cs="Arial Unicode MS" w:hAnsi="Helvetica" w:eastAsia="Arial Unicode MS" w:hint="default"/>
+                          <w:rtl w:val="0"/>
                         </w:rPr>
                         <w:t>ö</w:t>
                       </w:r>
                       <w:r>
                         <w:rPr>
-                          <w:rtl w:val="0"/>
-                          <w:lang w:val="de-DE"/>
-                        </w:rPr>
-                        <w:t>chtest deinen G</w:t>
-                      </w:r>
-                      <w:r>
-                        <w:rPr>
-                          <w:rFonts w:hAnsi="Swiss 911 Extra Compressed BT" w:hint="default"/>
-                          <w:rtl w:val="0"/>
-                          <w:lang w:val="de-DE"/>
-                        </w:rPr>
-                        <w:t>ä</w:t>
-                      </w:r>
-                      <w:r>
-                        <w:rPr>
-                          <w:rtl w:val="0"/>
-                          <w:lang w:val="de-DE"/>
-                        </w:rPr>
-                        <w:t>sten freien Internetzugang erm</w:t>
-                      </w:r>
-                      <w:r>
-                        <w:rPr>
-                          <w:rFonts w:hAnsi="Swiss 911 Extra Compressed BT" w:hint="default"/>
-                          <w:rtl w:val="0"/>
-                          <w:lang w:val="de-DE"/>
+                          <w:rFonts w:ascii="Helvetica" w:cs="Arial Unicode MS" w:hAnsi="Arial Unicode MS" w:eastAsia="Arial Unicode MS"/>
+                          <w:rtl w:val="0"/>
+                        </w:rPr>
+                        <w:t>nnen. Dar</w:t>
+                      </w:r>
+                      <w:r>
+                        <w:rPr>
+                          <w:rFonts w:ascii="Arial Unicode MS" w:cs="Arial Unicode MS" w:hAnsi="Helvetica" w:eastAsia="Arial Unicode MS" w:hint="default"/>
+                          <w:rtl w:val="0"/>
+                        </w:rPr>
+                        <w:t>ü</w:t>
+                      </w:r>
+                      <w:r>
+                        <w:rPr>
+                          <w:rFonts w:ascii="Helvetica" w:cs="Arial Unicode MS" w:hAnsi="Arial Unicode MS" w:eastAsia="Arial Unicode MS"/>
+                          <w:rtl w:val="0"/>
+                        </w:rPr>
+                        <w:t>ber hinaus erm</w:t>
+                      </w:r>
+                      <w:r>
+                        <w:rPr>
+                          <w:rFonts w:ascii="Arial Unicode MS" w:cs="Arial Unicode MS" w:hAnsi="Helvetica" w:eastAsia="Arial Unicode MS" w:hint="default"/>
+                          <w:rtl w:val="0"/>
                         </w:rPr>
                         <w:t>ö</w:t>
                       </w:r>
                       <w:r>
                         <w:rPr>
-                          <w:rtl w:val="0"/>
-                          <w:lang w:val="de-DE"/>
-                        </w:rPr>
-                        <w:t>glichen, du hast aber Angst vor der St</w:t>
-                      </w:r>
-                      <w:r>
-                        <w:rPr>
-                          <w:rFonts w:hAnsi="Swiss 911 Extra Compressed BT" w:hint="default"/>
-                          <w:rtl w:val="0"/>
-                          <w:lang w:val="de-DE"/>
-                        </w:rPr>
-                        <w:t>ö</w:t>
-                      </w:r>
-                      <w:r>
-                        <w:rPr>
-                          <w:rtl w:val="0"/>
-                          <w:lang w:val="de-DE"/>
-                        </w:rPr>
-                        <w:t xml:space="preserve">rerhaftung? Sprich uns an, denn </w:t>
-                      </w:r>
-                    </w:p>
-                    <w:p>
-                      <w:pPr>
-                        <w:pStyle w:val="FF-Überschrift1"/>
-                      </w:pPr>
-                      <w:r>
-                        <w:rPr>
-                          <w:rFonts w:ascii="Swiss 911 Extra Compressed BT" w:cs="Arial Unicode MS" w:hAnsi="Arial Unicode MS" w:eastAsia="Arial Unicode MS"/>
-                          <w:rtl w:val="0"/>
-                        </w:rPr>
-                        <w:t xml:space="preserve">Freifunk </w:t>
-                      </w:r>
-                      <w:r>
-                        <w:rPr>
-                          <w:rFonts w:ascii="Swiss 911 Extra Compressed BT" w:cs="Arial Unicode MS" w:hAnsi="Arial Unicode MS" w:eastAsia="Arial Unicode MS"/>
-                          <w:rtl w:val="0"/>
-                        </w:rPr>
-                        <w:t>ist wie gemacht f</w:t>
-                      </w:r>
-                      <w:r>
-                        <w:rPr>
-                          <w:rFonts w:ascii="Arial Unicode MS" w:cs="Arial Unicode MS" w:hAnsi="Swiss 911 Extra Compressed BT" w:eastAsia="Arial Unicode MS" w:hint="default"/>
+                          <w:rFonts w:ascii="Helvetica" w:cs="Arial Unicode MS" w:hAnsi="Arial Unicode MS" w:eastAsia="Arial Unicode MS"/>
+                          <w:rtl w:val="0"/>
+                        </w:rPr>
+                        <w:t xml:space="preserve">glicht die Freigabe eines Teiles des z.B. DSL-Anschlusses einiger Teilnehmer, den Zugang zum Internet </w:t>
+                      </w:r>
+                      <w:r>
+                        <w:rPr>
+                          <w:rFonts w:ascii="Arial Unicode MS" w:cs="Arial Unicode MS" w:hAnsi="Helvetica" w:eastAsia="Arial Unicode MS" w:hint="default"/>
                           <w:rtl w:val="0"/>
                         </w:rPr>
                         <w:t>ü</w:t>
                       </w:r>
                       <w:r>
                         <w:rPr>
-                          <w:rFonts w:ascii="Swiss 911 Extra Compressed BT" w:cs="Arial Unicode MS" w:hAnsi="Arial Unicode MS" w:eastAsia="Arial Unicode MS"/>
-                          <w:rtl w:val="0"/>
-                        </w:rPr>
-                        <w:t>r Dich.</w:t>
+                          <w:rFonts w:ascii="Helvetica" w:cs="Arial Unicode MS" w:hAnsi="Arial Unicode MS" w:eastAsia="Arial Unicode MS"/>
+                          <w:rtl w:val="0"/>
+                        </w:rPr>
+                        <w:t>ber das Freifunk-Netzwerk. Ein Vorteil f</w:t>
+                      </w:r>
+                      <w:r>
+                        <w:rPr>
+                          <w:rFonts w:ascii="Arial Unicode MS" w:cs="Arial Unicode MS" w:hAnsi="Helvetica" w:eastAsia="Arial Unicode MS" w:hint="default"/>
+                          <w:rtl w:val="0"/>
+                        </w:rPr>
+                        <w:t>ü</w:t>
+                      </w:r>
+                      <w:r>
+                        <w:rPr>
+                          <w:rFonts w:ascii="Helvetica" w:cs="Arial Unicode MS" w:hAnsi="Arial Unicode MS" w:eastAsia="Arial Unicode MS"/>
+                          <w:rtl w:val="0"/>
+                        </w:rPr>
+                        <w:t>r Teilnehmer des Freifunk-Netzes ist das gegenseitige zur Verf</w:t>
+                      </w:r>
+                      <w:r>
+                        <w:rPr>
+                          <w:rFonts w:ascii="Arial Unicode MS" w:cs="Arial Unicode MS" w:hAnsi="Helvetica" w:eastAsia="Arial Unicode MS" w:hint="default"/>
+                          <w:rtl w:val="0"/>
+                        </w:rPr>
+                        <w:t>ü</w:t>
+                      </w:r>
+                      <w:r>
+                        <w:rPr>
+                          <w:rFonts w:ascii="Helvetica" w:cs="Arial Unicode MS" w:hAnsi="Arial Unicode MS" w:eastAsia="Arial Unicode MS"/>
+                          <w:rtl w:val="0"/>
+                        </w:rPr>
+                        <w:t>gung stellen von Ausfallsicherheit der Internetanbindung.</w:t>
                       </w:r>
                     </w:p>
                   </w:txbxContent>
@@ -3752,14 +3405,22 @@
               <wp:anchor distT="152400" distB="152400" distL="152400" distR="152400" simplePos="0" relativeHeight="251669504" behindDoc="0" locked="0" layoutInCell="1" allowOverlap="1">
                 <wp:simplePos x="0" y="0"/>
                 <wp:positionH relativeFrom="page">
-                  <wp:posOffset>143791</wp:posOffset>
+                  <wp:posOffset>3781859</wp:posOffset>
                 </wp:positionH>
                 <wp:positionV relativeFrom="page">
-                  <wp:posOffset>254011</wp:posOffset>
+                  <wp:posOffset>2740266</wp:posOffset>
                 </wp:positionV>
-                <wp:extent cx="3375500" cy="2888441"/>
+                <wp:extent cx="3129683" cy="3754522"/>
                 <wp:effectExtent l="0" t="0" r="0" b="0"/>
-                <wp:wrapNone/>
+                <wp:wrapThrough wrapText="bothSides" distL="152400" distR="152400">
+                  <wp:wrapPolygon edited="1">
+                    <wp:start x="0" y="0"/>
+                    <wp:lineTo x="0" y="21600"/>
+                    <wp:lineTo x="21601" y="21600"/>
+                    <wp:lineTo x="21601" y="0"/>
+                    <wp:lineTo x="0" y="0"/>
+                  </wp:wrapPolygon>
+                </wp:wrapThrough>
                 <wp:docPr id="1073741846" name="officeArt object"/>
                 <wp:cNvGraphicFramePr/>
                 <a:graphic xmlns:a="http://schemas.openxmlformats.org/drawingml/2006/main">
@@ -3769,7 +3430,7 @@
                       <wps:spPr>
                         <a:xfrm>
                           <a:off x="0" y="0"/>
-                          <a:ext cx="3375500" cy="2888441"/>
+                          <a:ext cx="3129683" cy="3754522"/>
                         </a:xfrm>
                         <a:prstGeom prst="rect">
                           <a:avLst/>
@@ -3789,83 +3450,24 @@
                             </w:pPr>
                             <w:r>
                               <w:rPr>
-                                <w:rFonts w:ascii="Swiss 911 Extra Compressed BT" w:cs="Arial Unicode MS" w:hAnsi="Arial Unicode MS" w:eastAsia="Arial Unicode MS"/>
-                                <w:rtl w:val="0"/>
-                              </w:rPr>
-                              <w:t>Mitmachen</w:t>
-                            </w:r>
-                            <w:r>
-                              <w:rPr>
-                                <w:rFonts w:ascii="Swiss 911 Extra Compressed BT" w:cs="Arial Unicode MS" w:hAnsi="Arial Unicode MS" w:eastAsia="Arial Unicode MS"/>
-                                <w:rtl w:val="0"/>
-                              </w:rPr>
-                              <w:t>?</w:t>
-                            </w:r>
-                          </w:p>
-                          <w:p>
-                            <w:pPr>
-                              <w:pStyle w:val="FF-Textkörper1"/>
-                              <w:rPr>
-                                <w:b w:val="0"/>
-                                <w:bCs w:val="0"/>
-                                <w:color w:val="000000"/>
-                              </w:rPr>
-                            </w:pPr>
-                            <w:r>
-                              <w:rPr>
-                                <w:color w:val="000000"/>
-                                <w:rtl w:val="0"/>
-                                <w:lang w:val="de-DE"/>
-                              </w:rPr>
-                              <w:t>Es sind keine besonderen technischen Kenntnisse n</w:t>
-                            </w:r>
-                            <w:r>
-                              <w:rPr>
-                                <w:rFonts w:hAnsi="Swiss 911 Extra Compressed BT" w:hint="default"/>
-                                <w:color w:val="000000"/>
-                                <w:rtl w:val="0"/>
-                              </w:rPr>
-                              <w:t>ö</w:t>
-                            </w:r>
-                            <w:r>
-                              <w:rPr>
-                                <w:color w:val="000000"/>
-                                <w:rtl w:val="0"/>
-                                <w:lang w:val="de-DE"/>
-                              </w:rPr>
-                              <w:t>tig, um bei Freifunk mitzumachen. Werde ein Teil des Netzwerkes, indem du bei dir im Haus oder in deinem Caf</w:t>
-                            </w:r>
-                            <w:r>
-                              <w:rPr>
-                                <w:rFonts w:hAnsi="Swiss 911 Extra Compressed BT" w:hint="default"/>
-                                <w:color w:val="000000"/>
-                                <w:rtl w:val="0"/>
-                              </w:rPr>
-                              <w:t>é</w:t>
-                            </w:r>
-                            <w:r>
-                              <w:rPr>
-                                <w:color w:val="000000"/>
-                                <w:rtl w:val="0"/>
-                                <w:lang w:val="de-DE"/>
-                              </w:rPr>
-                              <w:t>/Kneipe einen Freifunk-Knoten aufstellst. Sprich mit deinem Freundeskreis, Gesch</w:t>
-                            </w:r>
-                            <w:r>
-                              <w:rPr>
-                                <w:rFonts w:hAnsi="Swiss 911 Extra Compressed BT" w:hint="default"/>
-                                <w:color w:val="000000"/>
-                                <w:rtl w:val="0"/>
-                              </w:rPr>
-                              <w:t>ä</w:t>
-                            </w:r>
-                            <w:r>
-                              <w:rPr>
-                                <w:color w:val="000000"/>
-                                <w:rtl w:val="0"/>
-                                <w:lang w:val="de-DE"/>
-                              </w:rPr>
-                              <w:t>ftspartnern und allen Menschen die dich umgeben und verbreite die Idee von Freifunk.</w:t>
+                                <w:rFonts w:ascii="Helvetica" w:cs="Arial Unicode MS" w:hAnsi="Arial Unicode MS" w:eastAsia="Arial Unicode MS"/>
+                                <w:rtl w:val="0"/>
+                              </w:rPr>
+                              <w:t>F</w:t>
+                            </w:r>
+                            <w:r>
+                              <w:rPr>
+                                <w:rFonts w:ascii="Arial Unicode MS" w:cs="Arial Unicode MS" w:hAnsi="Helvetica" w:eastAsia="Arial Unicode MS" w:hint="default"/>
+                                <w:rtl w:val="0"/>
+                              </w:rPr>
+                              <w:t>ü</w:t>
+                            </w:r>
+                            <w:r>
+                              <w:rPr>
+                                <w:rFonts w:ascii="Helvetica" w:cs="Arial Unicode MS" w:hAnsi="Arial Unicode MS" w:eastAsia="Arial Unicode MS"/>
+                                <w:rtl w:val="0"/>
+                              </w:rPr>
+                              <w:t>r wen ist Freifunk interessant?</w:t>
                             </w:r>
                           </w:p>
                           <w:p>
@@ -3874,43 +3476,183 @@
                             </w:pPr>
                             <w:r>
                               <w:rPr>
-                                <w:color w:val="000000"/>
+                                <w:rFonts w:ascii="Helvetica" w:cs="Arial Unicode MS" w:hAnsi="Arial Unicode MS" w:eastAsia="Arial Unicode MS"/>
+                                <w:rtl w:val="0"/>
+                              </w:rPr>
+                              <w:t>F</w:t>
+                            </w:r>
+                            <w:r>
+                              <w:rPr>
+                                <w:rFonts w:ascii="Arial Unicode MS" w:cs="Arial Unicode MS" w:hAnsi="Helvetica" w:eastAsia="Arial Unicode MS" w:hint="default"/>
+                                <w:rtl w:val="0"/>
+                              </w:rPr>
+                              <w:t>ü</w:t>
+                            </w:r>
+                            <w:r>
+                              <w:rPr>
+                                <w:rFonts w:ascii="Helvetica" w:cs="Arial Unicode MS" w:hAnsi="Arial Unicode MS" w:eastAsia="Arial Unicode MS"/>
+                                <w:rtl w:val="0"/>
+                              </w:rPr>
+                              <w:t xml:space="preserve">r jeden, der freies WLAN anbieten </w:t>
+                            </w:r>
+                            <w:r>
+                              <w:rPr>
+                                <w:rFonts w:ascii="Helvetica" w:cs="Arial Unicode MS" w:hAnsi="Arial Unicode MS" w:eastAsia="Arial Unicode MS"/>
+                                <w:u w:val="single"/>
                                 <w:rtl w:val="0"/>
                                 <w:lang w:val="de-DE"/>
                               </w:rPr>
-                              <w:t>Das Projekt lebt von der Beteiligung m</w:t>
-                            </w:r>
-                            <w:r>
-                              <w:rPr>
-                                <w:rFonts w:hAnsi="Swiss 911 Extra Compressed BT" w:hint="default"/>
-                                <w:color w:val="000000"/>
-                                <w:rtl w:val="0"/>
+                              <w:t>oder nutzen</w:t>
+                            </w:r>
+                            <w:r>
+                              <w:rPr>
+                                <w:rFonts w:ascii="Helvetica" w:cs="Arial Unicode MS" w:hAnsi="Arial Unicode MS" w:eastAsia="Arial Unicode MS"/>
+                                <w:u w:val="single"/>
+                                <w:rtl w:val="0"/>
+                                <w:lang w:val="de-DE"/>
+                              </w:rPr>
+                              <w:t xml:space="preserve"> </w:t>
+                            </w:r>
+                            <w:r>
+                              <w:rPr>
+                                <w:rFonts w:ascii="Helvetica" w:cs="Arial Unicode MS" w:hAnsi="Arial Unicode MS" w:eastAsia="Arial Unicode MS"/>
+                                <w:u w:val="single"/>
+                                <w:rtl w:val="0"/>
+                              </w:rPr>
+                              <w:t>m</w:t>
+                            </w:r>
+                            <w:r>
+                              <w:rPr>
+                                <w:rFonts w:ascii="Arial Unicode MS" w:cs="Arial Unicode MS" w:hAnsi="Helvetica" w:eastAsia="Arial Unicode MS" w:hint="default"/>
+                                <w:u w:val="single"/>
+                                <w:rtl w:val="0"/>
+                                <w:lang w:val="de-DE"/>
                               </w:rPr>
                               <w:t>ö</w:t>
                             </w:r>
                             <w:r>
                               <w:rPr>
-                                <w:color w:val="000000"/>
+                                <w:rFonts w:ascii="Helvetica" w:cs="Arial Unicode MS" w:hAnsi="Arial Unicode MS" w:eastAsia="Arial Unicode MS"/>
+                                <w:u w:val="single"/>
                                 <w:rtl w:val="0"/>
                                 <w:lang w:val="de-DE"/>
                               </w:rPr>
-                              <w:t>glichst vieler Menschen aus Fulda und Umgebung. Die M</w:t>
-                            </w:r>
-                            <w:r>
-                              <w:rPr>
-                                <w:rFonts w:hAnsi="Swiss 911 Extra Compressed BT" w:hint="default"/>
-                                <w:color w:val="000000"/>
-                                <w:rtl w:val="0"/>
+                              <w:t>chte</w:t>
+                            </w:r>
+                            <w:r>
+                              <w:rPr>
+                                <w:rFonts w:ascii="Helvetica" w:cs="Arial Unicode MS" w:hAnsi="Arial Unicode MS" w:eastAsia="Arial Unicode MS"/>
+                                <w:u w:val="single"/>
+                                <w:rtl w:val="0"/>
+                                <w:lang w:val="de-DE"/>
+                              </w:rPr>
+                              <w:t>.</w:t>
+                            </w:r>
+                          </w:p>
+                          <w:p>
+                            <w:pPr>
+                              <w:pStyle w:val="FF-Textkörper1"/>
+                              <w:spacing w:after="80"/>
+                            </w:pPr>
+                            <w:r>
+                              <w:rPr>
+                                <w:rtl w:val="0"/>
+                                <w:lang w:val="de-DE"/>
+                              </w:rPr>
+                              <w:t>Du betreibst eine Bar, oder ein Restaurant und Du m</w:t>
+                            </w:r>
+                            <w:r>
+                              <w:rPr>
+                                <w:rFonts w:hAnsi="Helvetica" w:hint="default"/>
+                                <w:rtl w:val="0"/>
+                                <w:lang w:val="de-DE"/>
                               </w:rPr>
                               <w:t>ö</w:t>
                             </w:r>
                             <w:r>
                               <w:rPr>
-                                <w:color w:val="000000"/>
                                 <w:rtl w:val="0"/>
                                 <w:lang w:val="de-DE"/>
                               </w:rPr>
-                              <w:t>glichkeiten zur Beteiligung sind sehr vielseitig und mit unterschiedlich viel Aufwand verbunden.</w:t>
+                              <w:t>chtest deinen G</w:t>
+                            </w:r>
+                            <w:r>
+                              <w:rPr>
+                                <w:rFonts w:hAnsi="Helvetica" w:hint="default"/>
+                                <w:rtl w:val="0"/>
+                                <w:lang w:val="de-DE"/>
+                              </w:rPr>
+                              <w:t>ä</w:t>
+                            </w:r>
+                            <w:r>
+                              <w:rPr>
+                                <w:rtl w:val="0"/>
+                                <w:lang w:val="de-DE"/>
+                              </w:rPr>
+                              <w:t>sten freien Internetzugang erm</w:t>
+                            </w:r>
+                            <w:r>
+                              <w:rPr>
+                                <w:rFonts w:hAnsi="Helvetica" w:hint="default"/>
+                                <w:rtl w:val="0"/>
+                                <w:lang w:val="de-DE"/>
+                              </w:rPr>
+                              <w:t>ö</w:t>
+                            </w:r>
+                            <w:r>
+                              <w:rPr>
+                                <w:rtl w:val="0"/>
+                                <w:lang w:val="de-DE"/>
+                              </w:rPr>
+                              <w:t>g-lichen, du hast aber Angst vor der St</w:t>
+                            </w:r>
+                            <w:r>
+                              <w:rPr>
+                                <w:rFonts w:hAnsi="Helvetica" w:hint="default"/>
+                                <w:rtl w:val="0"/>
+                                <w:lang w:val="de-DE"/>
+                              </w:rPr>
+                              <w:t>ö</w:t>
+                            </w:r>
+                            <w:r>
+                              <w:rPr>
+                                <w:rtl w:val="0"/>
+                                <w:lang w:val="de-DE"/>
+                              </w:rPr>
+                              <w:t xml:space="preserve">rerhaftung? Sprich uns an, denn </w:t>
+                            </w:r>
+                          </w:p>
+                          <w:p>
+                            <w:pPr>
+                              <w:pStyle w:val="FF-Überschrift1"/>
+                            </w:pPr>
+                            <w:r>
+                              <w:rPr>
+                                <w:rFonts w:ascii="Helvetica" w:cs="Arial Unicode MS" w:hAnsi="Arial Unicode MS" w:eastAsia="Arial Unicode MS"/>
+                                <w:rtl w:val="0"/>
+                              </w:rPr>
+                              <w:t xml:space="preserve">Freifunk </w:t>
+                            </w:r>
+                            <w:r>
+                              <w:rPr>
+                                <w:rFonts w:ascii="Helvetica" w:cs="Arial Unicode MS" w:hAnsi="Arial Unicode MS" w:eastAsia="Arial Unicode MS"/>
+                                <w:rtl w:val="0"/>
+                              </w:rPr>
+                              <w:t>ist wie gemacht f</w:t>
+                            </w:r>
+                            <w:r>
+                              <w:rPr>
+                                <w:rFonts w:ascii="Arial Unicode MS" w:cs="Arial Unicode MS" w:hAnsi="Helvetica" w:eastAsia="Arial Unicode MS" w:hint="default"/>
+                                <w:rtl w:val="0"/>
+                              </w:rPr>
+                              <w:t>ü</w:t>
+                            </w:r>
+                            <w:r>
+                              <w:rPr>
+                                <w:rFonts w:ascii="Helvetica" w:cs="Arial Unicode MS" w:hAnsi="Arial Unicode MS" w:eastAsia="Arial Unicode MS"/>
+                                <w:rtl w:val="0"/>
+                              </w:rPr>
+                              <w:t>r Dich.</w:t>
                             </w:r>
                           </w:p>
                         </w:txbxContent>
@@ -3926,7 +3668,7 @@
           </mc:Choice>
           <mc:Fallback>
             <w:pict>
-              <v:rect id="_x0000_s1045" style="visibility:visible;position:absolute;margin-left:11.3pt;margin-top:20.0pt;width:265.8pt;height:227.4pt;z-index:251669504;mso-position-horizontal:absolute;mso-position-horizontal-relative:page;mso-position-vertical:absolute;mso-position-vertical-relative:page;mso-wrap-distance-left:12.0pt;mso-wrap-distance-top:12.0pt;mso-wrap-distance-right:12.0pt;mso-wrap-distance-bottom:12.0pt;">
+              <v:rect id="_x0000_s1044" style="visibility:visible;position:absolute;margin-left:297.8pt;margin-top:215.8pt;width:246.4pt;height:295.6pt;z-index:251669504;mso-position-horizontal:absolute;mso-position-horizontal-relative:page;mso-position-vertical:absolute;mso-position-vertical-relative:page;mso-wrap-distance-left:12.0pt;mso-wrap-distance-top:12.0pt;mso-wrap-distance-right:12.0pt;mso-wrap-distance-bottom:12.0pt;">
                 <v:fill on="f"/>
                 <v:stroke on="f" weight="1.0pt" dashstyle="solid" endcap="flat" miterlimit="400.0%" joinstyle="miter" linestyle="single" startarrow="none" startarrowwidth="medium" startarrowlength="medium" endarrow="none" endarrowwidth="medium" endarrowlength="medium"/>
                 <v:textbox>
@@ -3937,83 +3679,24 @@
                       </w:pPr>
                       <w:r>
                         <w:rPr>
-                          <w:rFonts w:ascii="Swiss 911 Extra Compressed BT" w:cs="Arial Unicode MS" w:hAnsi="Arial Unicode MS" w:eastAsia="Arial Unicode MS"/>
-                          <w:rtl w:val="0"/>
-                        </w:rPr>
-                        <w:t>Mitmachen</w:t>
-                      </w:r>
-                      <w:r>
-                        <w:rPr>
-                          <w:rFonts w:ascii="Swiss 911 Extra Compressed BT" w:cs="Arial Unicode MS" w:hAnsi="Arial Unicode MS" w:eastAsia="Arial Unicode MS"/>
-                          <w:rtl w:val="0"/>
-                        </w:rPr>
-                        <w:t>?</w:t>
-                      </w:r>
-                    </w:p>
-                    <w:p>
-                      <w:pPr>
-                        <w:pStyle w:val="FF-Textkörper1"/>
-                        <w:rPr>
-                          <w:b w:val="0"/>
-                          <w:bCs w:val="0"/>
-                          <w:color w:val="000000"/>
-                        </w:rPr>
-                      </w:pPr>
-                      <w:r>
-                        <w:rPr>
-                          <w:color w:val="000000"/>
-                          <w:rtl w:val="0"/>
-                          <w:lang w:val="de-DE"/>
-                        </w:rPr>
-                        <w:t>Es sind keine besonderen technischen Kenntnisse n</w:t>
-                      </w:r>
-                      <w:r>
-                        <w:rPr>
-                          <w:rFonts w:hAnsi="Swiss 911 Extra Compressed BT" w:hint="default"/>
-                          <w:color w:val="000000"/>
-                          <w:rtl w:val="0"/>
-                        </w:rPr>
-                        <w:t>ö</w:t>
-                      </w:r>
-                      <w:r>
-                        <w:rPr>
-                          <w:color w:val="000000"/>
-                          <w:rtl w:val="0"/>
-                          <w:lang w:val="de-DE"/>
-                        </w:rPr>
-                        <w:t>tig, um bei Freifunk mitzumachen. Werde ein Teil des Netzwerkes, indem du bei dir im Haus oder in deinem Caf</w:t>
-                      </w:r>
-                      <w:r>
-                        <w:rPr>
-                          <w:rFonts w:hAnsi="Swiss 911 Extra Compressed BT" w:hint="default"/>
-                          <w:color w:val="000000"/>
-                          <w:rtl w:val="0"/>
-                        </w:rPr>
-                        <w:t>é</w:t>
-                      </w:r>
-                      <w:r>
-                        <w:rPr>
-                          <w:color w:val="000000"/>
-                          <w:rtl w:val="0"/>
-                          <w:lang w:val="de-DE"/>
-                        </w:rPr>
-                        <w:t>/Kneipe einen Freifunk-Knoten aufstellst. Sprich mit deinem Freundeskreis, Gesch</w:t>
-                      </w:r>
-                      <w:r>
-                        <w:rPr>
-                          <w:rFonts w:hAnsi="Swiss 911 Extra Compressed BT" w:hint="default"/>
-                          <w:color w:val="000000"/>
-                          <w:rtl w:val="0"/>
-                        </w:rPr>
-                        <w:t>ä</w:t>
-                      </w:r>
-                      <w:r>
-                        <w:rPr>
-                          <w:color w:val="000000"/>
-                          <w:rtl w:val="0"/>
-                          <w:lang w:val="de-DE"/>
-                        </w:rPr>
-                        <w:t>ftspartnern und allen Menschen die dich umgeben und verbreite die Idee von Freifunk.</w:t>
+                          <w:rFonts w:ascii="Helvetica" w:cs="Arial Unicode MS" w:hAnsi="Arial Unicode MS" w:eastAsia="Arial Unicode MS"/>
+                          <w:rtl w:val="0"/>
+                        </w:rPr>
+                        <w:t>F</w:t>
+                      </w:r>
+                      <w:r>
+                        <w:rPr>
+                          <w:rFonts w:ascii="Arial Unicode MS" w:cs="Arial Unicode MS" w:hAnsi="Helvetica" w:eastAsia="Arial Unicode MS" w:hint="default"/>
+                          <w:rtl w:val="0"/>
+                        </w:rPr>
+                        <w:t>ü</w:t>
+                      </w:r>
+                      <w:r>
+                        <w:rPr>
+                          <w:rFonts w:ascii="Helvetica" w:cs="Arial Unicode MS" w:hAnsi="Arial Unicode MS" w:eastAsia="Arial Unicode MS"/>
+                          <w:rtl w:val="0"/>
+                        </w:rPr>
+                        <w:t>r wen ist Freifunk interessant?</w:t>
                       </w:r>
                     </w:p>
                     <w:p>
@@ -4022,15 +3705,559 @@
                       </w:pPr>
                       <w:r>
                         <w:rPr>
+                          <w:rFonts w:ascii="Helvetica" w:cs="Arial Unicode MS" w:hAnsi="Arial Unicode MS" w:eastAsia="Arial Unicode MS"/>
+                          <w:rtl w:val="0"/>
+                        </w:rPr>
+                        <w:t>F</w:t>
+                      </w:r>
+                      <w:r>
+                        <w:rPr>
+                          <w:rFonts w:ascii="Arial Unicode MS" w:cs="Arial Unicode MS" w:hAnsi="Helvetica" w:eastAsia="Arial Unicode MS" w:hint="default"/>
+                          <w:rtl w:val="0"/>
+                        </w:rPr>
+                        <w:t>ü</w:t>
+                      </w:r>
+                      <w:r>
+                        <w:rPr>
+                          <w:rFonts w:ascii="Helvetica" w:cs="Arial Unicode MS" w:hAnsi="Arial Unicode MS" w:eastAsia="Arial Unicode MS"/>
+                          <w:rtl w:val="0"/>
+                        </w:rPr>
+                        <w:t xml:space="preserve">r jeden, der freies WLAN anbieten </w:t>
+                      </w:r>
+                      <w:r>
+                        <w:rPr>
+                          <w:rFonts w:ascii="Helvetica" w:cs="Arial Unicode MS" w:hAnsi="Arial Unicode MS" w:eastAsia="Arial Unicode MS"/>
+                          <w:u w:val="single"/>
+                          <w:rtl w:val="0"/>
+                          <w:lang w:val="de-DE"/>
+                        </w:rPr>
+                        <w:t>oder nutzen</w:t>
+                      </w:r>
+                      <w:r>
+                        <w:rPr>
+                          <w:rFonts w:ascii="Helvetica" w:cs="Arial Unicode MS" w:hAnsi="Arial Unicode MS" w:eastAsia="Arial Unicode MS"/>
+                          <w:u w:val="single"/>
+                          <w:rtl w:val="0"/>
+                          <w:lang w:val="de-DE"/>
+                        </w:rPr>
+                        <w:t xml:space="preserve"> </w:t>
+                      </w:r>
+                      <w:r>
+                        <w:rPr>
+                          <w:rFonts w:ascii="Helvetica" w:cs="Arial Unicode MS" w:hAnsi="Arial Unicode MS" w:eastAsia="Arial Unicode MS"/>
+                          <w:u w:val="single"/>
+                          <w:rtl w:val="0"/>
+                        </w:rPr>
+                        <w:t>m</w:t>
+                      </w:r>
+                      <w:r>
+                        <w:rPr>
+                          <w:rFonts w:ascii="Arial Unicode MS" w:cs="Arial Unicode MS" w:hAnsi="Helvetica" w:eastAsia="Arial Unicode MS" w:hint="default"/>
+                          <w:u w:val="single"/>
+                          <w:rtl w:val="0"/>
+                          <w:lang w:val="de-DE"/>
+                        </w:rPr>
+                        <w:t>ö</w:t>
+                      </w:r>
+                      <w:r>
+                        <w:rPr>
+                          <w:rFonts w:ascii="Helvetica" w:cs="Arial Unicode MS" w:hAnsi="Arial Unicode MS" w:eastAsia="Arial Unicode MS"/>
+                          <w:u w:val="single"/>
+                          <w:rtl w:val="0"/>
+                          <w:lang w:val="de-DE"/>
+                        </w:rPr>
+                        <w:t>chte</w:t>
+                      </w:r>
+                      <w:r>
+                        <w:rPr>
+                          <w:rFonts w:ascii="Helvetica" w:cs="Arial Unicode MS" w:hAnsi="Arial Unicode MS" w:eastAsia="Arial Unicode MS"/>
+                          <w:u w:val="single"/>
+                          <w:rtl w:val="0"/>
+                          <w:lang w:val="de-DE"/>
+                        </w:rPr>
+                        <w:t>.</w:t>
+                      </w:r>
+                    </w:p>
+                    <w:p>
+                      <w:pPr>
+                        <w:pStyle w:val="FF-Textkörper1"/>
+                        <w:spacing w:after="80"/>
+                      </w:pPr>
+                      <w:r>
+                        <w:rPr>
+                          <w:rtl w:val="0"/>
+                          <w:lang w:val="de-DE"/>
+                        </w:rPr>
+                        <w:t>Du betreibst eine Bar, oder ein Restaurant und Du m</w:t>
+                      </w:r>
+                      <w:r>
+                        <w:rPr>
+                          <w:rFonts w:hAnsi="Helvetica" w:hint="default"/>
+                          <w:rtl w:val="0"/>
+                          <w:lang w:val="de-DE"/>
+                        </w:rPr>
+                        <w:t>ö</w:t>
+                      </w:r>
+                      <w:r>
+                        <w:rPr>
+                          <w:rtl w:val="0"/>
+                          <w:lang w:val="de-DE"/>
+                        </w:rPr>
+                        <w:t>chtest deinen G</w:t>
+                      </w:r>
+                      <w:r>
+                        <w:rPr>
+                          <w:rFonts w:hAnsi="Helvetica" w:hint="default"/>
+                          <w:rtl w:val="0"/>
+                          <w:lang w:val="de-DE"/>
+                        </w:rPr>
+                        <w:t>ä</w:t>
+                      </w:r>
+                      <w:r>
+                        <w:rPr>
+                          <w:rtl w:val="0"/>
+                          <w:lang w:val="de-DE"/>
+                        </w:rPr>
+                        <w:t>sten freien Internetzugang erm</w:t>
+                      </w:r>
+                      <w:r>
+                        <w:rPr>
+                          <w:rFonts w:hAnsi="Helvetica" w:hint="default"/>
+                          <w:rtl w:val="0"/>
+                          <w:lang w:val="de-DE"/>
+                        </w:rPr>
+                        <w:t>ö</w:t>
+                      </w:r>
+                      <w:r>
+                        <w:rPr>
+                          <w:rtl w:val="0"/>
+                          <w:lang w:val="de-DE"/>
+                        </w:rPr>
+                        <w:t>g-lichen, du hast aber Angst vor der St</w:t>
+                      </w:r>
+                      <w:r>
+                        <w:rPr>
+                          <w:rFonts w:hAnsi="Helvetica" w:hint="default"/>
+                          <w:rtl w:val="0"/>
+                          <w:lang w:val="de-DE"/>
+                        </w:rPr>
+                        <w:t>ö</w:t>
+                      </w:r>
+                      <w:r>
+                        <w:rPr>
+                          <w:rtl w:val="0"/>
+                          <w:lang w:val="de-DE"/>
+                        </w:rPr>
+                        <w:t xml:space="preserve">rerhaftung? Sprich uns an, denn </w:t>
+                      </w:r>
+                    </w:p>
+                    <w:p>
+                      <w:pPr>
+                        <w:pStyle w:val="FF-Überschrift1"/>
+                      </w:pPr>
+                      <w:r>
+                        <w:rPr>
+                          <w:rFonts w:ascii="Helvetica" w:cs="Arial Unicode MS" w:hAnsi="Arial Unicode MS" w:eastAsia="Arial Unicode MS"/>
+                          <w:rtl w:val="0"/>
+                        </w:rPr>
+                        <w:t xml:space="preserve">Freifunk </w:t>
+                      </w:r>
+                      <w:r>
+                        <w:rPr>
+                          <w:rFonts w:ascii="Helvetica" w:cs="Arial Unicode MS" w:hAnsi="Arial Unicode MS" w:eastAsia="Arial Unicode MS"/>
+                          <w:rtl w:val="0"/>
+                        </w:rPr>
+                        <w:t>ist wie gemacht f</w:t>
+                      </w:r>
+                      <w:r>
+                        <w:rPr>
+                          <w:rFonts w:ascii="Arial Unicode MS" w:cs="Arial Unicode MS" w:hAnsi="Helvetica" w:eastAsia="Arial Unicode MS" w:hint="default"/>
+                          <w:rtl w:val="0"/>
+                        </w:rPr>
+                        <w:t>ü</w:t>
+                      </w:r>
+                      <w:r>
+                        <w:rPr>
+                          <w:rFonts w:ascii="Helvetica" w:cs="Arial Unicode MS" w:hAnsi="Arial Unicode MS" w:eastAsia="Arial Unicode MS"/>
+                          <w:rtl w:val="0"/>
+                        </w:rPr>
+                        <w:t>r Dich.</w:t>
+                      </w:r>
+                    </w:p>
+                  </w:txbxContent>
+                </v:textbox>
+                <w10:wrap type="through" side="bothSides" anchorx="page" anchory="page"/>
+              </v:rect>
+            </w:pict>
+          </mc:Fallback>
+        </mc:AlternateContent>
+      </w:r>
+      <w:r>
+        <mc:AlternateContent>
+          <mc:Choice Requires="wps">
+            <w:drawing>
+              <wp:anchor distT="152400" distB="152400" distL="152400" distR="152400" simplePos="0" relativeHeight="251670528" behindDoc="0" locked="0" layoutInCell="1" allowOverlap="1">
+                <wp:simplePos x="0" y="0"/>
+                <wp:positionH relativeFrom="page">
+                  <wp:posOffset>143791</wp:posOffset>
+                </wp:positionH>
+                <wp:positionV relativeFrom="page">
+                  <wp:posOffset>254011</wp:posOffset>
+                </wp:positionV>
+                <wp:extent cx="3375500" cy="3310617"/>
+                <wp:effectExtent l="0" t="0" r="0" b="0"/>
+                <wp:wrapNone/>
+                <wp:docPr id="1073741847" name="officeArt object"/>
+                <wp:cNvGraphicFramePr/>
+                <a:graphic xmlns:a="http://schemas.openxmlformats.org/drawingml/2006/main">
+                  <a:graphicData uri="http://schemas.microsoft.com/office/word/2010/wordprocessingShape">
+                    <wps:wsp>
+                      <wps:cNvSpPr/>
+                      <wps:spPr>
+                        <a:xfrm>
+                          <a:off x="0" y="0"/>
+                          <a:ext cx="3375500" cy="3310617"/>
+                        </a:xfrm>
+                        <a:prstGeom prst="rect">
+                          <a:avLst/>
+                        </a:prstGeom>
+                        <a:noFill/>
+                        <a:ln w="12700" cap="flat">
+                          <a:noFill/>
+                          <a:miter lim="400000"/>
+                        </a:ln>
+                        <a:effectLst/>
+                      </wps:spPr>
+                      <wps:txbx>
+                        <w:txbxContent>
+                          <w:p>
+                            <w:pPr>
+                              <w:pStyle w:val="FF-Überschrift1"/>
+                            </w:pPr>
+                            <w:r>
+                              <w:rPr>
+                                <w:rFonts w:ascii="Helvetica" w:cs="Arial Unicode MS" w:hAnsi="Arial Unicode MS" w:eastAsia="Arial Unicode MS"/>
+                                <w:rtl w:val="0"/>
+                              </w:rPr>
+                              <w:t>Mitmachen</w:t>
+                            </w:r>
+                            <w:r>
+                              <w:rPr>
+                                <w:rFonts w:ascii="Helvetica" w:cs="Arial Unicode MS" w:hAnsi="Arial Unicode MS" w:eastAsia="Arial Unicode MS"/>
+                                <w:rtl w:val="0"/>
+                              </w:rPr>
+                              <w:t>?</w:t>
+                            </w:r>
+                          </w:p>
+                          <w:p>
+                            <w:pPr>
+                              <w:pStyle w:val="FF-Textkörper1"/>
+                              <w:rPr>
+                                <w:b w:val="0"/>
+                                <w:bCs w:val="0"/>
+                                <w:color w:val="000000"/>
+                              </w:rPr>
+                            </w:pPr>
+                            <w:r>
+                              <w:rPr>
+                                <w:color w:val="000000"/>
+                                <w:rtl w:val="0"/>
+                                <w:lang w:val="de-DE"/>
+                              </w:rPr>
+                              <w:t>Es sind keine besonderen technischen Kenntnisse n</w:t>
+                            </w:r>
+                            <w:r>
+                              <w:rPr>
+                                <w:rFonts w:hAnsi="Helvetica" w:hint="default"/>
+                                <w:color w:val="000000"/>
+                                <w:rtl w:val="0"/>
+                              </w:rPr>
+                              <w:t>ö</w:t>
+                            </w:r>
+                            <w:r>
+                              <w:rPr>
+                                <w:color w:val="000000"/>
+                                <w:rtl w:val="0"/>
+                                <w:lang w:val="de-DE"/>
+                              </w:rPr>
+                              <w:t>tig, um bei Freifunk mit</w:t>
+                            </w:r>
+                            <w:r>
+                              <w:rPr>
+                                <w:color w:val="000000"/>
+                                <w:rtl w:val="0"/>
+                                <w:lang w:val="de-DE"/>
+                              </w:rPr>
+                              <w:t>-</w:t>
+                            </w:r>
+                            <w:r>
+                              <w:rPr>
+                                <w:color w:val="000000"/>
+                                <w:rtl w:val="0"/>
+                                <w:lang w:val="de-DE"/>
+                              </w:rPr>
+                              <w:t>zumachen. Werde ein Teil des Netzwerkes, indem du bei dir im Haus oder in deinem Caf</w:t>
+                            </w:r>
+                            <w:r>
+                              <w:rPr>
+                                <w:rFonts w:hAnsi="Helvetica" w:hint="default"/>
+                                <w:color w:val="000000"/>
+                                <w:rtl w:val="0"/>
+                              </w:rPr>
+                              <w:t>é</w:t>
+                            </w:r>
+                            <w:r>
+                              <w:rPr>
+                                <w:color w:val="000000"/>
+                                <w:rtl w:val="0"/>
+                                <w:lang w:val="de-DE"/>
+                              </w:rPr>
+                              <w:t>/Kneipe einen Freifunk-Knoten auf</w:t>
+                            </w:r>
+                            <w:r>
+                              <w:rPr>
+                                <w:color w:val="000000"/>
+                                <w:rtl w:val="0"/>
+                                <w:lang w:val="de-DE"/>
+                              </w:rPr>
+                              <w:t>-</w:t>
+                            </w:r>
+                            <w:r>
+                              <w:rPr>
+                                <w:color w:val="000000"/>
+                                <w:rtl w:val="0"/>
+                                <w:lang w:val="de-DE"/>
+                              </w:rPr>
+                              <w:t>stellst. Sprich mit deinem Freundeskreis, Gesch</w:t>
+                            </w:r>
+                            <w:r>
+                              <w:rPr>
+                                <w:rFonts w:hAnsi="Helvetica" w:hint="default"/>
+                                <w:color w:val="000000"/>
+                                <w:rtl w:val="0"/>
+                              </w:rPr>
+                              <w:t>ä</w:t>
+                            </w:r>
+                            <w:r>
+                              <w:rPr>
+                                <w:color w:val="000000"/>
+                                <w:rtl w:val="0"/>
+                                <w:lang w:val="de-DE"/>
+                              </w:rPr>
+                              <w:t>ftspartnern und allen Menschen die dich umgeben und verbreite die Idee von Freifunk.</w:t>
+                            </w:r>
+                          </w:p>
+                          <w:p>
+                            <w:pPr>
+                              <w:pStyle w:val="FF-Textkörper1"/>
+                            </w:pPr>
+                            <w:r>
+                              <w:rPr>
+                                <w:color w:val="000000"/>
+                                <w:rtl w:val="0"/>
+                                <w:lang w:val="de-DE"/>
+                              </w:rPr>
+                              <w:t>Das Projekt lebt von der Beteiligung m</w:t>
+                            </w:r>
+                            <w:r>
+                              <w:rPr>
+                                <w:rFonts w:hAnsi="Helvetica" w:hint="default"/>
+                                <w:color w:val="000000"/>
+                                <w:rtl w:val="0"/>
+                              </w:rPr>
+                              <w:t>ö</w:t>
+                            </w:r>
+                            <w:r>
+                              <w:rPr>
+                                <w:color w:val="000000"/>
+                                <w:rtl w:val="0"/>
+                                <w:lang w:val="de-DE"/>
+                              </w:rPr>
+                              <w:t>glichst vieler Menschen aus Fulda und Umgebung. Die M</w:t>
+                            </w:r>
+                            <w:r>
+                              <w:rPr>
+                                <w:rFonts w:hAnsi="Helvetica" w:hint="default"/>
+                                <w:color w:val="000000"/>
+                                <w:rtl w:val="0"/>
+                              </w:rPr>
+                              <w:t>ö</w:t>
+                            </w:r>
+                            <w:r>
+                              <w:rPr>
+                                <w:color w:val="000000"/>
+                                <w:rtl w:val="0"/>
+                                <w:lang w:val="de-DE"/>
+                              </w:rPr>
+                              <w:t>glichkeiten zur Be</w:t>
+                            </w:r>
+                            <w:r>
+                              <w:rPr>
+                                <w:color w:val="000000"/>
+                                <w:rtl w:val="0"/>
+                                <w:lang w:val="de-DE"/>
+                              </w:rPr>
+                              <w:t>-</w:t>
+                            </w:r>
+                            <w:r>
+                              <w:rPr>
+                                <w:color w:val="000000"/>
+                                <w:rtl w:val="0"/>
+                                <w:lang w:val="de-DE"/>
+                              </w:rPr>
+                              <w:t>teiligung sind sehr vielseitig und mit unterschiedlich viel Aufwand verbunden.</w:t>
+                            </w:r>
+                          </w:p>
+                        </w:txbxContent>
+                      </wps:txbx>
+                      <wps:bodyPr wrap="square" lIns="50800" tIns="50800" rIns="50800" bIns="50800" numCol="1" anchor="t">
+                        <a:noAutofit/>
+                      </wps:bodyPr>
+                    </wps:wsp>
+                  </a:graphicData>
+                </a:graphic>
+              </wp:anchor>
+            </w:drawing>
+          </mc:Choice>
+          <mc:Fallback>
+            <w:pict>
+              <v:rect id="_x0000_s1045" style="visibility:visible;position:absolute;margin-left:11.3pt;margin-top:20.0pt;width:265.8pt;height:260.7pt;z-index:251670528;mso-position-horizontal:absolute;mso-position-horizontal-relative:page;mso-position-vertical:absolute;mso-position-vertical-relative:page;mso-wrap-distance-left:12.0pt;mso-wrap-distance-top:12.0pt;mso-wrap-distance-right:12.0pt;mso-wrap-distance-bottom:12.0pt;">
+                <v:fill on="f"/>
+                <v:stroke on="f" weight="1.0pt" dashstyle="solid" endcap="flat" miterlimit="400.0%" joinstyle="miter" linestyle="single" startarrow="none" startarrowwidth="medium" startarrowlength="medium" endarrow="none" endarrowwidth="medium" endarrowlength="medium"/>
+                <v:textbox>
+                  <w:txbxContent>
+                    <w:p>
+                      <w:pPr>
+                        <w:pStyle w:val="FF-Überschrift1"/>
+                      </w:pPr>
+                      <w:r>
+                        <w:rPr>
+                          <w:rFonts w:ascii="Helvetica" w:cs="Arial Unicode MS" w:hAnsi="Arial Unicode MS" w:eastAsia="Arial Unicode MS"/>
+                          <w:rtl w:val="0"/>
+                        </w:rPr>
+                        <w:t>Mitmachen</w:t>
+                      </w:r>
+                      <w:r>
+                        <w:rPr>
+                          <w:rFonts w:ascii="Helvetica" w:cs="Arial Unicode MS" w:hAnsi="Arial Unicode MS" w:eastAsia="Arial Unicode MS"/>
+                          <w:rtl w:val="0"/>
+                        </w:rPr>
+                        <w:t>?</w:t>
+                      </w:r>
+                    </w:p>
+                    <w:p>
+                      <w:pPr>
+                        <w:pStyle w:val="FF-Textkörper1"/>
+                        <w:rPr>
+                          <w:b w:val="0"/>
+                          <w:bCs w:val="0"/>
                           <w:color w:val="000000"/>
+                        </w:rPr>
+                      </w:pPr>
+                      <w:r>
+                        <w:rPr>
+                          <w:color w:val="000000"/>
                           <w:rtl w:val="0"/>
                           <w:lang w:val="de-DE"/>
                         </w:rPr>
+                        <w:t>Es sind keine besonderen technischen Kenntnisse n</w:t>
+                      </w:r>
+                      <w:r>
+                        <w:rPr>
+                          <w:rFonts w:hAnsi="Helvetica" w:hint="default"/>
+                          <w:color w:val="000000"/>
+                          <w:rtl w:val="0"/>
+                        </w:rPr>
+                        <w:t>ö</w:t>
+                      </w:r>
+                      <w:r>
+                        <w:rPr>
+                          <w:color w:val="000000"/>
+                          <w:rtl w:val="0"/>
+                          <w:lang w:val="de-DE"/>
+                        </w:rPr>
+                        <w:t>tig, um bei Freifunk mit</w:t>
+                      </w:r>
+                      <w:r>
+                        <w:rPr>
+                          <w:color w:val="000000"/>
+                          <w:rtl w:val="0"/>
+                          <w:lang w:val="de-DE"/>
+                        </w:rPr>
+                        <w:t>-</w:t>
+                      </w:r>
+                      <w:r>
+                        <w:rPr>
+                          <w:color w:val="000000"/>
+                          <w:rtl w:val="0"/>
+                          <w:lang w:val="de-DE"/>
+                        </w:rPr>
+                        <w:t>zumachen. Werde ein Teil des Netzwerkes, indem du bei dir im Haus oder in deinem Caf</w:t>
+                      </w:r>
+                      <w:r>
+                        <w:rPr>
+                          <w:rFonts w:hAnsi="Helvetica" w:hint="default"/>
+                          <w:color w:val="000000"/>
+                          <w:rtl w:val="0"/>
+                        </w:rPr>
+                        <w:t>é</w:t>
+                      </w:r>
+                      <w:r>
+                        <w:rPr>
+                          <w:color w:val="000000"/>
+                          <w:rtl w:val="0"/>
+                          <w:lang w:val="de-DE"/>
+                        </w:rPr>
+                        <w:t>/Kneipe einen Freifunk-Knoten auf</w:t>
+                      </w:r>
+                      <w:r>
+                        <w:rPr>
+                          <w:color w:val="000000"/>
+                          <w:rtl w:val="0"/>
+                          <w:lang w:val="de-DE"/>
+                        </w:rPr>
+                        <w:t>-</w:t>
+                      </w:r>
+                      <w:r>
+                        <w:rPr>
+                          <w:color w:val="000000"/>
+                          <w:rtl w:val="0"/>
+                          <w:lang w:val="de-DE"/>
+                        </w:rPr>
+                        <w:t>stellst. Sprich mit deinem Freundeskreis, Gesch</w:t>
+                      </w:r>
+                      <w:r>
+                        <w:rPr>
+                          <w:rFonts w:hAnsi="Helvetica" w:hint="default"/>
+                          <w:color w:val="000000"/>
+                          <w:rtl w:val="0"/>
+                        </w:rPr>
+                        <w:t>ä</w:t>
+                      </w:r>
+                      <w:r>
+                        <w:rPr>
+                          <w:color w:val="000000"/>
+                          <w:rtl w:val="0"/>
+                          <w:lang w:val="de-DE"/>
+                        </w:rPr>
+                        <w:t>ftspartnern und allen Menschen die dich umgeben und verbreite die Idee von Freifunk.</w:t>
+                      </w:r>
+                    </w:p>
+                    <w:p>
+                      <w:pPr>
+                        <w:pStyle w:val="FF-Textkörper1"/>
+                      </w:pPr>
+                      <w:r>
+                        <w:rPr>
+                          <w:color w:val="000000"/>
+                          <w:rtl w:val="0"/>
+                          <w:lang w:val="de-DE"/>
+                        </w:rPr>
                         <w:t>Das Projekt lebt von der Beteiligung m</w:t>
                       </w:r>
                       <w:r>
                         <w:rPr>
-                          <w:rFonts w:hAnsi="Swiss 911 Extra Compressed BT" w:hint="default"/>
+                          <w:rFonts w:hAnsi="Helvetica" w:hint="default"/>
                           <w:color w:val="000000"/>
                           <w:rtl w:val="0"/>
                         </w:rPr>
@@ -4046,7 +4273,7 @@
                       </w:r>
                       <w:r>
                         <w:rPr>
-                          <w:rFonts w:hAnsi="Swiss 911 Extra Compressed BT" w:hint="default"/>
+                          <w:rFonts w:hAnsi="Helvetica" w:hint="default"/>
                           <w:color w:val="000000"/>
                           <w:rtl w:val="0"/>
                         </w:rPr>
@@ -4058,7 +4285,23 @@
                           <w:rtl w:val="0"/>
                           <w:lang w:val="de-DE"/>
                         </w:rPr>
-                        <w:t>glichkeiten zur Beteiligung sind sehr vielseitig und mit unterschiedlich viel Aufwand verbunden.</w:t>
+                        <w:t>glichkeiten zur Be</w:t>
+                      </w:r>
+                      <w:r>
+                        <w:rPr>
+                          <w:color w:val="000000"/>
+                          <w:rtl w:val="0"/>
+                          <w:lang w:val="de-DE"/>
+                        </w:rPr>
+                        <w:t>-</w:t>
+                      </w:r>
+                      <w:r>
+                        <w:rPr>
+                          <w:color w:val="000000"/>
+                          <w:rtl w:val="0"/>
+                          <w:lang w:val="de-DE"/>
+                        </w:rPr>
+                        <w:t>teiligung sind sehr vielseitig und mit unterschiedlich viel Aufwand verbunden.</w:t>
                       </w:r>
                     </w:p>
                   </w:txbxContent>
@@ -4070,74 +4313,24 @@
         </mc:AlternateContent>
       </w:r>
       <w:r>
-        <w:drawing>
-          <wp:anchor distT="152400" distB="152400" distL="152400" distR="152400" simplePos="0" relativeHeight="251670528" behindDoc="0" locked="0" layoutInCell="1" allowOverlap="1">
-            <wp:simplePos x="0" y="0"/>
-            <wp:positionH relativeFrom="page">
-              <wp:posOffset>386788</wp:posOffset>
-            </wp:positionH>
-            <wp:positionV relativeFrom="page">
-              <wp:posOffset>3142451</wp:posOffset>
-            </wp:positionV>
-            <wp:extent cx="2889505" cy="2526793"/>
-            <wp:effectExtent l="0" t="0" r="0" b="0"/>
-            <wp:wrapNone/>
-            <wp:docPr id="1073741847" name="officeArt object"/>
-            <wp:cNvGraphicFramePr/>
-            <a:graphic xmlns:a="http://schemas.openxmlformats.org/drawingml/2006/main">
-              <a:graphicData uri="http://schemas.openxmlformats.org/drawingml/2006/picture">
-                <pic:pic xmlns:pic="http://schemas.openxmlformats.org/drawingml/2006/picture">
-                  <pic:nvPicPr>
-                    <pic:cNvPr id="1073741847" name="pasted-image.pdf"/>
-                    <pic:cNvPicPr/>
-                  </pic:nvPicPr>
-                  <pic:blipFill>
-                    <a:blip r:embed="rId7">
-                      <a:extLst/>
-                    </a:blip>
-                    <a:stretch>
-                      <a:fillRect/>
-                    </a:stretch>
-                  </pic:blipFill>
-                  <pic:spPr>
-                    <a:xfrm>
-                      <a:off x="0" y="0"/>
-                      <a:ext cx="2889505" cy="2526793"/>
-                    </a:xfrm>
-                    <a:prstGeom prst="rect">
-                      <a:avLst/>
-                    </a:prstGeom>
-                    <a:ln w="12700" cap="flat">
-                      <a:noFill/>
-                      <a:miter lim="400000"/>
-                    </a:ln>
-                    <a:effectLst/>
-                  </pic:spPr>
-                </pic:pic>
-              </a:graphicData>
-            </a:graphic>
-          </wp:anchor>
-        </w:drawing>
-      </w:r>
-      <w:r>
         <mc:AlternateContent>
           <mc:Choice Requires="wps">
             <w:drawing>
               <wp:anchor distT="152400" distB="152400" distL="152400" distR="152400" simplePos="0" relativeHeight="251671552" behindDoc="0" locked="0" layoutInCell="1" allowOverlap="1">
                 <wp:simplePos x="0" y="0"/>
                 <wp:positionH relativeFrom="page">
-                  <wp:posOffset>134645</wp:posOffset>
+                  <wp:posOffset>143791</wp:posOffset>
                 </wp:positionH>
                 <wp:positionV relativeFrom="page">
-                  <wp:posOffset>5808509</wp:posOffset>
+                  <wp:posOffset>5714313</wp:posOffset>
                 </wp:positionV>
-                <wp:extent cx="3393792" cy="1709929"/>
+                <wp:extent cx="3393792" cy="1607237"/>
                 <wp:effectExtent l="0" t="0" r="0" b="0"/>
                 <wp:wrapThrough wrapText="bothSides" distL="152400" distR="152400">
                   <wp:wrapPolygon edited="1">
                     <wp:start x="0" y="0"/>
-                    <wp:lineTo x="0" y="21598"/>
-                    <wp:lineTo x="21599" y="21598"/>
+                    <wp:lineTo x="0" y="21601"/>
+                    <wp:lineTo x="21599" y="21601"/>
                     <wp:lineTo x="21599" y="0"/>
                     <wp:lineTo x="0" y="0"/>
                   </wp:wrapPolygon>
@@ -4151,7 +4344,7 @@
                       <wps:spPr>
                         <a:xfrm>
                           <a:off x="0" y="0"/>
-                          <a:ext cx="3393792" cy="1709929"/>
+                          <a:ext cx="3393792" cy="1607237"/>
                         </a:xfrm>
                         <a:prstGeom prst="rect">
                           <a:avLst/>
@@ -4171,49 +4364,49 @@
                             </w:pPr>
                             <w:r>
                               <w:rPr>
-                                <w:rFonts w:ascii="Swiss 911 Extra Compressed BT" w:cs="Arial Unicode MS" w:hAnsi="Arial Unicode MS" w:eastAsia="Arial Unicode MS"/>
+                                <w:rFonts w:ascii="Helvetica" w:cs="Arial Unicode MS" w:hAnsi="Arial Unicode MS" w:eastAsia="Arial Unicode MS"/>
                                 <w:rtl w:val="0"/>
                               </w:rPr>
                               <w:t>Lass dir erkl</w:t>
                             </w:r>
                             <w:r>
                               <w:rPr>
-                                <w:rFonts w:ascii="Arial Unicode MS" w:cs="Arial Unicode MS" w:hAnsi="Swiss 911 Extra Compressed BT" w:eastAsia="Arial Unicode MS" w:hint="default"/>
+                                <w:rFonts w:ascii="Arial Unicode MS" w:cs="Arial Unicode MS" w:hAnsi="Helvetica" w:eastAsia="Arial Unicode MS" w:hint="default"/>
                                 <w:rtl w:val="0"/>
                               </w:rPr>
                               <w:t>ä</w:t>
                             </w:r>
                             <w:r>
                               <w:rPr>
-                                <w:rFonts w:ascii="Swiss 911 Extra Compressed BT" w:cs="Arial Unicode MS" w:hAnsi="Arial Unicode MS" w:eastAsia="Arial Unicode MS"/>
+                                <w:rFonts w:ascii="Helvetica" w:cs="Arial Unicode MS" w:hAnsi="Arial Unicode MS" w:eastAsia="Arial Unicode MS"/>
                                 <w:rtl w:val="0"/>
                               </w:rPr>
                               <w:t>ren, wie du einen eigenen Router aufsetzt, oder hol dir einen fertigen Router bei uns zum Selbstkostenpreis von ca. 20</w:t>
                             </w:r>
                             <w:r>
                               <w:rPr>
-                                <w:rFonts w:ascii="Arial Unicode MS" w:cs="Arial Unicode MS" w:hAnsi="Swiss 911 Extra Compressed BT" w:eastAsia="Arial Unicode MS" w:hint="default"/>
+                                <w:rFonts w:ascii="Arial Unicode MS" w:cs="Arial Unicode MS" w:hAnsi="Helvetica" w:eastAsia="Arial Unicode MS" w:hint="default"/>
                                 <w:rtl w:val="0"/>
                               </w:rPr>
                               <w:t>€</w:t>
                             </w:r>
                             <w:r>
                               <w:rPr>
-                                <w:rFonts w:ascii="Swiss 911 Extra Compressed BT" w:cs="Arial Unicode MS" w:hAnsi="Arial Unicode MS" w:eastAsia="Arial Unicode MS"/>
+                                <w:rFonts w:ascii="Helvetica" w:cs="Arial Unicode MS" w:hAnsi="Arial Unicode MS" w:eastAsia="Arial Unicode MS"/>
                                 <w:rtl w:val="0"/>
                               </w:rPr>
                               <w:t>. Genaueres erf</w:t>
                             </w:r>
                             <w:r>
                               <w:rPr>
-                                <w:rFonts w:ascii="Arial Unicode MS" w:cs="Arial Unicode MS" w:hAnsi="Swiss 911 Extra Compressed BT" w:eastAsia="Arial Unicode MS" w:hint="default"/>
+                                <w:rFonts w:ascii="Arial Unicode MS" w:cs="Arial Unicode MS" w:hAnsi="Helvetica" w:eastAsia="Arial Unicode MS" w:hint="default"/>
                                 <w:rtl w:val="0"/>
                               </w:rPr>
                               <w:t>ä</w:t>
                             </w:r>
                             <w:r>
                               <w:rPr>
-                                <w:rFonts w:ascii="Swiss 911 Extra Compressed BT" w:cs="Arial Unicode MS" w:hAnsi="Arial Unicode MS" w:eastAsia="Arial Unicode MS"/>
+                                <w:rFonts w:ascii="Helvetica" w:cs="Arial Unicode MS" w:hAnsi="Arial Unicode MS" w:eastAsia="Arial Unicode MS"/>
                                 <w:rtl w:val="0"/>
                               </w:rPr>
                               <w:t>hrst du auf unseren Homepage.</w:t>
@@ -4253,7 +4446,7 @@
           </mc:Choice>
           <mc:Fallback>
             <w:pict>
-              <v:rect id="_x0000_s1046" style="visibility:visible;position:absolute;margin-left:10.6pt;margin-top:457.4pt;width:267.2pt;height:134.6pt;z-index:251671552;mso-position-horizontal:absolute;mso-position-horizontal-relative:page;mso-position-vertical:absolute;mso-position-vertical-relative:page;mso-wrap-distance-left:12.0pt;mso-wrap-distance-top:12.0pt;mso-wrap-distance-right:12.0pt;mso-wrap-distance-bottom:12.0pt;">
+              <v:rect id="_x0000_s1046" style="visibility:visible;position:absolute;margin-left:11.3pt;margin-top:449.9pt;width:267.2pt;height:126.6pt;z-index:251671552;mso-position-horizontal:absolute;mso-position-horizontal-relative:page;mso-position-vertical:absolute;mso-position-vertical-relative:page;mso-wrap-distance-left:12.0pt;mso-wrap-distance-top:12.0pt;mso-wrap-distance-right:12.0pt;mso-wrap-distance-bottom:12.0pt;">
                 <v:fill on="f"/>
                 <v:stroke on="f" weight="1.0pt" dashstyle="solid" endcap="flat" miterlimit="400.0%" joinstyle="miter" linestyle="single" startarrow="none" startarrowwidth="medium" startarrowlength="medium" endarrow="none" endarrowwidth="medium" endarrowlength="medium"/>
                 <v:textbox>
@@ -4264,49 +4457,49 @@
                       </w:pPr>
                       <w:r>
                         <w:rPr>
-                          <w:rFonts w:ascii="Swiss 911 Extra Compressed BT" w:cs="Arial Unicode MS" w:hAnsi="Arial Unicode MS" w:eastAsia="Arial Unicode MS"/>
+                          <w:rFonts w:ascii="Helvetica" w:cs="Arial Unicode MS" w:hAnsi="Arial Unicode MS" w:eastAsia="Arial Unicode MS"/>
                           <w:rtl w:val="0"/>
                         </w:rPr>
                         <w:t>Lass dir erkl</w:t>
                       </w:r>
                       <w:r>
                         <w:rPr>
-                          <w:rFonts w:ascii="Arial Unicode MS" w:cs="Arial Unicode MS" w:hAnsi="Swiss 911 Extra Compressed BT" w:eastAsia="Arial Unicode MS" w:hint="default"/>
+                          <w:rFonts w:ascii="Arial Unicode MS" w:cs="Arial Unicode MS" w:hAnsi="Helvetica" w:eastAsia="Arial Unicode MS" w:hint="default"/>
                           <w:rtl w:val="0"/>
                         </w:rPr>
                         <w:t>ä</w:t>
                       </w:r>
                       <w:r>
                         <w:rPr>
-                          <w:rFonts w:ascii="Swiss 911 Extra Compressed BT" w:cs="Arial Unicode MS" w:hAnsi="Arial Unicode MS" w:eastAsia="Arial Unicode MS"/>
+                          <w:rFonts w:ascii="Helvetica" w:cs="Arial Unicode MS" w:hAnsi="Arial Unicode MS" w:eastAsia="Arial Unicode MS"/>
                           <w:rtl w:val="0"/>
                         </w:rPr>
                         <w:t>ren, wie du einen eigenen Router aufsetzt, oder hol dir einen fertigen Router bei uns zum Selbstkostenpreis von ca. 20</w:t>
                       </w:r>
                       <w:r>
                         <w:rPr>
-                          <w:rFonts w:ascii="Arial Unicode MS" w:cs="Arial Unicode MS" w:hAnsi="Swiss 911 Extra Compressed BT" w:eastAsia="Arial Unicode MS" w:hint="default"/>
+                          <w:rFonts w:ascii="Arial Unicode MS" w:cs="Arial Unicode MS" w:hAnsi="Helvetica" w:eastAsia="Arial Unicode MS" w:hint="default"/>
                           <w:rtl w:val="0"/>
                         </w:rPr>
                         <w:t>€</w:t>
                       </w:r>
                       <w:r>
                         <w:rPr>
-                          <w:rFonts w:ascii="Swiss 911 Extra Compressed BT" w:cs="Arial Unicode MS" w:hAnsi="Arial Unicode MS" w:eastAsia="Arial Unicode MS"/>
+                          <w:rFonts w:ascii="Helvetica" w:cs="Arial Unicode MS" w:hAnsi="Arial Unicode MS" w:eastAsia="Arial Unicode MS"/>
                           <w:rtl w:val="0"/>
                         </w:rPr>
                         <w:t>. Genaueres erf</w:t>
                       </w:r>
                       <w:r>
                         <w:rPr>
-                          <w:rFonts w:ascii="Arial Unicode MS" w:cs="Arial Unicode MS" w:hAnsi="Swiss 911 Extra Compressed BT" w:eastAsia="Arial Unicode MS" w:hint="default"/>
+                          <w:rFonts w:ascii="Arial Unicode MS" w:cs="Arial Unicode MS" w:hAnsi="Helvetica" w:eastAsia="Arial Unicode MS" w:hint="default"/>
                           <w:rtl w:val="0"/>
                         </w:rPr>
                         <w:t>ä</w:t>
                       </w:r>
                       <w:r>
                         <w:rPr>
-                          <w:rFonts w:ascii="Swiss 911 Extra Compressed BT" w:cs="Arial Unicode MS" w:hAnsi="Arial Unicode MS" w:eastAsia="Arial Unicode MS"/>
+                          <w:rFonts w:ascii="Helvetica" w:cs="Arial Unicode MS" w:hAnsi="Arial Unicode MS" w:eastAsia="Arial Unicode MS"/>
                           <w:rtl w:val="0"/>
                         </w:rPr>
                         <w:t>hrst du auf unseren Homepage.</w:t>
@@ -4348,12 +4541,12 @@
               <wp:anchor distT="152400" distB="152400" distL="152400" distR="152400" simplePos="0" relativeHeight="251672576" behindDoc="0" locked="0" layoutInCell="1" allowOverlap="1">
                 <wp:simplePos x="0" y="0"/>
                 <wp:positionH relativeFrom="page">
-                  <wp:posOffset>4125561</wp:posOffset>
+                  <wp:posOffset>4087849</wp:posOffset>
                 </wp:positionH>
                 <wp:positionV relativeFrom="page">
-                  <wp:posOffset>6413129</wp:posOffset>
+                  <wp:posOffset>6545180</wp:posOffset>
                 </wp:positionV>
-                <wp:extent cx="2442278" cy="981753"/>
+                <wp:extent cx="2517701" cy="776370"/>
                 <wp:effectExtent l="0" t="0" r="0" b="0"/>
                 <wp:wrapNone/>
                 <wp:docPr id="1073741849" name="officeArt object"/>
@@ -4365,7 +4558,7 @@
                       <wps:spPr>
                         <a:xfrm>
                           <a:off x="0" y="0"/>
-                          <a:ext cx="2442278" cy="981753"/>
+                          <a:ext cx="2517701" cy="776370"/>
                         </a:xfrm>
                         <a:prstGeom prst="rect">
                           <a:avLst/>
@@ -4383,18 +4576,12 @@
                             <w:pPr>
                               <w:pStyle w:val="FF-Textkörper1"/>
                               <w:tabs>
-                                <w:tab w:val="left" w:pos="1189"/>
+                                <w:tab w:val="left" w:pos="1211"/>
                               </w:tabs>
-                              <w:spacing w:after="40"/>
-                              <w:rPr>
-                                <w:sz w:val="36"/>
-                                <w:szCs w:val="36"/>
-                              </w:rPr>
+                              <w:spacing w:after="100"/>
                             </w:pPr>
                             <w:r>
                               <w:rPr>
-                                <w:sz w:val="36"/>
-                                <w:szCs w:val="36"/>
                                 <w:rtl w:val="0"/>
                                 <w:lang w:val="de-DE"/>
                               </w:rPr>
@@ -4405,8 +4592,6 @@
                               <w:r>
                                 <w:rPr>
                                   <w:rStyle w:val="Hyperlink.0"/>
-                                  <w:sz w:val="36"/>
-                                  <w:szCs w:val="36"/>
                                   <w:rtl w:val="0"/>
                                   <w:lang w:val="en-US"/>
                                 </w:rPr>
@@ -4418,18 +4603,12 @@
                             <w:pPr>
                               <w:pStyle w:val="FF-Textkörper1"/>
                               <w:tabs>
-                                <w:tab w:val="left" w:pos="1189"/>
+                                <w:tab w:val="left" w:pos="1211"/>
                               </w:tabs>
-                              <w:spacing w:after="40"/>
-                              <w:rPr>
-                                <w:sz w:val="36"/>
-                                <w:szCs w:val="36"/>
-                              </w:rPr>
+                              <w:spacing w:after="100"/>
                             </w:pPr>
                             <w:r>
                               <w:rPr>
-                                <w:sz w:val="36"/>
-                                <w:szCs w:val="36"/>
                                 <w:rtl w:val="0"/>
                                 <w:lang w:val="de-DE"/>
                               </w:rPr>
@@ -4440,8 +4619,6 @@
                               <w:r>
                                 <w:rPr>
                                   <w:rStyle w:val="Hyperlink.0"/>
-                                  <w:sz w:val="36"/>
-                                  <w:szCs w:val="36"/>
                                   <w:rtl w:val="0"/>
                                   <w:lang w:val="en-US"/>
                                 </w:rPr>
@@ -4453,13 +4630,11 @@
                             <w:pPr>
                               <w:pStyle w:val="FF-Textkörper1"/>
                               <w:tabs>
-                                <w:tab w:val="left" w:pos="1189"/>
+                                <w:tab w:val="left" w:pos="1211"/>
                               </w:tabs>
                             </w:pPr>
                             <w:r>
                               <w:rPr>
-                                <w:sz w:val="36"/>
-                                <w:szCs w:val="36"/>
                                 <w:rtl w:val="0"/>
                                 <w:lang w:val="de-DE"/>
                               </w:rPr>
@@ -4468,8 +4643,6 @@
                             </w:r>
                             <w:r>
                               <w:rPr>
-                                <w:sz w:val="36"/>
-                                <w:szCs w:val="36"/>
                                 <w:rtl w:val="0"/>
                               </w:rPr>
                               <w:t xml:space="preserve">@FreifunkFulda </w:t>
@@ -4488,7 +4661,7 @@
           </mc:Choice>
           <mc:Fallback>
             <w:pict>
-              <v:rect id="_x0000_s1047" style="visibility:visible;position:absolute;margin-left:324.8pt;margin-top:505.0pt;width:192.3pt;height:77.3pt;z-index:251672576;mso-position-horizontal:absolute;mso-position-horizontal-relative:page;mso-position-vertical:absolute;mso-position-vertical-relative:page;mso-wrap-distance-left:12.0pt;mso-wrap-distance-top:12.0pt;mso-wrap-distance-right:12.0pt;mso-wrap-distance-bottom:12.0pt;">
+              <v:rect id="_x0000_s1047" style="visibility:visible;position:absolute;margin-left:321.9pt;margin-top:515.4pt;width:198.2pt;height:61.1pt;z-index:251672576;mso-position-horizontal:absolute;mso-position-horizontal-relative:page;mso-position-vertical:absolute;mso-position-vertical-relative:page;mso-wrap-distance-left:12.0pt;mso-wrap-distance-top:12.0pt;mso-wrap-distance-right:12.0pt;mso-wrap-distance-bottom:12.0pt;">
                 <v:fill on="f"/>
                 <v:stroke on="f" weight="1.0pt" dashstyle="solid" endcap="flat" miterlimit="400.0%" joinstyle="miter" linestyle="single" startarrow="none" startarrowwidth="medium" startarrowlength="medium" endarrow="none" endarrowwidth="medium" endarrowlength="medium"/>
                 <v:textbox>
@@ -4497,18 +4670,12 @@
                       <w:pPr>
                         <w:pStyle w:val="FF-Textkörper1"/>
                         <w:tabs>
-                          <w:tab w:val="left" w:pos="1189"/>
+                          <w:tab w:val="left" w:pos="1211"/>
                         </w:tabs>
-                        <w:spacing w:after="40"/>
-                        <w:rPr>
-                          <w:sz w:val="36"/>
-                          <w:szCs w:val="36"/>
-                        </w:rPr>
+                        <w:spacing w:after="100"/>
                       </w:pPr>
                       <w:r>
                         <w:rPr>
-                          <w:sz w:val="36"/>
-                          <w:szCs w:val="36"/>
                           <w:rtl w:val="0"/>
                           <w:lang w:val="de-DE"/>
                         </w:rPr>
@@ -4519,8 +4686,6 @@
                         <w:r>
                           <w:rPr>
                             <w:rStyle w:val="Hyperlink.0"/>
-                            <w:sz w:val="36"/>
-                            <w:szCs w:val="36"/>
                             <w:rtl w:val="0"/>
                             <w:lang w:val="en-US"/>
                           </w:rPr>
@@ -4532,18 +4697,12 @@
                       <w:pPr>
                         <w:pStyle w:val="FF-Textkörper1"/>
                         <w:tabs>
-                          <w:tab w:val="left" w:pos="1189"/>
+                          <w:tab w:val="left" w:pos="1211"/>
                         </w:tabs>
-                        <w:spacing w:after="40"/>
-                        <w:rPr>
-                          <w:sz w:val="36"/>
-                          <w:szCs w:val="36"/>
-                        </w:rPr>
+                        <w:spacing w:after="100"/>
                       </w:pPr>
                       <w:r>
                         <w:rPr>
-                          <w:sz w:val="36"/>
-                          <w:szCs w:val="36"/>
                           <w:rtl w:val="0"/>
                           <w:lang w:val="de-DE"/>
                         </w:rPr>
@@ -4554,8 +4713,6 @@
                         <w:r>
                           <w:rPr>
                             <w:rStyle w:val="Hyperlink.0"/>
-                            <w:sz w:val="36"/>
-                            <w:szCs w:val="36"/>
                             <w:rtl w:val="0"/>
                             <w:lang w:val="en-US"/>
                           </w:rPr>
@@ -4567,13 +4724,11 @@
                       <w:pPr>
                         <w:pStyle w:val="FF-Textkörper1"/>
                         <w:tabs>
-                          <w:tab w:val="left" w:pos="1189"/>
+                          <w:tab w:val="left" w:pos="1211"/>
                         </w:tabs>
                       </w:pPr>
                       <w:r>
                         <w:rPr>
-                          <w:sz w:val="36"/>
-                          <w:szCs w:val="36"/>
                           <w:rtl w:val="0"/>
                           <w:lang w:val="de-DE"/>
                         </w:rPr>
@@ -4582,8 +4737,6 @@
                       </w:r>
                       <w:r>
                         <w:rPr>
-                          <w:sz w:val="36"/>
-                          <w:szCs w:val="36"/>
                           <w:rtl w:val="0"/>
                         </w:rPr>
                         <w:t xml:space="preserve">@FreifunkFulda </w:t>
@@ -4602,12 +4755,12 @@
           <wp:anchor distT="152400" distB="152400" distL="152400" distR="152400" simplePos="0" relativeHeight="251674624" behindDoc="0" locked="0" layoutInCell="1" allowOverlap="1">
             <wp:simplePos x="0" y="0"/>
             <wp:positionH relativeFrom="page">
-              <wp:posOffset>7223459</wp:posOffset>
+              <wp:posOffset>7099166</wp:posOffset>
             </wp:positionH>
             <wp:positionV relativeFrom="page">
-              <wp:posOffset>4905120</wp:posOffset>
+              <wp:posOffset>5013616</wp:posOffset>
             </wp:positionV>
-            <wp:extent cx="3438460" cy="2410080"/>
+            <wp:extent cx="3365633" cy="2307934"/>
             <wp:effectExtent l="0" t="0" r="0" b="0"/>
             <wp:wrapThrough wrapText="bothSides" distL="152400" distR="152400">
               <wp:wrapPolygon edited="1">
@@ -4638,7 +4791,7 @@
                   <pic:spPr>
                     <a:xfrm>
                       <a:off x="0" y="0"/>
-                      <a:ext cx="3438460" cy="2410080"/>
+                      <a:ext cx="3365633" cy="2307934"/>
                     </a:xfrm>
                     <a:prstGeom prst="rect">
                       <a:avLst/>
@@ -4923,13 +5076,13 @@
       <w:shd w:val="clear" w:color="auto" w:fill="auto"/>
       <w:suppressAutoHyphens w:val="0"/>
       <w:bidi w:val="0"/>
-      <w:spacing w:before="0" w:after="0" w:line="240" w:lineRule="auto"/>
+      <w:spacing w:before="0" w:after="240" w:line="240" w:lineRule="auto"/>
       <w:ind w:left="0" w:right="0" w:firstLine="0"/>
       <w:jc w:val="center"/>
       <w:outlineLvl w:val="9"/>
     </w:pPr>
     <w:rPr>
-      <w:rFonts w:ascii="Swiss 911 Extra Compressed BT" w:cs="Arial Unicode MS" w:hAnsi="Arial Unicode MS" w:eastAsia="Arial Unicode MS"/>
+      <w:rFonts w:ascii="Helvetica" w:cs="Arial Unicode MS" w:hAnsi="Arial Unicode MS" w:eastAsia="Arial Unicode MS"/>
       <w:b w:val="1"/>
       <w:bCs w:val="1"/>
       <w:i w:val="0"/>
@@ -4967,7 +5120,7 @@
       <w:outlineLvl w:val="9"/>
     </w:pPr>
     <w:rPr>
-      <w:rFonts w:ascii="Swiss 911 Extra Compressed BT" w:cs="Arial Unicode MS" w:hAnsi="Arial Unicode MS" w:eastAsia="Arial Unicode MS"/>
+      <w:rFonts w:ascii="Helvetica" w:cs="Arial Unicode MS" w:hAnsi="Arial Unicode MS" w:eastAsia="Arial Unicode MS"/>
       <w:b w:val="1"/>
       <w:bCs w:val="1"/>
       <w:i w:val="0"/>
@@ -4981,8 +5134,8 @@
       <w:spacing w:val="0"/>
       <w:kern w:val="0"/>
       <w:position w:val="0"/>
-      <w:sz w:val="30"/>
-      <w:szCs w:val="30"/>
+      <w:sz w:val="24"/>
+      <w:szCs w:val="24"/>
       <w:u w:val="none"/>
       <w:vertAlign w:val="baseline"/>
       <w:lang w:val="de-DE"/>

</xml_diff>